<commit_message>
Saving progress on report
</commit_message>
<xml_diff>
--- a/Sales_Forecasting_Report.docx
+++ b/Sales_Forecasting_Report.docx
@@ -1,16 +1,255 @@
 
 <file path=word/document.xml><?xml version="1.0" encoding="utf-8"?>
 <w:document xmlns:wpc="http://schemas.microsoft.com/office/word/2010/wordprocessingCanvas" xmlns:cx="http://schemas.microsoft.com/office/drawing/2014/chartex" xmlns:cx1="http://schemas.microsoft.com/office/drawing/2015/9/8/chartex" xmlns:cx2="http://schemas.microsoft.com/office/drawing/2015/10/21/chartex" xmlns:cx3="http://schemas.microsoft.com/office/drawing/2016/5/9/chartex" xmlns:cx4="http://schemas.microsoft.com/office/drawing/2016/5/10/chartex" xmlns:cx5="http://schemas.microsoft.com/office/drawing/2016/5/11/chartex" xmlns:cx6="http://schemas.microsoft.com/office/drawing/2016/5/12/chartex" xmlns:cx7="http://schemas.microsoft.com/office/drawing/2016/5/13/chartex" xmlns:cx8="http://schemas.microsoft.com/office/drawing/2016/5/14/chartex" xmlns:mc="http://schemas.openxmlformats.org/markup-compatibility/2006" xmlns:aink="http://schemas.microsoft.com/office/drawing/2016/ink" xmlns:am3d="http://schemas.microsoft.com/office/drawing/2017/model3d" xmlns:o="urn:schemas-microsoft-com:office:office" xmlns:r="http://schemas.openxmlformats.org/officeDocument/2006/relationships" xmlns:m="http://schemas.openxmlformats.org/officeDocument/2006/math" xmlns:v="urn:schemas-microsoft-com:vml" xmlns:wp14="http://schemas.microsoft.com/office/word/2010/wordprocessingDrawing" xmlns:wp="http://schemas.openxmlformats.org/drawingml/2006/wordprocessingDrawing" xmlns:w10="urn:schemas-microsoft-com:office:word" xmlns:w="http://schemas.openxmlformats.org/wordprocessingml/2006/main" xmlns:w14="http://schemas.microsoft.com/office/word/2010/wordml" xmlns:w15="http://schemas.microsoft.com/office/word/2012/wordml" xmlns:w16cex="http://schemas.microsoft.com/office/word/2018/wordml/cex" xmlns:w16cid="http://schemas.microsoft.com/office/word/2016/wordml/cid" xmlns:w16="http://schemas.microsoft.com/office/word/2018/wordml" xmlns:w16se="http://schemas.microsoft.com/office/word/2015/wordml/symex" xmlns:wpg="http://schemas.microsoft.com/office/word/2010/wordprocessingGroup" xmlns:wpi="http://schemas.microsoft.com/office/word/2010/wordprocessingInk" xmlns:wne="http://schemas.microsoft.com/office/word/2006/wordml" xmlns:wps="http://schemas.microsoft.com/office/word/2010/wordprocessingShape" mc:Ignorable="w14 w15 w16se w16cid w16 w16cex wp14">
+  <w:background w:color="F2F2F2" w:themeColor="background1" w:themeShade="F2"/>
   <w:body>
     <w:p>
-      <w:r>
-        <w:t>Sales Forecasting</w:t>
-      </w:r>
-    </w:p>
-    <w:p/>
-    <w:p>
-      <w:r>
-        <w:t>Who Cares?</w:t>
+      <w:pPr>
+        <w:contextualSpacing/>
+        <w:jc w:val="center"/>
+        <w:rPr>
+          <w:sz w:val="48"/>
+          <w:szCs w:val="48"/>
+          <w:u w:val="single"/>
+        </w:rPr>
+      </w:pPr>
+      <w:r>
+        <w:rPr>
+          <w:sz w:val="48"/>
+          <w:szCs w:val="48"/>
+          <w:u w:val="single"/>
+        </w:rPr>
+        <w:t>Retail Sales Forecasting</w:t>
+      </w:r>
+    </w:p>
+    <w:p>
+      <w:pPr>
+        <w:contextualSpacing/>
+        <w:jc w:val="center"/>
+        <w:rPr>
+          <w:sz w:val="28"/>
+          <w:szCs w:val="28"/>
+        </w:rPr>
+      </w:pPr>
+      <w:r>
+        <w:rPr>
+          <w:sz w:val="28"/>
+          <w:szCs w:val="28"/>
+        </w:rPr>
+        <w:t>Springboard Data Science Career Track</w:t>
+      </w:r>
+    </w:p>
+    <w:p>
+      <w:pPr>
+        <w:contextualSpacing/>
+        <w:jc w:val="center"/>
+        <w:rPr>
+          <w:sz w:val="28"/>
+          <w:szCs w:val="28"/>
+        </w:rPr>
+      </w:pPr>
+      <w:r>
+        <w:rPr>
+          <w:sz w:val="28"/>
+          <w:szCs w:val="28"/>
+        </w:rPr>
+        <w:t>Dylan C Neal</w:t>
+      </w:r>
+    </w:p>
+    <w:p>
+      <w:pPr>
+        <w:contextualSpacing/>
+        <w:jc w:val="center"/>
+        <w:rPr>
+          <w:sz w:val="28"/>
+          <w:szCs w:val="28"/>
+        </w:rPr>
+      </w:pPr>
+      <w:r>
+        <w:rPr>
+          <w:sz w:val="28"/>
+          <w:szCs w:val="28"/>
+        </w:rPr>
+        <w:t>9/1/20</w:t>
+      </w:r>
+    </w:p>
+    <w:p>
+      <w:pPr>
+        <w:contextualSpacing/>
+        <w:rPr>
+          <w:sz w:val="28"/>
+          <w:szCs w:val="28"/>
+        </w:rPr>
+      </w:pPr>
+    </w:p>
+    <w:p>
+      <w:pPr>
+        <w:contextualSpacing/>
+        <w:rPr>
+          <w:sz w:val="28"/>
+          <w:szCs w:val="28"/>
+        </w:rPr>
+      </w:pPr>
+      <w:r>
+        <w:rPr>
+          <w:sz w:val="28"/>
+          <w:szCs w:val="28"/>
+        </w:rPr>
+        <w:t>Introduction:</w:t>
+      </w:r>
+    </w:p>
+    <w:p>
+      <w:pPr>
+        <w:contextualSpacing/>
+        <w:rPr>
+          <w:sz w:val="28"/>
+          <w:szCs w:val="28"/>
+        </w:rPr>
+      </w:pPr>
+    </w:p>
+    <w:p>
+      <w:pPr>
+        <w:ind w:left="720"/>
+        <w:contextualSpacing/>
+        <w:rPr>
+          <w:sz w:val="28"/>
+          <w:szCs w:val="28"/>
+        </w:rPr>
+      </w:pPr>
+      <w:r>
+        <w:rPr>
+          <w:sz w:val="28"/>
+          <w:szCs w:val="28"/>
+        </w:rPr>
+        <w:tab/>
+      </w:r>
+      <w:r>
+        <w:t>Sales forecasts are essential information for financial planning. Without accurate sales forecasting, it will be difficult to plan effectively for the future. By anticipating future sales, companies are able allocate resources to reduce waste and optimize revenue</w:t>
+      </w:r>
+      <w:r>
+        <w:t xml:space="preserve">. Executives will be able to plan </w:t>
+      </w:r>
+      <w:r>
+        <w:t>for major purchases while having confidence they will make the sales to be able to afford them.</w:t>
+      </w:r>
+      <w:r>
+        <w:t xml:space="preserve"> </w:t>
+      </w:r>
+    </w:p>
+    <w:p>
+      <w:pPr>
+        <w:contextualSpacing/>
+        <w:rPr>
+          <w:sz w:val="28"/>
+          <w:szCs w:val="28"/>
+        </w:rPr>
+      </w:pPr>
+    </w:p>
+    <w:p>
+      <w:pPr>
+        <w:contextualSpacing/>
+        <w:rPr>
+          <w:sz w:val="28"/>
+          <w:szCs w:val="28"/>
+        </w:rPr>
+      </w:pPr>
+    </w:p>
+    <w:p>
+      <w:pPr>
+        <w:contextualSpacing/>
+        <w:rPr>
+          <w:sz w:val="28"/>
+          <w:szCs w:val="28"/>
+        </w:rPr>
+      </w:pPr>
+      <w:r>
+        <w:rPr>
+          <w:sz w:val="28"/>
+          <w:szCs w:val="28"/>
+        </w:rPr>
+        <w:t>Problem</w:t>
+      </w:r>
+      <w:r>
+        <w:rPr>
+          <w:sz w:val="28"/>
+          <w:szCs w:val="28"/>
+        </w:rPr>
+        <w:t>:</w:t>
+      </w:r>
+    </w:p>
+    <w:p>
+      <w:pPr>
+        <w:contextualSpacing/>
+        <w:rPr>
+          <w:sz w:val="28"/>
+          <w:szCs w:val="28"/>
+        </w:rPr>
+      </w:pPr>
+    </w:p>
+    <w:p>
+      <w:pPr>
+        <w:ind w:left="720" w:firstLine="720"/>
+      </w:pPr>
+      <w:r>
+        <w:t xml:space="preserve">A major national retail chain has been keeping weekly sales data on each department in 45 of its stores. Historic sales data is limited, and only goes back ~3 years. Can a model be built to forecast sales data for each department in every store? </w:t>
+      </w:r>
+    </w:p>
+    <w:p>
+      <w:pPr>
+        <w:contextualSpacing/>
+        <w:rPr>
+          <w:sz w:val="28"/>
+          <w:szCs w:val="28"/>
+        </w:rPr>
+      </w:pPr>
+    </w:p>
+    <w:p>
+      <w:pPr>
+        <w:contextualSpacing/>
+        <w:rPr>
+          <w:sz w:val="28"/>
+          <w:szCs w:val="28"/>
+        </w:rPr>
+      </w:pPr>
+    </w:p>
+    <w:p>
+      <w:pPr>
+        <w:contextualSpacing/>
+        <w:rPr>
+          <w:sz w:val="28"/>
+          <w:szCs w:val="28"/>
+        </w:rPr>
+      </w:pPr>
+      <w:r>
+        <w:rPr>
+          <w:sz w:val="28"/>
+          <w:szCs w:val="28"/>
+        </w:rPr>
+        <w:t>Step 1 – Data Wrangling:</w:t>
+      </w:r>
+    </w:p>
+    <w:p>
+      <w:pPr>
+        <w:contextualSpacing/>
+        <w:rPr>
+          <w:sz w:val="28"/>
+          <w:szCs w:val="28"/>
+        </w:rPr>
+      </w:pPr>
+    </w:p>
+    <w:p>
+      <w:pPr>
+        <w:contextualSpacing/>
+      </w:pPr>
+      <w:r>
+        <w:rPr>
+          <w:sz w:val="28"/>
+          <w:szCs w:val="28"/>
+        </w:rPr>
+        <w:tab/>
+      </w:r>
+      <w:r>
+        <w:t>The data consist of 3 tables:</w:t>
       </w:r>
     </w:p>
     <w:p>
@@ -18,220 +257,45 @@
         <w:pStyle w:val="ListParagraph"/>
         <w:numPr>
           <w:ilvl w:val="0"/>
-          <w:numId w:val="3"/>
+          <w:numId w:val="6"/>
         </w:numPr>
-      </w:pPr>
-      <w:r>
-        <w:t>Executives (interest in maximizing profit)</w:t>
-      </w:r>
-    </w:p>
-    <w:p>
-      <w:pPr>
-        <w:pStyle w:val="ListParagraph"/>
-        <w:numPr>
-          <w:ilvl w:val="0"/>
-          <w:numId w:val="3"/>
-        </w:numPr>
-      </w:pPr>
-      <w:r>
-        <w:t>Supply Chain Management (interest in stocking stores and departments appropriately)</w:t>
-      </w:r>
-    </w:p>
-    <w:p>
-      <w:pPr>
-        <w:pStyle w:val="ListParagraph"/>
-        <w:numPr>
-          <w:ilvl w:val="0"/>
-          <w:numId w:val="3"/>
-        </w:numPr>
-      </w:pPr>
-      <w:r>
-        <w:t>Hiring (interest in staffing stores and departments effectively to reduce redundancy)</w:t>
-      </w:r>
-    </w:p>
-    <w:p/>
-    <w:p>
-      <w:r>
-        <w:t>Why?</w:t>
-      </w:r>
-    </w:p>
-    <w:p>
-      <w:pPr>
-        <w:pStyle w:val="ListParagraph"/>
-        <w:numPr>
-          <w:ilvl w:val="0"/>
-          <w:numId w:val="1"/>
-        </w:numPr>
-      </w:pPr>
-      <w:r>
-        <w:t>Sales forecast</w:t>
-      </w:r>
-      <w:r>
-        <w:t xml:space="preserve">s are essential </w:t>
-      </w:r>
-      <w:r>
-        <w:t xml:space="preserve">information for financial planning. Without accurate sales forecasting, it will be difficult to plan effectively for the future. </w:t>
-      </w:r>
+        <w:ind w:left="1080"/>
+      </w:pPr>
+      <w:proofErr w:type="spellStart"/>
+      <w:r>
+        <w:t>SalesDF</w:t>
+      </w:r>
+      <w:proofErr w:type="spellEnd"/>
+      <w:r>
+        <w:t xml:space="preserve"> - Weekly sales data on every department in each store. Includes </w:t>
+      </w:r>
+      <w:proofErr w:type="spellStart"/>
+      <w:r>
+        <w:t>IsHoliday</w:t>
+      </w:r>
+      <w:proofErr w:type="spellEnd"/>
+      <w:r>
+        <w:t xml:space="preserve"> feature which indicates whether there is a major holiday that week. Holidays include the Super Bowl, Labor Day, Thanksgiving, and Christmas.</w:t>
+      </w:r>
+    </w:p>
+    <w:p>
+      <w:pPr>
+        <w:ind w:left="360"/>
+        <w:contextualSpacing/>
+        <w:jc w:val="center"/>
+      </w:pPr>
       <w:r>
         <w:br/>
       </w:r>
       <w:r>
-        <w:t xml:space="preserve">By anticipating future sales, companies are able allocate resources to reduce waste and optimize revenue. </w:t>
-      </w:r>
-      <w:r>
-        <w:t xml:space="preserve">With accurate forecasting, executives can plan for major purchases while having confidence they will make the sales </w:t>
-      </w:r>
-      <w:r>
-        <w:t>to be able to afford them</w:t>
-      </w:r>
-      <w:r>
-        <w:t xml:space="preserve">. </w:t>
-      </w:r>
-      <w:r>
-        <w:br/>
-      </w:r>
-    </w:p>
-    <w:p>
-      <w:r>
-        <w:t>Problem</w:t>
-      </w:r>
-    </w:p>
-    <w:p>
-      <w:pPr>
-        <w:pStyle w:val="ListParagraph"/>
-        <w:numPr>
-          <w:ilvl w:val="0"/>
-          <w:numId w:val="1"/>
-        </w:numPr>
-      </w:pPr>
-      <w:r>
-        <w:t>A major national retail chain has been keeping weekly sales data on each department in 45 of its stores. Historic sales data is limited, and only goes back ~</w:t>
-      </w:r>
-      <w:r>
-        <w:t>3</w:t>
-      </w:r>
-      <w:r>
-        <w:t xml:space="preserve"> years. Can a model be built to forecast sales data for each department in every store? </w:t>
-      </w:r>
-    </w:p>
-    <w:p/>
-    <w:p>
-      <w:r>
-        <w:t>Step 1 - Data Wrangling</w:t>
-      </w:r>
-    </w:p>
-    <w:p>
-      <w:pPr>
-        <w:pStyle w:val="ListParagraph"/>
-        <w:numPr>
-          <w:ilvl w:val="0"/>
-          <w:numId w:val="1"/>
-        </w:numPr>
-      </w:pPr>
-      <w:r>
-        <w:t>Data consists of 3 tables.</w:t>
-      </w:r>
-    </w:p>
-    <w:p>
-      <w:pPr>
-        <w:pStyle w:val="ListParagraph"/>
-        <w:numPr>
-          <w:ilvl w:val="1"/>
-          <w:numId w:val="4"/>
-        </w:numPr>
-      </w:pPr>
-      <w:proofErr w:type="spellStart"/>
-      <w:r>
-        <w:t>SalesDF</w:t>
-      </w:r>
-      <w:proofErr w:type="spellEnd"/>
-      <w:r>
-        <w:t xml:space="preserve"> - </w:t>
-      </w:r>
-      <w:r>
-        <w:t xml:space="preserve">Weekly sales data on </w:t>
-      </w:r>
-      <w:r>
-        <w:t>every</w:t>
-      </w:r>
-      <w:r>
-        <w:t xml:space="preserve"> </w:t>
-      </w:r>
-      <w:r>
-        <w:t>department in each store</w:t>
-      </w:r>
-      <w:r>
-        <w:t xml:space="preserve">. Includes </w:t>
-      </w:r>
-      <w:proofErr w:type="spellStart"/>
-      <w:r>
-        <w:t>IsHoliday</w:t>
-      </w:r>
-      <w:proofErr w:type="spellEnd"/>
-      <w:r>
-        <w:t xml:space="preserve"> feature which indicates whether there is a major holiday that week. Holidays include the Super Bowl, Labor Day, Thanksgiving, and Christmas.</w:t>
-      </w:r>
-      <w:r>
-        <w:br/>
-      </w:r>
-      <w:r>
-        <w:br/>
-      </w:r>
-      <w:r>
         <w:rPr>
           <w:noProof/>
         </w:rPr>
         <w:drawing>
-          <wp:inline distT="0" distB="0" distL="0" distR="0" wp14:anchorId="69E005ED" wp14:editId="525043EA">
-            <wp:extent cx="3524431" cy="1638384"/>
-            <wp:effectExtent l="0" t="0" r="0" b="0"/>
-            <wp:docPr id="1" name="Picture 1"/>
-            <wp:cNvGraphicFramePr>
-              <a:graphicFrameLocks xmlns:a="http://schemas.openxmlformats.org/drawingml/2006/main" noChangeAspect="1"/>
-            </wp:cNvGraphicFramePr>
-            <a:graphic xmlns:a="http://schemas.openxmlformats.org/drawingml/2006/main">
-              <a:graphicData uri="http://schemas.openxmlformats.org/drawingml/2006/picture">
-                <pic:pic xmlns:pic="http://schemas.openxmlformats.org/drawingml/2006/picture">
-                  <pic:nvPicPr>
-                    <pic:cNvPr id="1" name=""/>
-                    <pic:cNvPicPr/>
-                  </pic:nvPicPr>
-                  <pic:blipFill>
-                    <a:blip r:embed="rId5"/>
-                    <a:stretch>
-                      <a:fillRect/>
-                    </a:stretch>
-                  </pic:blipFill>
-                  <pic:spPr>
-                    <a:xfrm>
-                      <a:off x="0" y="0"/>
-                      <a:ext cx="3524431" cy="1638384"/>
-                    </a:xfrm>
-                    <a:prstGeom prst="rect">
-                      <a:avLst/>
-                    </a:prstGeom>
-                  </pic:spPr>
-                </pic:pic>
-              </a:graphicData>
-            </a:graphic>
-          </wp:inline>
-        </w:drawing>
-      </w:r>
-      <w:r>
-        <w:br/>
-      </w:r>
-      <w:r>
-        <w:br/>
-      </w:r>
-      <w:r>
-        <w:rPr>
-          <w:noProof/>
-        </w:rPr>
-        <w:drawing>
-          <wp:inline distT="0" distB="0" distL="0" distR="0" wp14:anchorId="0AA3CE20" wp14:editId="49274FEE">
-            <wp:extent cx="3988005" cy="1276416"/>
-            <wp:effectExtent l="0" t="0" r="0" b="0"/>
-            <wp:docPr id="5" name="Picture 5"/>
+          <wp:inline distT="0" distB="0" distL="0" distR="0" wp14:anchorId="60B65497" wp14:editId="263D025E">
+            <wp:extent cx="3331580" cy="1548735"/>
+            <wp:effectExtent l="133350" t="114300" r="154940" b="147320"/>
+            <wp:docPr id="3" name="Picture 3"/>
             <wp:cNvGraphicFramePr>
               <a:graphicFrameLocks xmlns:a="http://schemas.openxmlformats.org/drawingml/2006/main" noChangeAspect="1"/>
             </wp:cNvGraphicFramePr>
@@ -251,11 +315,41 @@
                   <pic:spPr>
                     <a:xfrm>
                       <a:off x="0" y="0"/>
-                      <a:ext cx="3988005" cy="1276416"/>
+                      <a:ext cx="3446734" cy="1602266"/>
                     </a:xfrm>
                     <a:prstGeom prst="rect">
                       <a:avLst/>
                     </a:prstGeom>
+                    <a:solidFill>
+                      <a:srgbClr val="FFFFFF">
+                        <a:shade val="85000"/>
+                      </a:srgbClr>
+                    </a:solidFill>
+                    <a:ln w="88900" cap="sq">
+                      <a:solidFill>
+                        <a:srgbClr val="FFFFFF"/>
+                      </a:solidFill>
+                      <a:miter lim="800000"/>
+                    </a:ln>
+                    <a:effectLst>
+                      <a:outerShdw blurRad="55000" dist="18000" dir="5400000" algn="tl" rotWithShape="0">
+                        <a:srgbClr val="000000">
+                          <a:alpha val="40000"/>
+                        </a:srgbClr>
+                      </a:outerShdw>
+                    </a:effectLst>
+                    <a:scene3d>
+                      <a:camera prst="orthographicFront"/>
+                      <a:lightRig rig="twoPt" dir="t">
+                        <a:rot lat="0" lon="0" rev="7200000"/>
+                      </a:lightRig>
+                    </a:scene3d>
+                    <a:sp3d>
+                      <a:bevelT w="25400" h="19050"/>
+                      <a:contourClr>
+                        <a:srgbClr val="FFFFFF"/>
+                      </a:contourClr>
+                    </a:sp3d>
                   </pic:spPr>
                 </pic:pic>
               </a:graphicData>
@@ -263,58 +357,36 @@
           </wp:inline>
         </w:drawing>
       </w:r>
+    </w:p>
+    <w:p>
+      <w:pPr>
+        <w:ind w:left="360"/>
+        <w:contextualSpacing/>
+        <w:jc w:val="center"/>
+      </w:pPr>
+      <w:proofErr w:type="spellStart"/>
+      <w:r>
+        <w:t>SalesDF.head</w:t>
+      </w:r>
+      <w:proofErr w:type="spellEnd"/>
+      <w:r>
+        <w:t>()</w:t>
+      </w:r>
       <w:r>
         <w:br/>
       </w:r>
       <w:r>
         <w:br/>
       </w:r>
-    </w:p>
-    <w:p>
-      <w:pPr>
-        <w:pStyle w:val="ListParagraph"/>
-        <w:numPr>
-          <w:ilvl w:val="1"/>
-          <w:numId w:val="4"/>
-        </w:numPr>
-      </w:pPr>
-      <w:proofErr w:type="spellStart"/>
-      <w:r>
-        <w:t>Store</w:t>
-      </w:r>
-      <w:r>
-        <w:t>DF</w:t>
-      </w:r>
-      <w:proofErr w:type="spellEnd"/>
-      <w:r>
-        <w:t xml:space="preserve"> </w:t>
-      </w:r>
-      <w:proofErr w:type="gramStart"/>
-      <w:r>
-        <w:t xml:space="preserve">- </w:t>
-      </w:r>
-      <w:r>
-        <w:t xml:space="preserve"> details</w:t>
-      </w:r>
-      <w:proofErr w:type="gramEnd"/>
-      <w:r>
-        <w:t xml:space="preserve"> including the size and type of each store. Stores are categorized as type A, B, or C stores.</w:t>
-      </w:r>
-      <w:r>
-        <w:br/>
-      </w:r>
-      <w:r>
-        <w:br/>
-      </w:r>
       <w:r>
         <w:rPr>
           <w:noProof/>
         </w:rPr>
         <w:drawing>
-          <wp:inline distT="0" distB="0" distL="0" distR="0" wp14:anchorId="0528F726" wp14:editId="0F9E2B73">
-            <wp:extent cx="1632034" cy="1632034"/>
-            <wp:effectExtent l="0" t="0" r="6350" b="6350"/>
-            <wp:docPr id="2" name="Picture 2"/>
+          <wp:inline distT="0" distB="0" distL="0" distR="0" wp14:anchorId="76EA6F70" wp14:editId="1D321FE9">
+            <wp:extent cx="3715233" cy="1189112"/>
+            <wp:effectExtent l="133350" t="114300" r="152400" b="163830"/>
+            <wp:docPr id="9" name="Picture 9"/>
             <wp:cNvGraphicFramePr>
               <a:graphicFrameLocks xmlns:a="http://schemas.openxmlformats.org/drawingml/2006/main" noChangeAspect="1"/>
             </wp:cNvGraphicFramePr>
@@ -334,11 +406,41 @@
                   <pic:spPr>
                     <a:xfrm>
                       <a:off x="0" y="0"/>
-                      <a:ext cx="1632034" cy="1632034"/>
+                      <a:ext cx="3835002" cy="1227446"/>
                     </a:xfrm>
                     <a:prstGeom prst="rect">
                       <a:avLst/>
                     </a:prstGeom>
+                    <a:solidFill>
+                      <a:srgbClr val="FFFFFF">
+                        <a:shade val="85000"/>
+                      </a:srgbClr>
+                    </a:solidFill>
+                    <a:ln w="88900" cap="sq">
+                      <a:solidFill>
+                        <a:srgbClr val="FFFFFF"/>
+                      </a:solidFill>
+                      <a:miter lim="800000"/>
+                    </a:ln>
+                    <a:effectLst>
+                      <a:outerShdw blurRad="55000" dist="18000" dir="5400000" algn="tl" rotWithShape="0">
+                        <a:srgbClr val="000000">
+                          <a:alpha val="40000"/>
+                        </a:srgbClr>
+                      </a:outerShdw>
+                    </a:effectLst>
+                    <a:scene3d>
+                      <a:camera prst="orthographicFront"/>
+                      <a:lightRig rig="twoPt" dir="t">
+                        <a:rot lat="0" lon="0" rev="7200000"/>
+                      </a:lightRig>
+                    </a:scene3d>
+                    <a:sp3d>
+                      <a:bevelT w="25400" h="19050"/>
+                      <a:contourClr>
+                        <a:srgbClr val="FFFFFF"/>
+                      </a:contourClr>
+                    </a:sp3d>
                   </pic:spPr>
                 </pic:pic>
               </a:graphicData>
@@ -349,6 +451,61 @@
       <w:r>
         <w:br/>
       </w:r>
+      <w:proofErr w:type="gramStart"/>
+      <w:r>
+        <w:t>SalesDF.info(</w:t>
+      </w:r>
+      <w:proofErr w:type="gramEnd"/>
+      <w:r>
+        <w:t>)</w:t>
+      </w:r>
+    </w:p>
+    <w:p>
+      <w:pPr>
+        <w:ind w:left="360"/>
+        <w:contextualSpacing/>
+        <w:jc w:val="center"/>
+      </w:pPr>
+    </w:p>
+    <w:p>
+      <w:pPr>
+        <w:pStyle w:val="ListParagraph"/>
+        <w:numPr>
+          <w:ilvl w:val="0"/>
+          <w:numId w:val="6"/>
+        </w:numPr>
+        <w:ind w:left="1080"/>
+      </w:pPr>
+      <w:proofErr w:type="spellStart"/>
+      <w:r>
+        <w:t>Store</w:t>
+      </w:r>
+      <w:r>
+        <w:t>DF</w:t>
+      </w:r>
+      <w:proofErr w:type="spellEnd"/>
+      <w:r>
+        <w:t xml:space="preserve"> -</w:t>
+      </w:r>
+      <w:r>
+        <w:t xml:space="preserve"> </w:t>
+      </w:r>
+      <w:r>
+        <w:t>D</w:t>
+      </w:r>
+      <w:r>
+        <w:t>etails</w:t>
+      </w:r>
+      <w:r>
+        <w:t xml:space="preserve"> including the size and type of each store. Stores are categorized as type A, B, or C stores.</w:t>
+      </w:r>
+    </w:p>
+    <w:p>
+      <w:pPr>
+        <w:ind w:left="720"/>
+        <w:contextualSpacing/>
+        <w:jc w:val="center"/>
+      </w:pPr>
       <w:r>
         <w:br/>
       </w:r>
@@ -357,10 +514,10 @@
           <w:noProof/>
         </w:rPr>
         <w:drawing>
-          <wp:inline distT="0" distB="0" distL="0" distR="0" wp14:anchorId="50F268E4" wp14:editId="7EAEC386">
-            <wp:extent cx="3206915" cy="958899"/>
-            <wp:effectExtent l="0" t="0" r="0" b="0"/>
-            <wp:docPr id="6" name="Picture 6"/>
+          <wp:inline distT="0" distB="0" distL="0" distR="0" wp14:anchorId="0528F726" wp14:editId="273B01A3">
+            <wp:extent cx="1670050" cy="1670050"/>
+            <wp:effectExtent l="152400" t="114300" r="139700" b="158750"/>
+            <wp:docPr id="2" name="Picture 2"/>
             <wp:cNvGraphicFramePr>
               <a:graphicFrameLocks xmlns:a="http://schemas.openxmlformats.org/drawingml/2006/main" noChangeAspect="1"/>
             </wp:cNvGraphicFramePr>
@@ -380,11 +537,41 @@
                   <pic:spPr>
                     <a:xfrm>
                       <a:off x="0" y="0"/>
-                      <a:ext cx="3206915" cy="958899"/>
+                      <a:ext cx="1670138" cy="1670138"/>
                     </a:xfrm>
                     <a:prstGeom prst="rect">
                       <a:avLst/>
                     </a:prstGeom>
+                    <a:solidFill>
+                      <a:srgbClr val="FFFFFF">
+                        <a:shade val="85000"/>
+                      </a:srgbClr>
+                    </a:solidFill>
+                    <a:ln w="88900" cap="sq">
+                      <a:solidFill>
+                        <a:srgbClr val="FFFFFF"/>
+                      </a:solidFill>
+                      <a:miter lim="800000"/>
+                    </a:ln>
+                    <a:effectLst>
+                      <a:outerShdw blurRad="55000" dist="18000" dir="5400000" algn="tl" rotWithShape="0">
+                        <a:srgbClr val="000000">
+                          <a:alpha val="40000"/>
+                        </a:srgbClr>
+                      </a:outerShdw>
+                    </a:effectLst>
+                    <a:scene3d>
+                      <a:camera prst="orthographicFront"/>
+                      <a:lightRig rig="twoPt" dir="t">
+                        <a:rot lat="0" lon="0" rev="7200000"/>
+                      </a:lightRig>
+                    </a:scene3d>
+                    <a:sp3d>
+                      <a:bevelT w="25400" h="19050"/>
+                      <a:contourClr>
+                        <a:srgbClr val="FFFFFF"/>
+                      </a:contourClr>
+                    </a:sp3d>
                   </pic:spPr>
                 </pic:pic>
               </a:graphicData>
@@ -392,41 +579,36 @@
           </wp:inline>
         </w:drawing>
       </w:r>
+    </w:p>
+    <w:p>
+      <w:pPr>
+        <w:ind w:left="720"/>
+        <w:contextualSpacing/>
+        <w:jc w:val="center"/>
+      </w:pPr>
+      <w:proofErr w:type="spellStart"/>
+      <w:r>
+        <w:t>StoreDF.head</w:t>
+      </w:r>
+      <w:proofErr w:type="spellEnd"/>
+      <w:r>
+        <w:t>()</w:t>
+      </w:r>
       <w:r>
         <w:br/>
       </w:r>
       <w:r>
         <w:br/>
       </w:r>
-    </w:p>
-    <w:p>
-      <w:pPr>
-        <w:pStyle w:val="ListParagraph"/>
-        <w:numPr>
-          <w:ilvl w:val="1"/>
-          <w:numId w:val="4"/>
-        </w:numPr>
-      </w:pPr>
-      <w:proofErr w:type="spellStart"/>
-      <w:r>
-        <w:t>FeaturesDF</w:t>
-      </w:r>
-      <w:proofErr w:type="spellEnd"/>
-      <w:r>
-        <w:t xml:space="preserve"> - </w:t>
-      </w:r>
-      <w:r>
-        <w:t xml:space="preserve">Additional weekly data for each store. Data include the average temperature and fuel price in the region, consumer price index, and unemployment rate. There are also 5 markdown features while numerical data. However, markdown data is not present for every store and is only available after November 2011. </w:t>
-      </w:r>
       <w:r>
         <w:rPr>
           <w:noProof/>
         </w:rPr>
         <w:drawing>
-          <wp:inline distT="0" distB="0" distL="0" distR="0" wp14:anchorId="53AFDD4F" wp14:editId="0406514C">
-            <wp:extent cx="9820656" cy="1636776"/>
-            <wp:effectExtent l="0" t="0" r="0" b="1905"/>
-            <wp:docPr id="4" name="Picture 4"/>
+          <wp:inline distT="0" distB="0" distL="0" distR="0" wp14:anchorId="50F268E4" wp14:editId="187D0991">
+            <wp:extent cx="3270250" cy="977838"/>
+            <wp:effectExtent l="152400" t="114300" r="101600" b="146685"/>
+            <wp:docPr id="6" name="Picture 6"/>
             <wp:cNvGraphicFramePr>
               <a:graphicFrameLocks xmlns:a="http://schemas.openxmlformats.org/drawingml/2006/main" noChangeAspect="1"/>
             </wp:cNvGraphicFramePr>
@@ -446,11 +628,41 @@
                   <pic:spPr>
                     <a:xfrm>
                       <a:off x="0" y="0"/>
-                      <a:ext cx="9820656" cy="1636776"/>
+                      <a:ext cx="3335165" cy="997248"/>
                     </a:xfrm>
                     <a:prstGeom prst="rect">
                       <a:avLst/>
                     </a:prstGeom>
+                    <a:solidFill>
+                      <a:srgbClr val="FFFFFF">
+                        <a:shade val="85000"/>
+                      </a:srgbClr>
+                    </a:solidFill>
+                    <a:ln w="88900" cap="sq">
+                      <a:solidFill>
+                        <a:srgbClr val="FFFFFF"/>
+                      </a:solidFill>
+                      <a:miter lim="800000"/>
+                    </a:ln>
+                    <a:effectLst>
+                      <a:outerShdw blurRad="55000" dist="18000" dir="5400000" algn="tl" rotWithShape="0">
+                        <a:srgbClr val="000000">
+                          <a:alpha val="40000"/>
+                        </a:srgbClr>
+                      </a:outerShdw>
+                    </a:effectLst>
+                    <a:scene3d>
+                      <a:camera prst="orthographicFront"/>
+                      <a:lightRig rig="twoPt" dir="t">
+                        <a:rot lat="0" lon="0" rev="7200000"/>
+                      </a:lightRig>
+                    </a:scene3d>
+                    <a:sp3d>
+                      <a:bevelT w="25400" h="19050"/>
+                      <a:contourClr>
+                        <a:srgbClr val="FFFFFF"/>
+                      </a:contourClr>
+                    </a:sp3d>
                   </pic:spPr>
                 </pic:pic>
               </a:graphicData>
@@ -461,18 +673,53 @@
       <w:r>
         <w:br/>
       </w:r>
+      <w:proofErr w:type="gramStart"/>
+      <w:r>
+        <w:t>StoreDF.info(</w:t>
+      </w:r>
+      <w:proofErr w:type="gramEnd"/>
+      <w:r>
+        <w:t>)</w:t>
+      </w:r>
       <w:r>
         <w:br/>
       </w:r>
+    </w:p>
+    <w:p>
+      <w:pPr>
+        <w:pStyle w:val="ListParagraph"/>
+        <w:numPr>
+          <w:ilvl w:val="0"/>
+          <w:numId w:val="6"/>
+        </w:numPr>
+        <w:ind w:left="1080"/>
+      </w:pPr>
+      <w:proofErr w:type="spellStart"/>
+      <w:r>
+        <w:t>FeaturesDF</w:t>
+      </w:r>
+      <w:proofErr w:type="spellEnd"/>
+      <w:r>
+        <w:t xml:space="preserve"> - </w:t>
+      </w:r>
+      <w:r>
+        <w:t xml:space="preserve">Additional weekly data for each store. Data include the average temperature and fuel price in the region, consumer price index, and unemployment rate. There are also 5 markdown features while numerical data. However, markdown data is not present for every store and is only available after November 2011. </w:t>
+      </w:r>
+    </w:p>
+    <w:p>
+      <w:pPr>
+        <w:ind w:left="720"/>
+        <w:jc w:val="center"/>
+      </w:pPr>
       <w:r>
         <w:rPr>
           <w:noProof/>
         </w:rPr>
         <w:drawing>
-          <wp:inline distT="0" distB="0" distL="0" distR="0" wp14:anchorId="6B2C0B64" wp14:editId="13BDF5D7">
-            <wp:extent cx="3822896" cy="2508379"/>
-            <wp:effectExtent l="0" t="0" r="6350" b="6350"/>
-            <wp:docPr id="7" name="Picture 7"/>
+          <wp:inline distT="0" distB="0" distL="0" distR="0" wp14:anchorId="53AFDD4F" wp14:editId="56DBACC2">
+            <wp:extent cx="9334497" cy="1555750"/>
+            <wp:effectExtent l="133350" t="114300" r="114935" b="139700"/>
+            <wp:docPr id="4" name="Picture 4"/>
             <wp:cNvGraphicFramePr>
               <a:graphicFrameLocks xmlns:a="http://schemas.openxmlformats.org/drawingml/2006/main" noChangeAspect="1"/>
             </wp:cNvGraphicFramePr>
@@ -492,11 +739,41 @@
                   <pic:spPr>
                     <a:xfrm>
                       <a:off x="0" y="0"/>
-                      <a:ext cx="3822896" cy="2508379"/>
+                      <a:ext cx="9784458" cy="1630744"/>
                     </a:xfrm>
                     <a:prstGeom prst="rect">
                       <a:avLst/>
                     </a:prstGeom>
+                    <a:solidFill>
+                      <a:srgbClr val="FFFFFF">
+                        <a:shade val="85000"/>
+                      </a:srgbClr>
+                    </a:solidFill>
+                    <a:ln w="88900" cap="sq">
+                      <a:solidFill>
+                        <a:srgbClr val="FFFFFF"/>
+                      </a:solidFill>
+                      <a:miter lim="800000"/>
+                    </a:ln>
+                    <a:effectLst>
+                      <a:outerShdw blurRad="55000" dist="18000" dir="5400000" algn="tl" rotWithShape="0">
+                        <a:srgbClr val="000000">
+                          <a:alpha val="40000"/>
+                        </a:srgbClr>
+                      </a:outerShdw>
+                    </a:effectLst>
+                    <a:scene3d>
+                      <a:camera prst="orthographicFront"/>
+                      <a:lightRig rig="twoPt" dir="t">
+                        <a:rot lat="0" lon="0" rev="7200000"/>
+                      </a:lightRig>
+                    </a:scene3d>
+                    <a:sp3d>
+                      <a:bevelT w="25400" h="19050"/>
+                      <a:contourClr>
+                        <a:srgbClr val="FFFFFF"/>
+                      </a:contourClr>
+                    </a:sp3d>
                   </pic:spPr>
                 </pic:pic>
               </a:graphicData>
@@ -505,79 +782,34 @@
         </w:drawing>
       </w:r>
     </w:p>
-    <w:p/>
-    <w:p>
-      <w:pPr>
-        <w:pStyle w:val="ListParagraph"/>
-        <w:numPr>
-          <w:ilvl w:val="0"/>
-          <w:numId w:val="4"/>
-        </w:numPr>
-      </w:pPr>
-      <w:r>
-        <w:t>Date columns were converted to datetime type.</w:t>
-      </w:r>
-    </w:p>
-    <w:p>
-      <w:pPr>
-        <w:pStyle w:val="ListParagraph"/>
-        <w:numPr>
-          <w:ilvl w:val="0"/>
-          <w:numId w:val="4"/>
-        </w:numPr>
+    <w:p>
+      <w:pPr>
+        <w:ind w:left="720"/>
+        <w:jc w:val="center"/>
       </w:pPr>
       <w:proofErr w:type="spellStart"/>
       <w:r>
-        <w:t>FeaturesDF</w:t>
+        <w:t>FeaturesDF.head</w:t>
       </w:r>
       <w:proofErr w:type="spellEnd"/>
       <w:r>
-        <w:t xml:space="preserve"> was joined to </w:t>
-      </w:r>
-      <w:proofErr w:type="spellStart"/>
-      <w:r>
-        <w:t>SalesDF</w:t>
-      </w:r>
-      <w:proofErr w:type="spellEnd"/>
-      <w:r>
-        <w:t xml:space="preserve"> on the Date, Store, and </w:t>
-      </w:r>
-      <w:proofErr w:type="spellStart"/>
-      <w:r>
-        <w:t>IsHoliday</w:t>
-      </w:r>
-      <w:proofErr w:type="spellEnd"/>
-      <w:r>
-        <w:t xml:space="preserve"> features. </w:t>
-      </w:r>
-      <w:proofErr w:type="spellStart"/>
-      <w:r>
-        <w:t>StoresDF</w:t>
-      </w:r>
-      <w:proofErr w:type="spellEnd"/>
-      <w:r>
-        <w:t xml:space="preserve"> was joined to the main </w:t>
-      </w:r>
-      <w:proofErr w:type="spellStart"/>
-      <w:r>
-        <w:t>dataframe</w:t>
-      </w:r>
-      <w:proofErr w:type="spellEnd"/>
-      <w:r>
-        <w:t xml:space="preserve"> on the Store feature.</w:t>
+        <w:t>()</w:t>
       </w:r>
       <w:r>
         <w:br/>
       </w:r>
       <w:r>
+        <w:br/>
+      </w:r>
+      <w:r>
         <w:rPr>
           <w:noProof/>
         </w:rPr>
         <w:drawing>
-          <wp:inline distT="0" distB="0" distL="0" distR="0" wp14:anchorId="7982B243" wp14:editId="25FDC062">
-            <wp:extent cx="4496031" cy="3245017"/>
-            <wp:effectExtent l="0" t="0" r="0" b="0"/>
-            <wp:docPr id="8" name="Picture 8"/>
+          <wp:inline distT="0" distB="0" distL="0" distR="0" wp14:anchorId="6B2C0B64" wp14:editId="66EB9BEE">
+            <wp:extent cx="3822896" cy="2508379"/>
+            <wp:effectExtent l="152400" t="114300" r="139700" b="158750"/>
+            <wp:docPr id="7" name="Picture 7"/>
             <wp:cNvGraphicFramePr>
               <a:graphicFrameLocks xmlns:a="http://schemas.openxmlformats.org/drawingml/2006/main" noChangeAspect="1"/>
             </wp:cNvGraphicFramePr>
@@ -597,11 +829,41 @@
                   <pic:spPr>
                     <a:xfrm>
                       <a:off x="0" y="0"/>
-                      <a:ext cx="4496031" cy="3245017"/>
+                      <a:ext cx="3822896" cy="2508379"/>
                     </a:xfrm>
                     <a:prstGeom prst="rect">
                       <a:avLst/>
                     </a:prstGeom>
+                    <a:solidFill>
+                      <a:srgbClr val="FFFFFF">
+                        <a:shade val="85000"/>
+                      </a:srgbClr>
+                    </a:solidFill>
+                    <a:ln w="88900" cap="sq">
+                      <a:solidFill>
+                        <a:srgbClr val="FFFFFF"/>
+                      </a:solidFill>
+                      <a:miter lim="800000"/>
+                    </a:ln>
+                    <a:effectLst>
+                      <a:outerShdw blurRad="55000" dist="18000" dir="5400000" algn="tl" rotWithShape="0">
+                        <a:srgbClr val="000000">
+                          <a:alpha val="40000"/>
+                        </a:srgbClr>
+                      </a:outerShdw>
+                    </a:effectLst>
+                    <a:scene3d>
+                      <a:camera prst="orthographicFront"/>
+                      <a:lightRig rig="twoPt" dir="t">
+                        <a:rot lat="0" lon="0" rev="7200000"/>
+                      </a:lightRig>
+                    </a:scene3d>
+                    <a:sp3d>
+                      <a:bevelT w="25400" h="19050"/>
+                      <a:contourClr>
+                        <a:srgbClr val="FFFFFF"/>
+                      </a:contourClr>
+                    </a:sp3d>
                   </pic:spPr>
                 </pic:pic>
               </a:graphicData>
@@ -609,72 +871,108 @@
           </wp:inline>
         </w:drawing>
       </w:r>
+    </w:p>
+    <w:p>
+      <w:pPr>
+        <w:ind w:left="720"/>
+        <w:jc w:val="center"/>
+      </w:pPr>
+      <w:proofErr w:type="gramStart"/>
+      <w:r>
+        <w:t>FeaturesDF.info(</w:t>
+      </w:r>
+      <w:proofErr w:type="gramEnd"/>
+      <w:r>
+        <w:t>)</w:t>
+      </w:r>
+    </w:p>
+    <w:p>
+      <w:pPr>
+        <w:ind w:left="360"/>
+      </w:pPr>
+    </w:p>
+    <w:p>
+      <w:pPr>
+        <w:ind w:left="360" w:firstLine="360"/>
+      </w:pPr>
+      <w:r>
+        <w:t>The d</w:t>
+      </w:r>
+      <w:r>
+        <w:t>ate columns were converted to datetime type.</w:t>
+      </w:r>
+      <w:r>
+        <w:t xml:space="preserve"> </w:t>
+      </w:r>
+      <w:proofErr w:type="spellStart"/>
+      <w:r>
+        <w:t>FeaturesDF</w:t>
+      </w:r>
+      <w:proofErr w:type="spellEnd"/>
+      <w:r>
+        <w:t xml:space="preserve"> was joined to </w:t>
+      </w:r>
+      <w:proofErr w:type="spellStart"/>
+      <w:r>
+        <w:t>SalesDF</w:t>
+      </w:r>
+      <w:proofErr w:type="spellEnd"/>
+      <w:r>
+        <w:t xml:space="preserve"> on the Date, Store, and </w:t>
+      </w:r>
+      <w:proofErr w:type="spellStart"/>
+      <w:r>
+        <w:t>IsHoliday</w:t>
+      </w:r>
+      <w:proofErr w:type="spellEnd"/>
+      <w:r>
+        <w:t xml:space="preserve"> features. </w:t>
+      </w:r>
+      <w:proofErr w:type="spellStart"/>
+      <w:r>
+        <w:t>StoresDF</w:t>
+      </w:r>
+      <w:proofErr w:type="spellEnd"/>
+      <w:r>
+        <w:t xml:space="preserve"> was joined to the main </w:t>
+      </w:r>
+      <w:proofErr w:type="spellStart"/>
+      <w:r>
+        <w:t>dataframe</w:t>
+      </w:r>
+      <w:proofErr w:type="spellEnd"/>
+      <w:r>
+        <w:t xml:space="preserve"> on the Store feature.</w:t>
+      </w:r>
+      <w:r>
+        <w:t xml:space="preserve"> Info on the joined </w:t>
+      </w:r>
+      <w:proofErr w:type="spellStart"/>
+      <w:r>
+        <w:t>dataframe</w:t>
+      </w:r>
+      <w:proofErr w:type="spellEnd"/>
+      <w:r>
+        <w:t xml:space="preserve"> is displayed below.</w:t>
+      </w:r>
+    </w:p>
+    <w:p>
+      <w:pPr>
+        <w:ind w:left="360" w:firstLine="360"/>
+        <w:jc w:val="center"/>
+      </w:pPr>
       <w:r>
         <w:br/>
       </w:r>
-    </w:p>
-    <w:p>
-      <w:pPr>
-        <w:pStyle w:val="ListParagraph"/>
-        <w:numPr>
-          <w:ilvl w:val="1"/>
-          <w:numId w:val="4"/>
-        </w:numPr>
-      </w:pPr>
-      <w:r>
-        <w:t xml:space="preserve">Note that the only features containing null values are </w:t>
-      </w:r>
-      <w:proofErr w:type="spellStart"/>
-      <w:r>
-        <w:t>MarkDowns</w:t>
-      </w:r>
-      <w:proofErr w:type="spellEnd"/>
-      <w:r>
-        <w:t xml:space="preserve">. </w:t>
-      </w:r>
-      <w:r>
-        <w:t>Rather than removing nearly 75% of the data,</w:t>
-      </w:r>
-      <w:r>
-        <w:t xml:space="preserve"> it was decided to </w:t>
-      </w:r>
-      <w:r>
-        <w:t>ignore markdown data and build the model without it.</w:t>
-      </w:r>
-    </w:p>
-    <w:p/>
-    <w:p/>
-    <w:p>
-      <w:r>
-        <w:t>Step 2 – EDA</w:t>
-      </w:r>
-    </w:p>
-    <w:p>
-      <w:pPr>
-        <w:pStyle w:val="ListParagraph"/>
-        <w:numPr>
-          <w:ilvl w:val="0"/>
-          <w:numId w:val="4"/>
-        </w:numPr>
-      </w:pPr>
-      <w:r>
-        <w:t xml:space="preserve">The data was sorted by date, and then grouped by Store &amp; Date. Weekly sales </w:t>
-      </w:r>
-      <w:r>
-        <w:t>mean was aggregated and then plotted by store. A few of the line plots are seen belo</w:t>
-      </w:r>
-      <w:r>
-        <w:t>w</w:t>
-      </w:r>
       <w:r>
         <w:rPr>
           <w:noProof/>
         </w:rPr>
         <w:drawing>
-          <wp:inline distT="0" distB="0" distL="0" distR="0" wp14:anchorId="0C906884" wp14:editId="65D978FA">
-            <wp:extent cx="10881360" cy="4599432"/>
-            <wp:effectExtent l="0" t="0" r="0" b="0"/>
-            <wp:docPr id="10" name="Picture 10"/>
+          <wp:inline distT="0" distB="0" distL="0" distR="0" wp14:anchorId="7982B243" wp14:editId="60C70F89">
+            <wp:extent cx="3936839" cy="2841419"/>
+            <wp:effectExtent l="133350" t="114300" r="140335" b="149860"/>
+            <wp:docPr id="8" name="Picture 8"/>
             <wp:cNvGraphicFramePr>
               <a:graphicFrameLocks xmlns:a="http://schemas.openxmlformats.org/drawingml/2006/main" noChangeAspect="1"/>
             </wp:cNvGraphicFramePr>
@@ -694,6 +992,134 @@
                   <pic:spPr>
                     <a:xfrm>
                       <a:off x="0" y="0"/>
+                      <a:ext cx="3952207" cy="2852511"/>
+                    </a:xfrm>
+                    <a:prstGeom prst="rect">
+                      <a:avLst/>
+                    </a:prstGeom>
+                    <a:solidFill>
+                      <a:srgbClr val="FFFFFF">
+                        <a:shade val="85000"/>
+                      </a:srgbClr>
+                    </a:solidFill>
+                    <a:ln w="88900" cap="sq">
+                      <a:solidFill>
+                        <a:srgbClr val="FFFFFF"/>
+                      </a:solidFill>
+                      <a:miter lim="800000"/>
+                    </a:ln>
+                    <a:effectLst>
+                      <a:outerShdw blurRad="55000" dist="18000" dir="5400000" algn="tl" rotWithShape="0">
+                        <a:srgbClr val="000000">
+                          <a:alpha val="40000"/>
+                        </a:srgbClr>
+                      </a:outerShdw>
+                    </a:effectLst>
+                    <a:scene3d>
+                      <a:camera prst="orthographicFront"/>
+                      <a:lightRig rig="twoPt" dir="t">
+                        <a:rot lat="0" lon="0" rev="7200000"/>
+                      </a:lightRig>
+                    </a:scene3d>
+                    <a:sp3d>
+                      <a:bevelT w="25400" h="19050"/>
+                      <a:contourClr>
+                        <a:srgbClr val="FFFFFF"/>
+                      </a:contourClr>
+                    </a:sp3d>
+                  </pic:spPr>
+                </pic:pic>
+              </a:graphicData>
+            </a:graphic>
+          </wp:inline>
+        </w:drawing>
+      </w:r>
+      <w:r>
+        <w:br/>
+      </w:r>
+    </w:p>
+    <w:p>
+      <w:pPr>
+        <w:pStyle w:val="ListParagraph"/>
+        <w:numPr>
+          <w:ilvl w:val="1"/>
+          <w:numId w:val="4"/>
+        </w:numPr>
+        <w:ind w:left="1800"/>
+      </w:pPr>
+      <w:r>
+        <w:t xml:space="preserve">Note that the only features containing null values are </w:t>
+      </w:r>
+      <w:proofErr w:type="spellStart"/>
+      <w:r>
+        <w:t>MarkDowns</w:t>
+      </w:r>
+      <w:proofErr w:type="spellEnd"/>
+      <w:r>
+        <w:t xml:space="preserve">. </w:t>
+      </w:r>
+      <w:r>
+        <w:t>Rather than removing nearly 75% of the data,</w:t>
+      </w:r>
+      <w:r>
+        <w:t xml:space="preserve"> it was decided to </w:t>
+      </w:r>
+      <w:r>
+        <w:t>ignore markdown data and build the model without it.</w:t>
+      </w:r>
+    </w:p>
+    <w:p/>
+    <w:p/>
+    <w:p>
+      <w:r>
+        <w:t>Step 2 – EDA</w:t>
+      </w:r>
+    </w:p>
+    <w:p>
+      <w:pPr>
+        <w:pStyle w:val="ListParagraph"/>
+        <w:numPr>
+          <w:ilvl w:val="0"/>
+          <w:numId w:val="4"/>
+        </w:numPr>
+      </w:pPr>
+      <w:r>
+        <w:t xml:space="preserve">The data was sorted by date, and then grouped by Store &amp; Date. Weekly sales </w:t>
+      </w:r>
+      <w:r>
+        <w:t>mean was aggregated and then plotted by store. A few of the line plots are seen belo</w:t>
+      </w:r>
+      <w:r>
+        <w:t>w</w:t>
+      </w:r>
+      <w:r>
+        <w:rPr>
+          <w:noProof/>
+        </w:rPr>
+        <w:drawing>
+          <wp:inline distT="0" distB="0" distL="0" distR="0" wp14:anchorId="0C906884" wp14:editId="65D978FA">
+            <wp:extent cx="10881360" cy="4599432"/>
+            <wp:effectExtent l="0" t="0" r="0" b="0"/>
+            <wp:docPr id="10" name="Picture 10"/>
+            <wp:cNvGraphicFramePr>
+              <a:graphicFrameLocks xmlns:a="http://schemas.openxmlformats.org/drawingml/2006/main" noChangeAspect="1"/>
+            </wp:cNvGraphicFramePr>
+            <a:graphic xmlns:a="http://schemas.openxmlformats.org/drawingml/2006/main">
+              <a:graphicData uri="http://schemas.openxmlformats.org/drawingml/2006/picture">
+                <pic:pic xmlns:pic="http://schemas.openxmlformats.org/drawingml/2006/picture">
+                  <pic:nvPicPr>
+                    <pic:cNvPr id="1" name=""/>
+                    <pic:cNvPicPr/>
+                  </pic:nvPicPr>
+                  <pic:blipFill>
+                    <a:blip r:embed="rId13"/>
+                    <a:stretch>
+                      <a:fillRect/>
+                    </a:stretch>
+                  </pic:blipFill>
+                  <pic:spPr>
+                    <a:xfrm>
+                      <a:off x="0" y="0"/>
                       <a:ext cx="10881360" cy="4599432"/>
                     </a:xfrm>
                     <a:prstGeom prst="rect">
@@ -739,7 +1165,7 @@
                     </pic:cNvPicPr>
                   </pic:nvPicPr>
                   <pic:blipFill>
-                    <a:blip r:embed="rId13">
+                    <a:blip r:embed="rId14">
                       <a:extLst>
                         <a:ext uri="{28A0092B-C50C-407E-A947-70E740481C1C}">
                           <a14:useLocalDpi xmlns:a14="http://schemas.microsoft.com/office/drawing/2010/main" val="0"/>
@@ -810,7 +1236,7 @@
                     </pic:cNvPicPr>
                   </pic:nvPicPr>
                   <pic:blipFill>
-                    <a:blip r:embed="rId14">
+                    <a:blip r:embed="rId15">
                       <a:extLst>
                         <a:ext uri="{28A0092B-C50C-407E-A947-70E740481C1C}">
                           <a14:useLocalDpi xmlns:a14="http://schemas.microsoft.com/office/drawing/2010/main" val="0"/>
@@ -875,7 +1301,7 @@
                     </pic:cNvPicPr>
                   </pic:nvPicPr>
                   <pic:blipFill>
-                    <a:blip r:embed="rId15">
+                    <a:blip r:embed="rId16">
                       <a:extLst>
                         <a:ext uri="{28A0092B-C50C-407E-A947-70E740481C1C}">
                           <a14:useLocalDpi xmlns:a14="http://schemas.microsoft.com/office/drawing/2010/main" val="0"/>
@@ -946,7 +1372,7 @@
                     </pic:cNvPicPr>
                   </pic:nvPicPr>
                   <pic:blipFill>
-                    <a:blip r:embed="rId16">
+                    <a:blip r:embed="rId17">
                       <a:extLst>
                         <a:ext uri="{28A0092B-C50C-407E-A947-70E740481C1C}">
                           <a14:useLocalDpi xmlns:a14="http://schemas.microsoft.com/office/drawing/2010/main" val="0"/>
@@ -1038,7 +1464,7 @@
                     </pic:cNvPicPr>
                   </pic:nvPicPr>
                   <pic:blipFill>
-                    <a:blip r:embed="rId17">
+                    <a:blip r:embed="rId18">
                       <a:extLst>
                         <a:ext uri="{28A0092B-C50C-407E-A947-70E740481C1C}">
                           <a14:useLocalDpi xmlns:a14="http://schemas.microsoft.com/office/drawing/2010/main" val="0"/>
@@ -1102,7 +1528,7 @@
                     </pic:cNvPicPr>
                   </pic:nvPicPr>
                   <pic:blipFill>
-                    <a:blip r:embed="rId18">
+                    <a:blip r:embed="rId19">
                       <a:extLst>
                         <a:ext uri="{28A0092B-C50C-407E-A947-70E740481C1C}">
                           <a14:useLocalDpi xmlns:a14="http://schemas.microsoft.com/office/drawing/2010/main" val="0"/>
@@ -1441,7 +1867,10 @@
         <w:t xml:space="preserve"> test scores maxed out at 0.</w:t>
       </w:r>
       <w:r>
-        <w:t>9808</w:t>
+        <w:t>980</w:t>
+      </w:r>
+      <w:r>
+        <w:t>9</w:t>
       </w:r>
       <w:r>
         <w:t>, 0.9009, and 0.9509 for Store Types 0, 1, and 2, respectively.</w:t>
@@ -1485,18 +1914,61 @@
         <w:t>test score achieved was 0.8874, so PCA was not used in the final models.</w:t>
       </w:r>
     </w:p>
+    <w:p/>
+    <w:p/>
+    <w:p/>
+    <w:p/>
+    <w:p>
+      <w:r>
+        <w:t>Who Cares?</w:t>
+      </w:r>
+    </w:p>
     <w:p>
       <w:pPr>
         <w:pStyle w:val="ListParagraph"/>
         <w:numPr>
           <w:ilvl w:val="0"/>
-          <w:numId w:val="4"/>
+          <w:numId w:val="3"/>
         </w:numPr>
       </w:pPr>
-    </w:p>
+      <w:r>
+        <w:t>Executives (interest in maximizing profit)</w:t>
+      </w:r>
+    </w:p>
+    <w:p>
+      <w:pPr>
+        <w:pStyle w:val="ListParagraph"/>
+        <w:numPr>
+          <w:ilvl w:val="0"/>
+          <w:numId w:val="3"/>
+        </w:numPr>
+      </w:pPr>
+      <w:r>
+        <w:t>Supply Chain Management (interest in stocking stores and departments appropriately)</w:t>
+      </w:r>
+    </w:p>
+    <w:p>
+      <w:pPr>
+        <w:pStyle w:val="ListParagraph"/>
+        <w:numPr>
+          <w:ilvl w:val="0"/>
+          <w:numId w:val="3"/>
+        </w:numPr>
+      </w:pPr>
+      <w:r>
+        <w:t>Hiring (interest in staffing stores and departments effectively to reduce redundancy)</w:t>
+      </w:r>
+    </w:p>
+    <w:p/>
     <w:sectPr>
       <w:pgSz w:w="12240" w:h="15840" w:code="1"/>
-      <w:pgMar w:top="1440" w:right="1440" w:bottom="1440" w:left="1440" w:header="720" w:footer="720" w:gutter="0"/>
+      <w:pgMar w:top="1440" w:right="720" w:bottom="1440" w:left="720" w:header="720" w:footer="720" w:gutter="0"/>
+      <w:pgBorders w:offsetFrom="page">
+        <w:top w:val="single" w:sz="4" w:space="24" w:color="auto"/>
+        <w:left w:val="single" w:sz="4" w:space="24" w:color="auto"/>
+        <w:bottom w:val="single" w:sz="4" w:space="24" w:color="auto"/>
+        <w:right w:val="single" w:sz="4" w:space="24" w:color="auto"/>
+      </w:pgBorders>
       <w:cols w:space="720"/>
       <w:docGrid w:linePitch="360"/>
     </w:sectPr>
@@ -1507,6 +1979,92 @@
 <file path=word/numbering.xml><?xml version="1.0" encoding="utf-8"?>
 <w:numbering xmlns:wpc="http://schemas.microsoft.com/office/word/2010/wordprocessingCanvas" xmlns:cx="http://schemas.microsoft.com/office/drawing/2014/chartex" xmlns:cx1="http://schemas.microsoft.com/office/drawing/2015/9/8/chartex" xmlns:cx2="http://schemas.microsoft.com/office/drawing/2015/10/21/chartex" xmlns:cx3="http://schemas.microsoft.com/office/drawing/2016/5/9/chartex" xmlns:cx4="http://schemas.microsoft.com/office/drawing/2016/5/10/chartex" xmlns:cx5="http://schemas.microsoft.com/office/drawing/2016/5/11/chartex" xmlns:cx6="http://schemas.microsoft.com/office/drawing/2016/5/12/chartex" xmlns:cx7="http://schemas.microsoft.com/office/drawing/2016/5/13/chartex" xmlns:cx8="http://schemas.microsoft.com/office/drawing/2016/5/14/chartex" xmlns:mc="http://schemas.openxmlformats.org/markup-compatibility/2006" xmlns:aink="http://schemas.microsoft.com/office/drawing/2016/ink" xmlns:am3d="http://schemas.microsoft.com/office/drawing/2017/model3d" xmlns:o="urn:schemas-microsoft-com:office:office" xmlns:r="http://schemas.openxmlformats.org/officeDocument/2006/relationships" xmlns:m="http://schemas.openxmlformats.org/officeDocument/2006/math" xmlns:v="urn:schemas-microsoft-com:vml" xmlns:wp14="http://schemas.microsoft.com/office/word/2010/wordprocessingDrawing" xmlns:wp="http://schemas.openxmlformats.org/drawingml/2006/wordprocessingDrawing" xmlns:w10="urn:schemas-microsoft-com:office:word" xmlns:w="http://schemas.openxmlformats.org/wordprocessingml/2006/main" xmlns:w14="http://schemas.microsoft.com/office/word/2010/wordml" xmlns:w15="http://schemas.microsoft.com/office/word/2012/wordml" xmlns:w16cex="http://schemas.microsoft.com/office/word/2018/wordml/cex" xmlns:w16cid="http://schemas.microsoft.com/office/word/2016/wordml/cid" xmlns:w16="http://schemas.microsoft.com/office/word/2018/wordml" xmlns:w16se="http://schemas.microsoft.com/office/word/2015/wordml/symex" xmlns:wpg="http://schemas.microsoft.com/office/word/2010/wordprocessingGroup" xmlns:wpi="http://schemas.microsoft.com/office/word/2010/wordprocessingInk" xmlns:wne="http://schemas.microsoft.com/office/word/2006/wordml" xmlns:wps="http://schemas.microsoft.com/office/word/2010/wordprocessingShape" mc:Ignorable="w14 w15 w16se w16cid w16 w16cex wp14">
   <w:abstractNum w:abstractNumId="0" w15:restartNumberingAfterBreak="0">
+    <w:nsid w:val="0C653D64"/>
+    <w:multiLevelType w:val="hybridMultilevel"/>
+    <w:tmpl w:val="46BE34A6"/>
+    <w:lvl w:ilvl="0" w:tplc="0409000F">
+      <w:start w:val="1"/>
+      <w:numFmt w:val="decimal"/>
+      <w:lvlText w:val="%1."/>
+      <w:lvlJc w:val="left"/>
+      <w:pPr>
+        <w:ind w:left="720" w:hanging="360"/>
+      </w:pPr>
+    </w:lvl>
+    <w:lvl w:ilvl="1" w:tplc="04090019" w:tentative="1">
+      <w:start w:val="1"/>
+      <w:numFmt w:val="lowerLetter"/>
+      <w:lvlText w:val="%2."/>
+      <w:lvlJc w:val="left"/>
+      <w:pPr>
+        <w:ind w:left="1440" w:hanging="360"/>
+      </w:pPr>
+    </w:lvl>
+    <w:lvl w:ilvl="2" w:tplc="0409001B" w:tentative="1">
+      <w:start w:val="1"/>
+      <w:numFmt w:val="lowerRoman"/>
+      <w:lvlText w:val="%3."/>
+      <w:lvlJc w:val="right"/>
+      <w:pPr>
+        <w:ind w:left="2160" w:hanging="180"/>
+      </w:pPr>
+    </w:lvl>
+    <w:lvl w:ilvl="3" w:tplc="0409000F" w:tentative="1">
+      <w:start w:val="1"/>
+      <w:numFmt w:val="decimal"/>
+      <w:lvlText w:val="%4."/>
+      <w:lvlJc w:val="left"/>
+      <w:pPr>
+        <w:ind w:left="2880" w:hanging="360"/>
+      </w:pPr>
+    </w:lvl>
+    <w:lvl w:ilvl="4" w:tplc="04090019" w:tentative="1">
+      <w:start w:val="1"/>
+      <w:numFmt w:val="lowerLetter"/>
+      <w:lvlText w:val="%5."/>
+      <w:lvlJc w:val="left"/>
+      <w:pPr>
+        <w:ind w:left="3600" w:hanging="360"/>
+      </w:pPr>
+    </w:lvl>
+    <w:lvl w:ilvl="5" w:tplc="0409001B" w:tentative="1">
+      <w:start w:val="1"/>
+      <w:numFmt w:val="lowerRoman"/>
+      <w:lvlText w:val="%6."/>
+      <w:lvlJc w:val="right"/>
+      <w:pPr>
+        <w:ind w:left="4320" w:hanging="180"/>
+      </w:pPr>
+    </w:lvl>
+    <w:lvl w:ilvl="6" w:tplc="0409000F" w:tentative="1">
+      <w:start w:val="1"/>
+      <w:numFmt w:val="decimal"/>
+      <w:lvlText w:val="%7."/>
+      <w:lvlJc w:val="left"/>
+      <w:pPr>
+        <w:ind w:left="5040" w:hanging="360"/>
+      </w:pPr>
+    </w:lvl>
+    <w:lvl w:ilvl="7" w:tplc="04090019" w:tentative="1">
+      <w:start w:val="1"/>
+      <w:numFmt w:val="lowerLetter"/>
+      <w:lvlText w:val="%8."/>
+      <w:lvlJc w:val="left"/>
+      <w:pPr>
+        <w:ind w:left="5760" w:hanging="360"/>
+      </w:pPr>
+    </w:lvl>
+    <w:lvl w:ilvl="8" w:tplc="0409001B" w:tentative="1">
+      <w:start w:val="1"/>
+      <w:numFmt w:val="lowerRoman"/>
+      <w:lvlText w:val="%9."/>
+      <w:lvlJc w:val="right"/>
+      <w:pPr>
+        <w:ind w:left="6480" w:hanging="180"/>
+      </w:pPr>
+    </w:lvl>
+  </w:abstractNum>
+  <w:abstractNum w:abstractNumId="1" w15:restartNumberingAfterBreak="0">
     <w:nsid w:val="0CC22BC2"/>
     <w:multiLevelType w:val="hybridMultilevel"/>
     <w:tmpl w:val="6B60D9AA"/>
@@ -1618,7 +2176,7 @@
       </w:rPr>
     </w:lvl>
   </w:abstractNum>
-  <w:abstractNum w:abstractNumId="1" w15:restartNumberingAfterBreak="0">
+  <w:abstractNum w:abstractNumId="2" w15:restartNumberingAfterBreak="0">
     <w:nsid w:val="162B29F3"/>
     <w:multiLevelType w:val="hybridMultilevel"/>
     <w:tmpl w:val="3DB483D2"/>
@@ -1729,7 +2287,93 @@
       </w:rPr>
     </w:lvl>
   </w:abstractNum>
-  <w:abstractNum w:abstractNumId="2" w15:restartNumberingAfterBreak="0">
+  <w:abstractNum w:abstractNumId="3" w15:restartNumberingAfterBreak="0">
+    <w:nsid w:val="1DD82278"/>
+    <w:multiLevelType w:val="hybridMultilevel"/>
+    <w:tmpl w:val="4282F2AC"/>
+    <w:lvl w:ilvl="0" w:tplc="0409000F">
+      <w:start w:val="1"/>
+      <w:numFmt w:val="decimal"/>
+      <w:lvlText w:val="%1."/>
+      <w:lvlJc w:val="left"/>
+      <w:pPr>
+        <w:ind w:left="720" w:hanging="360"/>
+      </w:pPr>
+    </w:lvl>
+    <w:lvl w:ilvl="1" w:tplc="04090019" w:tentative="1">
+      <w:start w:val="1"/>
+      <w:numFmt w:val="lowerLetter"/>
+      <w:lvlText w:val="%2."/>
+      <w:lvlJc w:val="left"/>
+      <w:pPr>
+        <w:ind w:left="1440" w:hanging="360"/>
+      </w:pPr>
+    </w:lvl>
+    <w:lvl w:ilvl="2" w:tplc="0409001B" w:tentative="1">
+      <w:start w:val="1"/>
+      <w:numFmt w:val="lowerRoman"/>
+      <w:lvlText w:val="%3."/>
+      <w:lvlJc w:val="right"/>
+      <w:pPr>
+        <w:ind w:left="2160" w:hanging="180"/>
+      </w:pPr>
+    </w:lvl>
+    <w:lvl w:ilvl="3" w:tplc="0409000F" w:tentative="1">
+      <w:start w:val="1"/>
+      <w:numFmt w:val="decimal"/>
+      <w:lvlText w:val="%4."/>
+      <w:lvlJc w:val="left"/>
+      <w:pPr>
+        <w:ind w:left="2880" w:hanging="360"/>
+      </w:pPr>
+    </w:lvl>
+    <w:lvl w:ilvl="4" w:tplc="04090019" w:tentative="1">
+      <w:start w:val="1"/>
+      <w:numFmt w:val="lowerLetter"/>
+      <w:lvlText w:val="%5."/>
+      <w:lvlJc w:val="left"/>
+      <w:pPr>
+        <w:ind w:left="3600" w:hanging="360"/>
+      </w:pPr>
+    </w:lvl>
+    <w:lvl w:ilvl="5" w:tplc="0409001B" w:tentative="1">
+      <w:start w:val="1"/>
+      <w:numFmt w:val="lowerRoman"/>
+      <w:lvlText w:val="%6."/>
+      <w:lvlJc w:val="right"/>
+      <w:pPr>
+        <w:ind w:left="4320" w:hanging="180"/>
+      </w:pPr>
+    </w:lvl>
+    <w:lvl w:ilvl="6" w:tplc="0409000F" w:tentative="1">
+      <w:start w:val="1"/>
+      <w:numFmt w:val="decimal"/>
+      <w:lvlText w:val="%7."/>
+      <w:lvlJc w:val="left"/>
+      <w:pPr>
+        <w:ind w:left="5040" w:hanging="360"/>
+      </w:pPr>
+    </w:lvl>
+    <w:lvl w:ilvl="7" w:tplc="04090019" w:tentative="1">
+      <w:start w:val="1"/>
+      <w:numFmt w:val="lowerLetter"/>
+      <w:lvlText w:val="%8."/>
+      <w:lvlJc w:val="left"/>
+      <w:pPr>
+        <w:ind w:left="5760" w:hanging="360"/>
+      </w:pPr>
+    </w:lvl>
+    <w:lvl w:ilvl="8" w:tplc="0409001B" w:tentative="1">
+      <w:start w:val="1"/>
+      <w:numFmt w:val="lowerRoman"/>
+      <w:lvlText w:val="%9."/>
+      <w:lvlJc w:val="right"/>
+      <w:pPr>
+        <w:ind w:left="6480" w:hanging="180"/>
+      </w:pPr>
+    </w:lvl>
+  </w:abstractNum>
+  <w:abstractNum w:abstractNumId="4" w15:restartNumberingAfterBreak="0">
     <w:nsid w:val="40A77726"/>
     <w:multiLevelType w:val="hybridMultilevel"/>
     <w:tmpl w:val="F82A0D0C"/>
@@ -1841,7 +2485,7 @@
       </w:rPr>
     </w:lvl>
   </w:abstractNum>
-  <w:abstractNum w:abstractNumId="3" w15:restartNumberingAfterBreak="0">
+  <w:abstractNum w:abstractNumId="5" w15:restartNumberingAfterBreak="0">
     <w:nsid w:val="55E448C7"/>
     <w:multiLevelType w:val="hybridMultilevel"/>
     <w:tmpl w:val="9F04EBB6"/>
@@ -1954,16 +2598,22 @@
     </w:lvl>
   </w:abstractNum>
   <w:num w:numId="1">
+    <w:abstractNumId w:val="4"/>
+  </w:num>
+  <w:num w:numId="2">
+    <w:abstractNumId w:val="5"/>
+  </w:num>
+  <w:num w:numId="3">
+    <w:abstractNumId w:val="1"/>
+  </w:num>
+  <w:num w:numId="4">
     <w:abstractNumId w:val="2"/>
   </w:num>
-  <w:num w:numId="2">
+  <w:num w:numId="5">
     <w:abstractNumId w:val="3"/>
   </w:num>
-  <w:num w:numId="3">
+  <w:num w:numId="6">
     <w:abstractNumId w:val="0"/>
-  </w:num>
-  <w:num w:numId="4">
-    <w:abstractNumId w:val="1"/>
   </w:num>
 </w:numbering>
 </file>
@@ -2409,9 +3059,9 @@
 </file>
 
 <file path=word/theme/theme1.xml><?xml version="1.0" encoding="utf-8"?>
-<a:theme xmlns:a="http://schemas.openxmlformats.org/drawingml/2006/main" name="Office Theme">
+<a:theme xmlns:a="http://schemas.openxmlformats.org/drawingml/2006/main" name="Integral">
   <a:themeElements>
-    <a:clrScheme name="Office">
+    <a:clrScheme name="Integral">
       <a:dk1>
         <a:sysClr val="windowText" lastClr="000000"/>
       </a:dk1>
@@ -2419,100 +3069,50 @@
         <a:sysClr val="window" lastClr="FFFFFF"/>
       </a:lt1>
       <a:dk2>
-        <a:srgbClr val="44546A"/>
+        <a:srgbClr val="335B74"/>
       </a:dk2>
       <a:lt2>
-        <a:srgbClr val="E7E6E6"/>
+        <a:srgbClr val="DFE3E5"/>
       </a:lt2>
       <a:accent1>
-        <a:srgbClr val="4472C4"/>
+        <a:srgbClr val="1CADE4"/>
       </a:accent1>
       <a:accent2>
-        <a:srgbClr val="ED7D31"/>
+        <a:srgbClr val="2683C6"/>
       </a:accent2>
       <a:accent3>
-        <a:srgbClr val="A5A5A5"/>
+        <a:srgbClr val="27CED7"/>
       </a:accent3>
       <a:accent4>
-        <a:srgbClr val="FFC000"/>
+        <a:srgbClr val="42BA97"/>
       </a:accent4>
       <a:accent5>
-        <a:srgbClr val="5B9BD5"/>
+        <a:srgbClr val="3E8853"/>
       </a:accent5>
       <a:accent6>
-        <a:srgbClr val="70AD47"/>
+        <a:srgbClr val="62A39F"/>
       </a:accent6>
       <a:hlink>
-        <a:srgbClr val="0563C1"/>
+        <a:srgbClr val="6B9F25"/>
       </a:hlink>
       <a:folHlink>
-        <a:srgbClr val="954F72"/>
+        <a:srgbClr val="B26B02"/>
       </a:folHlink>
     </a:clrScheme>
-    <a:fontScheme name="Office">
+    <a:fontScheme name="Integral">
       <a:majorFont>
-        <a:latin typeface="Calibri Light" panose="020F0302020204030204"/>
+        <a:latin typeface="Tw Cen MT Condensed" panose="020B0606020104020203"/>
         <a:ea typeface=""/>
         <a:cs typeface=""/>
-        <a:font script="Jpan" typeface="游ゴシック Light"/>
-        <a:font script="Hang" typeface="맑은 고딕"/>
-        <a:font script="Hans" typeface="等线 Light"/>
-        <a:font script="Hant" typeface="新細明體"/>
-        <a:font script="Arab" typeface="Times New Roman"/>
-        <a:font script="Hebr" typeface="Times New Roman"/>
-        <a:font script="Thai" typeface="Angsana New"/>
-        <a:font script="Ethi" typeface="Nyala"/>
-        <a:font script="Beng" typeface="Vrinda"/>
-        <a:font script="Gujr" typeface="Shruti"/>
-        <a:font script="Khmr" typeface="MoolBoran"/>
-        <a:font script="Knda" typeface="Tunga"/>
-        <a:font script="Guru" typeface="Raavi"/>
-        <a:font script="Cans" typeface="Euphemia"/>
-        <a:font script="Cher" typeface="Plantagenet Cherokee"/>
-        <a:font script="Yiii" typeface="Microsoft Yi Baiti"/>
-        <a:font script="Tibt" typeface="Microsoft Himalaya"/>
-        <a:font script="Thaa" typeface="MV Boli"/>
-        <a:font script="Deva" typeface="Mangal"/>
-        <a:font script="Telu" typeface="Gautami"/>
-        <a:font script="Taml" typeface="Latha"/>
-        <a:font script="Syrc" typeface="Estrangelo Edessa"/>
-        <a:font script="Orya" typeface="Kalinga"/>
-        <a:font script="Mlym" typeface="Kartika"/>
-        <a:font script="Laoo" typeface="DokChampa"/>
-        <a:font script="Sinh" typeface="Iskoola Pota"/>
-        <a:font script="Mong" typeface="Mongolian Baiti"/>
-        <a:font script="Viet" typeface="Times New Roman"/>
-        <a:font script="Uigh" typeface="Microsoft Uighur"/>
-        <a:font script="Geor" typeface="Sylfaen"/>
-        <a:font script="Armn" typeface="Arial"/>
-        <a:font script="Bugi" typeface="Leelawadee UI"/>
-        <a:font script="Bopo" typeface="Microsoft JhengHei"/>
-        <a:font script="Java" typeface="Javanese Text"/>
-        <a:font script="Lisu" typeface="Segoe UI"/>
-        <a:font script="Mymr" typeface="Myanmar Text"/>
-        <a:font script="Nkoo" typeface="Ebrima"/>
-        <a:font script="Olck" typeface="Nirmala UI"/>
-        <a:font script="Osma" typeface="Ebrima"/>
-        <a:font script="Phag" typeface="Phagspa"/>
-        <a:font script="Syrn" typeface="Estrangelo Edessa"/>
-        <a:font script="Syrj" typeface="Estrangelo Edessa"/>
-        <a:font script="Syre" typeface="Estrangelo Edessa"/>
-        <a:font script="Sora" typeface="Nirmala UI"/>
-        <a:font script="Tale" typeface="Microsoft Tai Le"/>
-        <a:font script="Talu" typeface="Microsoft New Tai Lue"/>
-        <a:font script="Tfng" typeface="Ebrima"/>
-      </a:majorFont>
-      <a:minorFont>
-        <a:latin typeface="Calibri" panose="020F0502020204030204"/>
-        <a:ea typeface=""/>
-        <a:cs typeface=""/>
-        <a:font script="Jpan" typeface="游明朝"/>
-        <a:font script="Hang" typeface="맑은 고딕"/>
-        <a:font script="Hans" typeface="等线"/>
-        <a:font script="Hant" typeface="新細明體"/>
+        <a:font script="Grek" typeface="Calibri"/>
+        <a:font script="Cyrl" typeface="Calibri"/>
+        <a:font script="Jpan" typeface="メイリオ"/>
+        <a:font script="Hang" typeface="HY얕은샘물M"/>
+        <a:font script="Hans" typeface="华文仿宋"/>
+        <a:font script="Hant" typeface="微軟正黑體"/>
         <a:font script="Arab" typeface="Arial"/>
-        <a:font script="Hebr" typeface="Arial"/>
-        <a:font script="Thai" typeface="Cordia New"/>
+        <a:font script="Hebr" typeface="Levenim MT"/>
+        <a:font script="Thai" typeface="FreesiaUPC"/>
         <a:font script="Ethi" typeface="Nyala"/>
         <a:font script="Beng" typeface="Vrinda"/>
         <a:font script="Gujr" typeface="Shruti"/>
@@ -2533,29 +3133,49 @@
         <a:font script="Laoo" typeface="DokChampa"/>
         <a:font script="Sinh" typeface="Iskoola Pota"/>
         <a:font script="Mong" typeface="Mongolian Baiti"/>
-        <a:font script="Viet" typeface="Arial"/>
+        <a:font script="Viet" typeface="Tahoma"/>
         <a:font script="Uigh" typeface="Microsoft Uighur"/>
         <a:font script="Geor" typeface="Sylfaen"/>
-        <a:font script="Armn" typeface="Arial"/>
-        <a:font script="Bugi" typeface="Leelawadee UI"/>
-        <a:font script="Bopo" typeface="Microsoft JhengHei"/>
-        <a:font script="Java" typeface="Javanese Text"/>
-        <a:font script="Lisu" typeface="Segoe UI"/>
-        <a:font script="Mymr" typeface="Myanmar Text"/>
-        <a:font script="Nkoo" typeface="Ebrima"/>
-        <a:font script="Olck" typeface="Nirmala UI"/>
-        <a:font script="Osma" typeface="Ebrima"/>
-        <a:font script="Phag" typeface="Phagspa"/>
-        <a:font script="Syrn" typeface="Estrangelo Edessa"/>
-        <a:font script="Syrj" typeface="Estrangelo Edessa"/>
-        <a:font script="Syre" typeface="Estrangelo Edessa"/>
-        <a:font script="Sora" typeface="Nirmala UI"/>
-        <a:font script="Tale" typeface="Microsoft Tai Le"/>
-        <a:font script="Talu" typeface="Microsoft New Tai Lue"/>
-        <a:font script="Tfng" typeface="Ebrima"/>
+      </a:majorFont>
+      <a:minorFont>
+        <a:latin typeface="Tw Cen MT" panose="020B0602020104020603"/>
+        <a:ea typeface=""/>
+        <a:cs typeface=""/>
+        <a:font script="Grek" typeface="Calibri"/>
+        <a:font script="Cyrl" typeface="Calibri"/>
+        <a:font script="Jpan" typeface="メイリオ"/>
+        <a:font script="Hang" typeface="HY얕은샘물M"/>
+        <a:font script="Hans" typeface="华文仿宋"/>
+        <a:font script="Hant" typeface="微軟正黑體"/>
+        <a:font script="Arab" typeface="Arial"/>
+        <a:font script="Hebr" typeface="Levenim MT"/>
+        <a:font script="Thai" typeface="FreesiaUPC"/>
+        <a:font script="Ethi" typeface="Nyala"/>
+        <a:font script="Beng" typeface="Vrinda"/>
+        <a:font script="Gujr" typeface="Shruti"/>
+        <a:font script="Khmr" typeface="DaunPenh"/>
+        <a:font script="Knda" typeface="Tunga"/>
+        <a:font script="Guru" typeface="Raavi"/>
+        <a:font script="Cans" typeface="Euphemia"/>
+        <a:font script="Cher" typeface="Plantagenet Cherokee"/>
+        <a:font script="Yiii" typeface="Microsoft Yi Baiti"/>
+        <a:font script="Tibt" typeface="Microsoft Himalaya"/>
+        <a:font script="Thaa" typeface="MV Boli"/>
+        <a:font script="Deva" typeface="Mangal"/>
+        <a:font script="Telu" typeface="Gautami"/>
+        <a:font script="Taml" typeface="Latha"/>
+        <a:font script="Syrc" typeface="Estrangelo Edessa"/>
+        <a:font script="Orya" typeface="Kalinga"/>
+        <a:font script="Mlym" typeface="Kartika"/>
+        <a:font script="Laoo" typeface="DokChampa"/>
+        <a:font script="Sinh" typeface="Iskoola Pota"/>
+        <a:font script="Mong" typeface="Mongolian Baiti"/>
+        <a:font script="Viet" typeface="Tahoma"/>
+        <a:font script="Uigh" typeface="Microsoft Uighur"/>
+        <a:font script="Geor" typeface="Sylfaen"/>
       </a:minorFont>
     </a:fontScheme>
-    <a:fmtScheme name="Office">
+    <a:fmtScheme name="Integral">
       <a:fillStyleLst>
         <a:solidFill>
           <a:schemeClr val="phClr"/>
@@ -2564,76 +3184,65 @@
           <a:gsLst>
             <a:gs pos="0">
               <a:schemeClr val="phClr">
-                <a:lumMod val="110000"/>
-                <a:satMod val="105000"/>
-                <a:tint val="67000"/>
-              </a:schemeClr>
-            </a:gs>
-            <a:gs pos="50000">
-              <a:schemeClr val="phClr">
-                <a:lumMod val="105000"/>
-                <a:satMod val="103000"/>
-                <a:tint val="73000"/>
+                <a:tint val="83000"/>
+                <a:satMod val="100000"/>
+                <a:lumMod val="100000"/>
               </a:schemeClr>
             </a:gs>
             <a:gs pos="100000">
               <a:schemeClr val="phClr">
-                <a:lumMod val="105000"/>
-                <a:satMod val="109000"/>
-                <a:tint val="81000"/>
+                <a:tint val="61000"/>
+                <a:satMod val="150000"/>
+                <a:lumMod val="100000"/>
               </a:schemeClr>
             </a:gs>
           </a:gsLst>
-          <a:lin ang="5400000" scaled="0"/>
+          <a:path path="circle">
+            <a:fillToRect l="100000" t="100000" r="100000" b="100000"/>
+          </a:path>
         </a:gradFill>
         <a:gradFill rotWithShape="1">
           <a:gsLst>
             <a:gs pos="0">
               <a:schemeClr val="phClr">
-                <a:satMod val="103000"/>
-                <a:lumMod val="102000"/>
-                <a:tint val="94000"/>
-              </a:schemeClr>
-            </a:gs>
-            <a:gs pos="50000">
-              <a:schemeClr val="phClr">
-                <a:satMod val="110000"/>
+                <a:tint val="100000"/>
+                <a:shade val="85000"/>
+                <a:satMod val="100000"/>
                 <a:lumMod val="100000"/>
-                <a:shade val="100000"/>
               </a:schemeClr>
             </a:gs>
             <a:gs pos="100000">
               <a:schemeClr val="phClr">
-                <a:lumMod val="99000"/>
-                <a:satMod val="120000"/>
-                <a:shade val="78000"/>
+                <a:tint val="90000"/>
+                <a:shade val="100000"/>
+                <a:satMod val="150000"/>
+                <a:lumMod val="100000"/>
               </a:schemeClr>
             </a:gs>
           </a:gsLst>
-          <a:lin ang="5400000" scaled="0"/>
+          <a:path path="circle">
+            <a:fillToRect l="100000" t="100000" r="100000" b="100000"/>
+          </a:path>
         </a:gradFill>
       </a:fillStyleLst>
       <a:lnStyleLst>
-        <a:ln w="6350" cap="flat" cmpd="sng" algn="ctr">
+        <a:ln w="9525" cap="flat" cmpd="sng" algn="ctr">
           <a:solidFill>
             <a:schemeClr val="phClr"/>
           </a:solidFill>
           <a:prstDash val="solid"/>
-          <a:miter lim="800000"/>
         </a:ln>
-        <a:ln w="12700" cap="flat" cmpd="sng" algn="ctr">
+        <a:ln w="15875" cap="flat" cmpd="sng" algn="ctr">
           <a:solidFill>
             <a:schemeClr val="phClr"/>
           </a:solidFill>
           <a:prstDash val="solid"/>
-          <a:miter lim="800000"/>
         </a:ln>
         <a:ln w="19050" cap="flat" cmpd="sng" algn="ctr">
           <a:solidFill>
             <a:schemeClr val="phClr"/>
           </a:solidFill>
           <a:prstDash val="solid"/>
-          <a:miter lim="800000"/>
         </a:ln>
       </a:lnStyleLst>
       <a:effectStyleLst>
@@ -2641,16 +3250,39 @@
           <a:effectLst/>
         </a:effectStyle>
         <a:effectStyle>
-          <a:effectLst/>
+          <a:effectLst>
+            <a:outerShdw blurRad="50800" dist="12700" dir="5400000" algn="ctr" rotWithShape="0">
+              <a:srgbClr val="000000">
+                <a:alpha val="50000"/>
+              </a:srgbClr>
+            </a:outerShdw>
+          </a:effectLst>
         </a:effectStyle>
         <a:effectStyle>
           <a:effectLst>
-            <a:outerShdw blurRad="57150" dist="19050" dir="5400000" algn="ctr" rotWithShape="0">
+            <a:outerShdw blurRad="76200" dist="25400" dir="5400000" algn="ctr" rotWithShape="0">
               <a:srgbClr val="000000">
-                <a:alpha val="63000"/>
+                <a:alpha val="60000"/>
               </a:srgbClr>
             </a:outerShdw>
           </a:effectLst>
+          <a:scene3d>
+            <a:camera prst="orthographicFront">
+              <a:rot lat="0" lon="0" rev="0"/>
+            </a:camera>
+            <a:lightRig rig="flat" dir="t">
+              <a:rot lat="0" lon="0" rev="3600000"/>
+            </a:lightRig>
+          </a:scene3d>
+          <a:sp3d contourW="12700" prstMaterial="flat">
+            <a:bevelT w="38100" h="44450" prst="angle"/>
+            <a:contourClr>
+              <a:schemeClr val="phClr">
+                <a:shade val="35000"/>
+                <a:satMod val="160000"/>
+              </a:schemeClr>
+            </a:contourClr>
+          </a:sp3d>
         </a:effectStyle>
       </a:effectStyleLst>
       <a:bgFillStyleLst>
@@ -2660,36 +3292,27 @@
         <a:solidFill>
           <a:schemeClr val="phClr">
             <a:tint val="95000"/>
-            <a:satMod val="170000"/>
+            <a:shade val="85000"/>
+            <a:satMod val="125000"/>
           </a:schemeClr>
         </a:solidFill>
-        <a:gradFill rotWithShape="1">
-          <a:gsLst>
-            <a:gs pos="0">
+        <a:blipFill rotWithShape="1">
+          <a:blip xmlns:r="http://schemas.openxmlformats.org/officeDocument/2006/relationships" r:embed="rId1">
+            <a:duotone>
               <a:schemeClr val="phClr">
-                <a:tint val="93000"/>
-                <a:satMod val="150000"/>
-                <a:shade val="98000"/>
-                <a:lumMod val="102000"/>
+                <a:tint val="95000"/>
+                <a:shade val="74000"/>
+                <a:satMod val="230000"/>
               </a:schemeClr>
-            </a:gs>
-            <a:gs pos="50000">
               <a:schemeClr val="phClr">
-                <a:tint val="98000"/>
-                <a:satMod val="130000"/>
-                <a:shade val="90000"/>
-                <a:lumMod val="103000"/>
+                <a:tint val="92000"/>
+                <a:shade val="69000"/>
+                <a:satMod val="250000"/>
               </a:schemeClr>
-            </a:gs>
-            <a:gs pos="100000">
-              <a:schemeClr val="phClr">
-                <a:shade val="63000"/>
-                <a:satMod val="120000"/>
-              </a:schemeClr>
-            </a:gs>
-          </a:gsLst>
-          <a:lin ang="5400000" scaled="0"/>
-        </a:gradFill>
+            </a:duotone>
+          </a:blip>
+          <a:tile tx="0" ty="0" sx="40000" sy="40000" flip="none" algn="tl"/>
+        </a:blipFill>
       </a:bgFillStyleLst>
     </a:fmtScheme>
   </a:themeElements>
@@ -2697,8 +3320,20 @@
   <a:extraClrSchemeLst/>
   <a:extLst>
     <a:ext uri="{05A4C25C-085E-4340-85A3-A5531E510DB2}">
-      <thm15:themeFamily xmlns:thm15="http://schemas.microsoft.com/office/thememl/2012/main" name="Office Theme" id="{62F939B6-93AF-4DB8-9C6B-D6C7DFDC589F}" vid="{4A3C46E8-61CC-4603-A589-7422A47A8E4A}"/>
+      <thm15:themeFamily xmlns:thm15="http://schemas.microsoft.com/office/thememl/2012/main" name="Integral" id="{3577F8C9-A904-41D8-97D2-FD898F53F20E}" vid="{682D6EBE-8D36-4FF2-9DB3-F3D8D7B6715D}"/>
     </a:ext>
   </a:extLst>
 </a:theme>
+</file>
+
+<file path=customXml/item1.xml><?xml version="1.0" encoding="utf-8"?>
+<b:Sources xmlns:b="http://schemas.openxmlformats.org/officeDocument/2006/bibliography" xmlns="http://schemas.openxmlformats.org/officeDocument/2006/bibliography" SelectedStyle="\APASixthEditionOfficeOnline.xsl" StyleName="APA" Version="6"/>
+</file>
+
+<file path=customXml/itemProps1.xml><?xml version="1.0" encoding="utf-8"?>
+<ds:datastoreItem xmlns:ds="http://schemas.openxmlformats.org/officeDocument/2006/customXml" ds:itemID="{CF8A6174-E1F7-4E9A-9978-95D578259F30}">
+  <ds:schemaRefs>
+    <ds:schemaRef ds:uri="http://schemas.openxmlformats.org/officeDocument/2006/bibliography"/>
+  </ds:schemaRefs>
+</ds:datastoreItem>
 </file>
</xml_diff>

<commit_message>
Saving capstone1 report progress
</commit_message>
<xml_diff>
--- a/Sales_Forecasting_Report.docx
+++ b/Sales_Forecasting_Report.docx
@@ -109,7 +109,7 @@
     </w:p>
     <w:p>
       <w:pPr>
-        <w:ind w:left="720"/>
+        <w:ind w:firstLine="720"/>
         <w:contextualSpacing/>
         <w:rPr>
           <w:sz w:val="28"/>
@@ -117,24 +117,17 @@
         </w:rPr>
       </w:pPr>
       <w:r>
+        <w:t xml:space="preserve">Sales forecasts are essential information for financial planning. Without accurate sales forecasting, it will be difficult to plan effectively for the future. By anticipating future sales, companies are able allocate resources to reduce waste and optimize revenue. Executives will be able to plan for major purchases while having confidence they will make the sales to be able to afford them. </w:t>
+      </w:r>
+    </w:p>
+    <w:p>
+      <w:pPr>
+        <w:contextualSpacing/>
         <w:rPr>
           <w:sz w:val="28"/>
           <w:szCs w:val="28"/>
         </w:rPr>
-        <w:tab/>
-      </w:r>
-      <w:r>
-        <w:t>Sales forecasts are essential information for financial planning. Without accurate sales forecasting, it will be difficult to plan effectively for the future. By anticipating future sales, companies are able allocate resources to reduce waste and optimize revenue</w:t>
-      </w:r>
-      <w:r>
-        <w:t xml:space="preserve">. Executives will be able to plan </w:t>
-      </w:r>
-      <w:r>
-        <w:t>for major purchases while having confidence they will make the sales to be able to afford them.</w:t>
-      </w:r>
-      <w:r>
-        <w:t xml:space="preserve"> </w:t>
-      </w:r>
+      </w:pPr>
     </w:p>
     <w:p>
       <w:pPr>
@@ -153,29 +146,39 @@
           <w:szCs w:val="28"/>
         </w:rPr>
       </w:pPr>
-    </w:p>
-    <w:p>
-      <w:pPr>
-        <w:contextualSpacing/>
+      <w:r>
         <w:rPr>
           <w:sz w:val="28"/>
           <w:szCs w:val="28"/>
         </w:rPr>
-      </w:pPr>
-      <w:r>
+        <w:t>Problem:</w:t>
+      </w:r>
+    </w:p>
+    <w:p>
+      <w:pPr>
+        <w:contextualSpacing/>
         <w:rPr>
           <w:sz w:val="28"/>
           <w:szCs w:val="28"/>
         </w:rPr>
-        <w:t>Problem</w:t>
-      </w:r>
-      <w:r>
+      </w:pPr>
+    </w:p>
+    <w:p>
+      <w:pPr>
+        <w:ind w:firstLine="720"/>
+      </w:pPr>
+      <w:r>
+        <w:t xml:space="preserve">A major national retail chain has been keeping weekly sales data on each department in 45 of its stores. Historic sales data is limited, and only goes back ~3 years. Can a model be built to forecast sales data for each department in every store? </w:t>
+      </w:r>
+    </w:p>
+    <w:p>
+      <w:pPr>
+        <w:contextualSpacing/>
         <w:rPr>
           <w:sz w:val="28"/>
           <w:szCs w:val="28"/>
         </w:rPr>
-        <w:t>:</w:t>
-      </w:r>
+      </w:pPr>
     </w:p>
     <w:p>
       <w:pPr>
@@ -188,29 +191,19 @@
     </w:p>
     <w:p>
       <w:pPr>
-        <w:ind w:left="720" w:firstLine="720"/>
-      </w:pPr>
-      <w:r>
-        <w:t xml:space="preserve">A major national retail chain has been keeping weekly sales data on each department in 45 of its stores. Historic sales data is limited, and only goes back ~3 years. Can a model be built to forecast sales data for each department in every store? </w:t>
-      </w:r>
-    </w:p>
-    <w:p>
-      <w:pPr>
         <w:contextualSpacing/>
         <w:rPr>
           <w:sz w:val="28"/>
           <w:szCs w:val="28"/>
         </w:rPr>
       </w:pPr>
-    </w:p>
-    <w:p>
-      <w:pPr>
-        <w:contextualSpacing/>
+      <w:r>
         <w:rPr>
           <w:sz w:val="28"/>
           <w:szCs w:val="28"/>
         </w:rPr>
-      </w:pPr>
+        <w:t>Step 1 – Data Wrangling:</w:t>
+      </w:r>
     </w:p>
     <w:p>
       <w:pPr>
@@ -220,46 +213,26 @@
           <w:szCs w:val="28"/>
         </w:rPr>
       </w:pPr>
-      <w:r>
-        <w:rPr>
-          <w:sz w:val="28"/>
-          <w:szCs w:val="28"/>
-        </w:rPr>
-        <w:t>Step 1 – Data Wrangling:</w:t>
-      </w:r>
-    </w:p>
-    <w:p>
-      <w:pPr>
-        <w:contextualSpacing/>
-        <w:rPr>
-          <w:sz w:val="28"/>
-          <w:szCs w:val="28"/>
-        </w:rPr>
-      </w:pPr>
-    </w:p>
-    <w:p>
-      <w:pPr>
-        <w:contextualSpacing/>
-      </w:pPr>
-      <w:r>
-        <w:rPr>
-          <w:sz w:val="28"/>
-          <w:szCs w:val="28"/>
-        </w:rPr>
-        <w:tab/>
-      </w:r>
-      <w:r>
-        <w:t>The data consist of 3 tables:</w:t>
-      </w:r>
     </w:p>
     <w:p>
       <w:pPr>
         <w:pStyle w:val="ListParagraph"/>
         <w:numPr>
           <w:ilvl w:val="0"/>
-          <w:numId w:val="6"/>
+          <w:numId w:val="7"/>
         </w:numPr>
-        <w:ind w:left="1080"/>
+      </w:pPr>
+      <w:r>
+        <w:t>The data consist of 3 tables:</w:t>
+      </w:r>
+    </w:p>
+    <w:p>
+      <w:pPr>
+        <w:pStyle w:val="ListParagraph"/>
+        <w:numPr>
+          <w:ilvl w:val="1"/>
+          <w:numId w:val="7"/>
+        </w:numPr>
       </w:pPr>
       <w:proofErr w:type="spellStart"/>
       <w:r>
@@ -366,10 +339,22 @@
       </w:pPr>
       <w:proofErr w:type="spellStart"/>
       <w:r>
+        <w:rPr>
+          <w:i/>
+          <w:iCs/>
+          <w:sz w:val="20"/>
+          <w:szCs w:val="20"/>
+        </w:rPr>
         <w:t>SalesDF.head</w:t>
       </w:r>
       <w:proofErr w:type="spellEnd"/>
       <w:r>
+        <w:rPr>
+          <w:i/>
+          <w:iCs/>
+          <w:sz w:val="20"/>
+          <w:szCs w:val="20"/>
+        </w:rPr>
         <w:t>()</w:t>
       </w:r>
       <w:r>
@@ -453,28 +438,32 @@
       </w:r>
       <w:proofErr w:type="gramStart"/>
       <w:r>
+        <w:rPr>
+          <w:i/>
+          <w:iCs/>
+          <w:sz w:val="20"/>
+          <w:szCs w:val="20"/>
+        </w:rPr>
         <w:t>SalesDF.info(</w:t>
       </w:r>
       <w:proofErr w:type="gramEnd"/>
       <w:r>
+        <w:rPr>
+          <w:i/>
+          <w:iCs/>
+          <w:sz w:val="20"/>
+          <w:szCs w:val="20"/>
+        </w:rPr>
         <w:t>)</w:t>
       </w:r>
-    </w:p>
-    <w:p>
-      <w:pPr>
-        <w:ind w:left="360"/>
-        <w:contextualSpacing/>
-        <w:jc w:val="center"/>
-      </w:pPr>
     </w:p>
     <w:p>
       <w:pPr>
         <w:pStyle w:val="ListParagraph"/>
         <w:numPr>
-          <w:ilvl w:val="0"/>
-          <w:numId w:val="6"/>
+          <w:ilvl w:val="1"/>
+          <w:numId w:val="7"/>
         </w:numPr>
-        <w:ind w:left="1080"/>
       </w:pPr>
       <w:proofErr w:type="spellStart"/>
       <w:r>
@@ -588,10 +577,22 @@
       </w:pPr>
       <w:proofErr w:type="spellStart"/>
       <w:r>
+        <w:rPr>
+          <w:i/>
+          <w:iCs/>
+          <w:sz w:val="20"/>
+          <w:szCs w:val="20"/>
+        </w:rPr>
         <w:t>StoreDF.head</w:t>
       </w:r>
       <w:proofErr w:type="spellEnd"/>
       <w:r>
+        <w:rPr>
+          <w:i/>
+          <w:iCs/>
+          <w:sz w:val="20"/>
+          <w:szCs w:val="20"/>
+        </w:rPr>
         <w:t>()</w:t>
       </w:r>
       <w:r>
@@ -675,10 +676,22 @@
       </w:r>
       <w:proofErr w:type="gramStart"/>
       <w:r>
+        <w:rPr>
+          <w:i/>
+          <w:iCs/>
+          <w:sz w:val="20"/>
+          <w:szCs w:val="20"/>
+        </w:rPr>
         <w:t>StoreDF.info(</w:t>
       </w:r>
       <w:proofErr w:type="gramEnd"/>
       <w:r>
+        <w:rPr>
+          <w:i/>
+          <w:iCs/>
+          <w:sz w:val="20"/>
+          <w:szCs w:val="20"/>
+        </w:rPr>
         <w:t>)</w:t>
       </w:r>
       <w:r>
@@ -689,10 +702,9 @@
       <w:pPr>
         <w:pStyle w:val="ListParagraph"/>
         <w:numPr>
-          <w:ilvl w:val="0"/>
-          <w:numId w:val="6"/>
+          <w:ilvl w:val="1"/>
+          <w:numId w:val="7"/>
         </w:numPr>
-        <w:ind w:left="1080"/>
       </w:pPr>
       <w:proofErr w:type="spellStart"/>
       <w:r>
@@ -703,7 +715,13 @@
         <w:t xml:space="preserve"> - </w:t>
       </w:r>
       <w:r>
-        <w:t xml:space="preserve">Additional weekly data for each store. Data include the average temperature and fuel price in the region, consumer price index, and unemployment rate. There are also 5 markdown features while numerical data. However, markdown data is not present for every store and is only available after November 2011. </w:t>
+        <w:t xml:space="preserve">Additional weekly data for each store. Data include the average temperature and fuel price in the region, consumer price index, and unemployment rate. There are also 5 markdown features </w:t>
+      </w:r>
+      <w:r>
+        <w:t>with</w:t>
+      </w:r>
+      <w:r>
+        <w:t xml:space="preserve"> numerical data. However, markdown data is not present for every store and is only available after November 2011. </w:t>
       </w:r>
     </w:p>
     <w:p>
@@ -716,10 +734,10 @@
           <w:noProof/>
         </w:rPr>
         <w:drawing>
-          <wp:inline distT="0" distB="0" distL="0" distR="0" wp14:anchorId="53AFDD4F" wp14:editId="56DBACC2">
-            <wp:extent cx="9334497" cy="1555750"/>
-            <wp:effectExtent l="133350" t="114300" r="114935" b="139700"/>
-            <wp:docPr id="4" name="Picture 4"/>
+          <wp:inline distT="0" distB="0" distL="0" distR="0" wp14:anchorId="6B2C0B64" wp14:editId="7D75E54E">
+            <wp:extent cx="3257469" cy="2137376"/>
+            <wp:effectExtent l="152400" t="114300" r="114935" b="149225"/>
+            <wp:docPr id="7" name="Picture 7"/>
             <wp:cNvGraphicFramePr>
               <a:graphicFrameLocks xmlns:a="http://schemas.openxmlformats.org/drawingml/2006/main" noChangeAspect="1"/>
             </wp:cNvGraphicFramePr>
@@ -739,7 +757,7 @@
                   <pic:spPr>
                     <a:xfrm>
                       <a:off x="0" y="0"/>
-                      <a:ext cx="9784458" cy="1630744"/>
+                      <a:ext cx="3268178" cy="2144403"/>
                     </a:xfrm>
                     <a:prstGeom prst="rect">
                       <a:avLst/>
@@ -786,30 +804,122 @@
       <w:pPr>
         <w:ind w:left="720"/>
         <w:jc w:val="center"/>
-      </w:pPr>
+        <w:rPr>
+          <w:i/>
+          <w:iCs/>
+          <w:sz w:val="20"/>
+          <w:szCs w:val="20"/>
+        </w:rPr>
+      </w:pPr>
+      <w:proofErr w:type="gramStart"/>
+      <w:r>
+        <w:rPr>
+          <w:i/>
+          <w:iCs/>
+          <w:sz w:val="20"/>
+          <w:szCs w:val="20"/>
+        </w:rPr>
+        <w:t>FeaturesDF.info(</w:t>
+      </w:r>
+      <w:proofErr w:type="gramEnd"/>
+      <w:r>
+        <w:rPr>
+          <w:i/>
+          <w:iCs/>
+          <w:sz w:val="20"/>
+          <w:szCs w:val="20"/>
+        </w:rPr>
+        <w:t>)</w:t>
+      </w:r>
+    </w:p>
+    <w:p>
+      <w:pPr>
+        <w:ind w:left="360"/>
+      </w:pPr>
+    </w:p>
+    <w:p>
+      <w:pPr>
+        <w:pStyle w:val="ListParagraph"/>
+        <w:numPr>
+          <w:ilvl w:val="0"/>
+          <w:numId w:val="7"/>
+        </w:numPr>
+      </w:pPr>
+      <w:r>
+        <w:t>The d</w:t>
+      </w:r>
+      <w:r>
+        <w:t>ate columns were converted to datetime type.</w:t>
+      </w:r>
+      <w:r>
+        <w:t xml:space="preserve"> </w:t>
+      </w:r>
       <w:proofErr w:type="spellStart"/>
       <w:r>
-        <w:t>FeaturesDF.head</w:t>
+        <w:t>FeaturesDF</w:t>
       </w:r>
       <w:proofErr w:type="spellEnd"/>
       <w:r>
-        <w:t>()</w:t>
-      </w:r>
-      <w:r>
-        <w:br/>
-      </w:r>
-      <w:r>
-        <w:br/>
-      </w:r>
+        <w:t xml:space="preserve"> was joined to </w:t>
+      </w:r>
+      <w:proofErr w:type="spellStart"/>
+      <w:r>
+        <w:t>SalesDF</w:t>
+      </w:r>
+      <w:proofErr w:type="spellEnd"/>
+      <w:r>
+        <w:t xml:space="preserve"> on the Date, Store, and </w:t>
+      </w:r>
+      <w:proofErr w:type="spellStart"/>
+      <w:r>
+        <w:t>IsHoliday</w:t>
+      </w:r>
+      <w:proofErr w:type="spellEnd"/>
+      <w:r>
+        <w:t xml:space="preserve"> features. </w:t>
+      </w:r>
+      <w:proofErr w:type="spellStart"/>
+      <w:r>
+        <w:t>StoresDF</w:t>
+      </w:r>
+      <w:proofErr w:type="spellEnd"/>
+      <w:r>
+        <w:t xml:space="preserve"> was joined to the main </w:t>
+      </w:r>
+      <w:proofErr w:type="spellStart"/>
+      <w:r>
+        <w:t>dataframe</w:t>
+      </w:r>
+      <w:proofErr w:type="spellEnd"/>
+      <w:r>
+        <w:t xml:space="preserve"> on the Store feature.</w:t>
+      </w:r>
+      <w:r>
+        <w:t xml:space="preserve"> Info on the joined </w:t>
+      </w:r>
+      <w:proofErr w:type="spellStart"/>
+      <w:r>
+        <w:t>dataframe</w:t>
+      </w:r>
+      <w:proofErr w:type="spellEnd"/>
+      <w:r>
+        <w:t xml:space="preserve"> is displayed below.</w:t>
+      </w:r>
+    </w:p>
+    <w:p>
+      <w:pPr>
+        <w:ind w:left="360" w:firstLine="360"/>
+        <w:jc w:val="center"/>
+      </w:pPr>
       <w:r>
         <w:rPr>
           <w:noProof/>
         </w:rPr>
         <w:drawing>
-          <wp:inline distT="0" distB="0" distL="0" distR="0" wp14:anchorId="6B2C0B64" wp14:editId="66EB9BEE">
-            <wp:extent cx="3822896" cy="2508379"/>
-            <wp:effectExtent l="152400" t="114300" r="139700" b="158750"/>
-            <wp:docPr id="7" name="Picture 7"/>
+          <wp:inline distT="0" distB="0" distL="0" distR="0" wp14:anchorId="7982B243" wp14:editId="4E6D356E">
+            <wp:extent cx="3459994" cy="2497256"/>
+            <wp:effectExtent l="152400" t="114300" r="140970" b="170180"/>
+            <wp:docPr id="8" name="Picture 8"/>
             <wp:cNvGraphicFramePr>
               <a:graphicFrameLocks xmlns:a="http://schemas.openxmlformats.org/drawingml/2006/main" noChangeAspect="1"/>
             </wp:cNvGraphicFramePr>
@@ -829,7 +939,7 @@
                   <pic:spPr>
                     <a:xfrm>
                       <a:off x="0" y="0"/>
-                      <a:ext cx="3822896" cy="2508379"/>
+                      <a:ext cx="3495715" cy="2523038"/>
                     </a:xfrm>
                     <a:prstGeom prst="rect">
                       <a:avLst/>
@@ -874,105 +984,128 @@
     </w:p>
     <w:p>
       <w:pPr>
-        <w:ind w:left="720"/>
-        <w:jc w:val="center"/>
-      </w:pPr>
-      <w:proofErr w:type="gramStart"/>
-      <w:r>
-        <w:t>FeaturesDF.info(</w:t>
-      </w:r>
-      <w:proofErr w:type="gramEnd"/>
-      <w:r>
-        <w:t>)</w:t>
-      </w:r>
-    </w:p>
-    <w:p>
-      <w:pPr>
-        <w:ind w:left="360"/>
-      </w:pPr>
-    </w:p>
-    <w:p>
-      <w:pPr>
-        <w:ind w:left="360" w:firstLine="360"/>
-      </w:pPr>
-      <w:r>
-        <w:t>The d</w:t>
-      </w:r>
-      <w:r>
-        <w:t>ate columns were converted to datetime type.</w:t>
-      </w:r>
-      <w:r>
-        <w:t xml:space="preserve"> </w:t>
-      </w:r>
-      <w:proofErr w:type="spellStart"/>
-      <w:r>
-        <w:t>FeaturesDF</w:t>
-      </w:r>
-      <w:proofErr w:type="spellEnd"/>
-      <w:r>
-        <w:t xml:space="preserve"> was joined to </w:t>
-      </w:r>
-      <w:proofErr w:type="spellStart"/>
-      <w:r>
-        <w:t>SalesDF</w:t>
-      </w:r>
-      <w:proofErr w:type="spellEnd"/>
-      <w:r>
-        <w:t xml:space="preserve"> on the Date, Store, and </w:t>
-      </w:r>
-      <w:proofErr w:type="spellStart"/>
-      <w:r>
-        <w:t>IsHoliday</w:t>
-      </w:r>
-      <w:proofErr w:type="spellEnd"/>
-      <w:r>
-        <w:t xml:space="preserve"> features. </w:t>
-      </w:r>
-      <w:proofErr w:type="spellStart"/>
-      <w:r>
-        <w:t>StoresDF</w:t>
-      </w:r>
-      <w:proofErr w:type="spellEnd"/>
-      <w:r>
-        <w:t xml:space="preserve"> was joined to the main </w:t>
-      </w:r>
-      <w:proofErr w:type="spellStart"/>
-      <w:r>
-        <w:t>dataframe</w:t>
-      </w:r>
-      <w:proofErr w:type="spellEnd"/>
-      <w:r>
-        <w:t xml:space="preserve"> on the Store feature.</w:t>
-      </w:r>
-      <w:r>
-        <w:t xml:space="preserve"> Info on the joined </w:t>
-      </w:r>
-      <w:proofErr w:type="spellStart"/>
-      <w:r>
-        <w:t>dataframe</w:t>
-      </w:r>
-      <w:proofErr w:type="spellEnd"/>
-      <w:r>
-        <w:t xml:space="preserve"> is displayed below.</w:t>
-      </w:r>
-    </w:p>
-    <w:p>
-      <w:pPr>
         <w:ind w:left="360" w:firstLine="360"/>
         <w:jc w:val="center"/>
       </w:pPr>
-      <w:r>
-        <w:br/>
-      </w:r>
+    </w:p>
+    <w:p>
+      <w:pPr>
+        <w:pStyle w:val="ListParagraph"/>
+        <w:numPr>
+          <w:ilvl w:val="0"/>
+          <w:numId w:val="7"/>
+        </w:numPr>
+      </w:pPr>
+      <w:r>
+        <w:t xml:space="preserve">Note that the only features containing null values are </w:t>
+      </w:r>
+      <w:proofErr w:type="spellStart"/>
+      <w:r>
+        <w:t>MarkDowns</w:t>
+      </w:r>
+      <w:proofErr w:type="spellEnd"/>
+      <w:r>
+        <w:t xml:space="preserve">. </w:t>
+      </w:r>
+      <w:r>
+        <w:t>Rather than removing nearly 75% of the data,</w:t>
+      </w:r>
+      <w:r>
+        <w:t xml:space="preserve"> it was decided to </w:t>
+      </w:r>
+      <w:r>
+        <w:t>ignore markdown data and build the model without it.</w:t>
+      </w:r>
+    </w:p>
+    <w:p/>
+    <w:p/>
+    <w:p>
+      <w:pPr>
+        <w:rPr>
+          <w:sz w:val="28"/>
+          <w:szCs w:val="28"/>
+        </w:rPr>
+      </w:pPr>
+      <w:r>
+        <w:rPr>
+          <w:sz w:val="28"/>
+          <w:szCs w:val="28"/>
+        </w:rPr>
+        <w:t xml:space="preserve">Step 1 – </w:t>
+      </w:r>
+      <w:r>
+        <w:rPr>
+          <w:sz w:val="28"/>
+          <w:szCs w:val="28"/>
+        </w:rPr>
+        <w:t>Exploratory Data Analysis</w:t>
+      </w:r>
+      <w:r>
+        <w:rPr>
+          <w:sz w:val="28"/>
+          <w:szCs w:val="28"/>
+        </w:rPr>
+        <w:t>:</w:t>
+      </w:r>
+    </w:p>
+    <w:p>
+      <w:pPr>
+        <w:ind w:left="360"/>
+        <w:jc w:val="center"/>
+      </w:pPr>
+    </w:p>
+    <w:p>
+      <w:pPr>
+        <w:pStyle w:val="ListParagraph"/>
+        <w:numPr>
+          <w:ilvl w:val="0"/>
+          <w:numId w:val="7"/>
+        </w:numPr>
+      </w:pPr>
+      <w:r>
+        <w:t xml:space="preserve">The data </w:t>
+      </w:r>
+      <w:r>
+        <w:t>were</w:t>
+      </w:r>
+      <w:r>
+        <w:t xml:space="preserve"> sorted by date, and then grouped by Store &amp; Date. Weekly sales mean was aggregated and then plotted by store. </w:t>
+      </w:r>
+    </w:p>
+    <w:p>
+      <w:pPr>
+        <w:pStyle w:val="ListParagraph"/>
+        <w:numPr>
+          <w:ilvl w:val="0"/>
+          <w:numId w:val="7"/>
+        </w:numPr>
+      </w:pPr>
+      <w:r>
+        <w:t xml:space="preserve">A </w:t>
+      </w:r>
+      <w:r>
+        <w:t>few of the line plots</w:t>
+      </w:r>
+      <w:r>
+        <w:t xml:space="preserve"> are seen below. </w:t>
+      </w:r>
+      <w:r>
+        <w:t>While there is seasonality, it does not look like there is much trend in this data. If the data were over a longer span of time, there would most likely be observable trend.</w:t>
+      </w:r>
+    </w:p>
+    <w:p>
+      <w:pPr>
+        <w:jc w:val="center"/>
+      </w:pPr>
       <w:r>
         <w:rPr>
           <w:noProof/>
         </w:rPr>
         <w:drawing>
-          <wp:inline distT="0" distB="0" distL="0" distR="0" wp14:anchorId="7982B243" wp14:editId="60C70F89">
-            <wp:extent cx="3936839" cy="2841419"/>
-            <wp:effectExtent l="133350" t="114300" r="140335" b="149860"/>
-            <wp:docPr id="8" name="Picture 8"/>
+          <wp:inline distT="0" distB="0" distL="0" distR="0" wp14:anchorId="1B729BDD" wp14:editId="0726C398">
+            <wp:extent cx="6648178" cy="4185695"/>
+            <wp:effectExtent l="152400" t="114300" r="133985" b="158115"/>
+            <wp:docPr id="10" name="Picture 10"/>
             <wp:cNvGraphicFramePr>
               <a:graphicFrameLocks xmlns:a="http://schemas.openxmlformats.org/drawingml/2006/main" noChangeAspect="1"/>
             </wp:cNvGraphicFramePr>
@@ -983,16 +1116,139 @@
                     <pic:cNvPr id="1" name=""/>
                     <pic:cNvPicPr/>
                   </pic:nvPicPr>
+                  <pic:blipFill rotWithShape="1">
+                    <a:blip r:embed="rId12"/>
+                    <a:srcRect r="32864"/>
+                    <a:stretch/>
+                  </pic:blipFill>
+                  <pic:spPr bwMode="auto">
+                    <a:xfrm>
+                      <a:off x="0" y="0"/>
+                      <a:ext cx="6663693" cy="4195463"/>
+                    </a:xfrm>
+                    <a:prstGeom prst="rect">
+                      <a:avLst/>
+                    </a:prstGeom>
+                    <a:solidFill>
+                      <a:srgbClr val="FFFFFF">
+                        <a:shade val="85000"/>
+                      </a:srgbClr>
+                    </a:solidFill>
+                    <a:ln w="88900" cap="sq" cmpd="sng" algn="ctr">
+                      <a:solidFill>
+                        <a:srgbClr val="FFFFFF"/>
+                      </a:solidFill>
+                      <a:prstDash val="solid"/>
+                      <a:miter lim="800000"/>
+                      <a:headEnd type="none" w="med" len="med"/>
+                      <a:tailEnd type="none" w="med" len="med"/>
+                      <a:extLst>
+                        <a:ext uri="{C807C97D-BFC1-408E-A445-0C87EB9F89A2}">
+                          <ask:lineSketchStyleProps xmlns:ask="http://schemas.microsoft.com/office/drawing/2018/sketchyshapes" sd="0">
+                            <a:custGeom>
+                              <a:avLst/>
+                              <a:gdLst/>
+                              <a:ahLst/>
+                              <a:cxnLst/>
+                              <a:rect l="0" t="0" r="0" b="0"/>
+                              <a:pathLst/>
+                            </a:custGeom>
+                            <ask:type/>
+                          </ask:lineSketchStyleProps>
+                        </a:ext>
+                      </a:extLst>
+                    </a:ln>
+                    <a:effectLst>
+                      <a:outerShdw blurRad="55000" dist="18000" dir="5400000" algn="tl" rotWithShape="0">
+                        <a:srgbClr val="000000">
+                          <a:alpha val="40000"/>
+                        </a:srgbClr>
+                      </a:outerShdw>
+                    </a:effectLst>
+                    <a:scene3d>
+                      <a:camera prst="orthographicFront"/>
+                      <a:lightRig rig="twoPt" dir="t">
+                        <a:rot lat="0" lon="0" rev="7200000"/>
+                      </a:lightRig>
+                    </a:scene3d>
+                    <a:sp3d>
+                      <a:bevelT w="25400" h="19050"/>
+                      <a:contourClr>
+                        <a:srgbClr val="FFFFFF"/>
+                      </a:contourClr>
+                    </a:sp3d>
+                    <a:extLst>
+                      <a:ext uri="{53640926-AAD7-44D8-BBD7-CCE9431645EC}">
+                        <a14:shadowObscured xmlns:a14="http://schemas.microsoft.com/office/drawing/2010/main"/>
+                      </a:ext>
+                    </a:extLst>
+                  </pic:spPr>
+                </pic:pic>
+              </a:graphicData>
+            </a:graphic>
+          </wp:inline>
+        </w:drawing>
+      </w:r>
+    </w:p>
+    <w:p>
+      <w:pPr>
+        <w:jc w:val="center"/>
+      </w:pPr>
+    </w:p>
+    <w:p>
+      <w:pPr>
+        <w:pStyle w:val="ListParagraph"/>
+        <w:numPr>
+          <w:ilvl w:val="0"/>
+          <w:numId w:val="11"/>
+        </w:numPr>
+      </w:pPr>
+      <w:r>
+        <w:t>To get a sense of store sales spread, a distribution plot was made.</w:t>
+      </w:r>
+    </w:p>
+    <w:p>
+      <w:pPr>
+        <w:jc w:val="center"/>
+      </w:pPr>
+      <w:r>
+        <w:rPr>
+          <w:noProof/>
+        </w:rPr>
+        <w:drawing>
+          <wp:inline distT="0" distB="0" distL="0" distR="0" wp14:anchorId="752E7080" wp14:editId="02AC5724">
+            <wp:extent cx="4398380" cy="3306265"/>
+            <wp:effectExtent l="133350" t="114300" r="135890" b="142240"/>
+            <wp:docPr id="23" name="Picture 23"/>
+            <wp:cNvGraphicFramePr>
+              <a:graphicFrameLocks xmlns:a="http://schemas.openxmlformats.org/drawingml/2006/main" noChangeAspect="1"/>
+            </wp:cNvGraphicFramePr>
+            <a:graphic xmlns:a="http://schemas.openxmlformats.org/drawingml/2006/main">
+              <a:graphicData uri="http://schemas.openxmlformats.org/drawingml/2006/picture">
+                <pic:pic xmlns:pic="http://schemas.openxmlformats.org/drawingml/2006/picture">
+                  <pic:nvPicPr>
+                    <pic:cNvPr id="0" name="Picture 33"/>
+                    <pic:cNvPicPr>
+                      <a:picLocks noChangeAspect="1" noChangeArrowheads="1"/>
+                    </pic:cNvPicPr>
+                  </pic:nvPicPr>
                   <pic:blipFill>
-                    <a:blip r:embed="rId12"/>
+                    <a:blip r:embed="rId13">
+                      <a:extLst>
+                        <a:ext uri="{28A0092B-C50C-407E-A947-70E740481C1C}">
+                          <a14:useLocalDpi xmlns:a14="http://schemas.microsoft.com/office/drawing/2010/main" val="0"/>
+                        </a:ext>
+                      </a:extLst>
+                    </a:blip>
+                    <a:srcRect/>
                     <a:stretch>
                       <a:fillRect/>
                     </a:stretch>
                   </pic:blipFill>
-                  <pic:spPr>
+                  <pic:spPr bwMode="auto">
                     <a:xfrm>
                       <a:off x="0" y="0"/>
-                      <a:ext cx="3952207" cy="2852511"/>
+                      <a:ext cx="4398380" cy="3306265"/>
                     </a:xfrm>
                     <a:prstGeom prst="rect">
                       <a:avLst/>
@@ -1034,73 +1290,55 @@
           </wp:inline>
         </w:drawing>
       </w:r>
-      <w:r>
-        <w:br/>
-      </w:r>
-    </w:p>
-    <w:p>
-      <w:pPr>
-        <w:pStyle w:val="ListParagraph"/>
-        <w:numPr>
-          <w:ilvl w:val="1"/>
-          <w:numId w:val="4"/>
-        </w:numPr>
-        <w:ind w:left="1800"/>
-      </w:pPr>
-      <w:r>
-        <w:t xml:space="preserve">Note that the only features containing null values are </w:t>
-      </w:r>
-      <w:proofErr w:type="spellStart"/>
-      <w:r>
-        <w:t>MarkDowns</w:t>
-      </w:r>
-      <w:proofErr w:type="spellEnd"/>
-      <w:r>
-        <w:t xml:space="preserve">. </w:t>
-      </w:r>
-      <w:r>
-        <w:t>Rather than removing nearly 75% of the data,</w:t>
-      </w:r>
-      <w:r>
-        <w:t xml:space="preserve"> it was decided to </w:t>
-      </w:r>
-      <w:r>
-        <w:t>ignore markdown data and build the model without it.</w:t>
-      </w:r>
-    </w:p>
-    <w:p/>
-    <w:p/>
-    <w:p>
-      <w:r>
-        <w:t>Step 2 – EDA</w:t>
-      </w:r>
+    </w:p>
+    <w:p>
+      <w:pPr>
+        <w:jc w:val="center"/>
+      </w:pPr>
     </w:p>
     <w:p>
       <w:pPr>
         <w:pStyle w:val="ListParagraph"/>
         <w:numPr>
           <w:ilvl w:val="0"/>
-          <w:numId w:val="4"/>
+          <w:numId w:val="10"/>
         </w:numPr>
       </w:pPr>
       <w:r>
-        <w:t xml:space="preserve">The data was sorted by date, and then grouped by Store &amp; Date. Weekly sales </w:t>
-      </w:r>
-      <w:r>
-        <w:t>mean was aggregated and then plotted by store. A few of the line plots are seen belo</w:t>
-      </w:r>
-      <w:r>
-        <w:t>w</w:t>
+        <w:t xml:space="preserve">The data </w:t>
+      </w:r>
+      <w:r>
+        <w:t>were</w:t>
+      </w:r>
+      <w:r>
+        <w:t xml:space="preserve"> then grouped by Store, Type, and Size</w:t>
+      </w:r>
+      <w:r>
+        <w:t>,</w:t>
+      </w:r>
+      <w:r>
+        <w:t xml:space="preserve"> and weekly sales means were aggregated. From this a scatterplot was created to see the relationship between store size and weekly sales. Points were hued by type.</w:t>
+      </w:r>
+      <w:r>
+        <w:t xml:space="preserve"> </w:t>
+      </w:r>
+    </w:p>
+    <w:p>
+      <w:pPr>
+        <w:jc w:val="center"/>
+      </w:pPr>
+      <w:r>
+        <w:br/>
       </w:r>
       <w:r>
         <w:rPr>
           <w:noProof/>
         </w:rPr>
         <w:drawing>
-          <wp:inline distT="0" distB="0" distL="0" distR="0" wp14:anchorId="0C906884" wp14:editId="65D978FA">
-            <wp:extent cx="10881360" cy="4599432"/>
-            <wp:effectExtent l="0" t="0" r="0" b="0"/>
-            <wp:docPr id="10" name="Picture 10"/>
+          <wp:inline distT="0" distB="0" distL="0" distR="0" wp14:anchorId="6D4E8201" wp14:editId="2FDEB2C0">
+            <wp:extent cx="4965298" cy="4738178"/>
+            <wp:effectExtent l="133350" t="114300" r="140335" b="139065"/>
+            <wp:docPr id="16" name="Picture 16"/>
             <wp:cNvGraphicFramePr>
               <a:graphicFrameLocks xmlns:a="http://schemas.openxmlformats.org/drawingml/2006/main" noChangeAspect="1"/>
             </wp:cNvGraphicFramePr>
@@ -1108,58 +1346,7 @@
               <a:graphicData uri="http://schemas.openxmlformats.org/drawingml/2006/picture">
                 <pic:pic xmlns:pic="http://schemas.openxmlformats.org/drawingml/2006/picture">
                   <pic:nvPicPr>
-                    <pic:cNvPr id="1" name=""/>
-                    <pic:cNvPicPr/>
-                  </pic:nvPicPr>
-                  <pic:blipFill>
-                    <a:blip r:embed="rId13"/>
-                    <a:stretch>
-                      <a:fillRect/>
-                    </a:stretch>
-                  </pic:blipFill>
-                  <pic:spPr>
-                    <a:xfrm>
-                      <a:off x="0" y="0"/>
-                      <a:ext cx="10881360" cy="4599432"/>
-                    </a:xfrm>
-                    <a:prstGeom prst="rect">
-                      <a:avLst/>
-                    </a:prstGeom>
-                  </pic:spPr>
-                </pic:pic>
-              </a:graphicData>
-            </a:graphic>
-          </wp:inline>
-        </w:drawing>
-      </w:r>
-      <w:r>
-        <w:br/>
-      </w:r>
-      <w:r>
-        <w:t>While there is seasonality, it does not look like there is much trend in this data. If the data were over a longer span of time, there would most likely be observable trend.</w:t>
-      </w:r>
-    </w:p>
-    <w:p>
-      <w:pPr>
-        <w:ind w:left="720"/>
-      </w:pPr>
-      <w:r>
-        <w:rPr>
-          <w:noProof/>
-        </w:rPr>
-        <w:drawing>
-          <wp:inline distT="0" distB="0" distL="0" distR="0" wp14:anchorId="752E7080" wp14:editId="29525144">
-            <wp:extent cx="7467600" cy="5613400"/>
-            <wp:effectExtent l="0" t="0" r="0" b="6350"/>
-            <wp:docPr id="23" name="Picture 23"/>
-            <wp:cNvGraphicFramePr>
-              <a:graphicFrameLocks xmlns:a="http://schemas.openxmlformats.org/drawingml/2006/main" noChangeAspect="1"/>
-            </wp:cNvGraphicFramePr>
-            <a:graphic xmlns:a="http://schemas.openxmlformats.org/drawingml/2006/main">
-              <a:graphicData uri="http://schemas.openxmlformats.org/drawingml/2006/picture">
-                <pic:pic xmlns:pic="http://schemas.openxmlformats.org/drawingml/2006/picture">
-                  <pic:nvPicPr>
-                    <pic:cNvPr id="0" name="Picture 33"/>
+                    <pic:cNvPr id="0" name="Picture 19"/>
                     <pic:cNvPicPr>
                       <a:picLocks noChangeAspect="1" noChangeArrowheads="1"/>
                     </pic:cNvPicPr>
@@ -1180,15 +1367,39 @@
                   <pic:spPr bwMode="auto">
                     <a:xfrm>
                       <a:off x="0" y="0"/>
-                      <a:ext cx="7467600" cy="5613400"/>
+                      <a:ext cx="4972783" cy="4745321"/>
                     </a:xfrm>
                     <a:prstGeom prst="rect">
                       <a:avLst/>
                     </a:prstGeom>
-                    <a:noFill/>
-                    <a:ln>
-                      <a:noFill/>
+                    <a:solidFill>
+                      <a:schemeClr val="bg1"/>
+                    </a:solidFill>
+                    <a:ln w="88900" cap="sq">
+                      <a:solidFill>
+                        <a:srgbClr val="FFFFFF"/>
+                      </a:solidFill>
+                      <a:miter lim="800000"/>
                     </a:ln>
+                    <a:effectLst>
+                      <a:outerShdw blurRad="55000" dist="18000" dir="5400000" algn="tl" rotWithShape="0">
+                        <a:srgbClr val="000000">
+                          <a:alpha val="40000"/>
+                        </a:srgbClr>
+                      </a:outerShdw>
+                    </a:effectLst>
+                    <a:scene3d>
+                      <a:camera prst="orthographicFront"/>
+                      <a:lightRig rig="twoPt" dir="t">
+                        <a:rot lat="0" lon="0" rev="7200000"/>
+                      </a:lightRig>
+                    </a:scene3d>
+                    <a:sp3d>
+                      <a:bevelT w="25400" h="19050"/>
+                      <a:contourClr>
+                        <a:srgbClr val="FFFFFF"/>
+                      </a:contourClr>
+                    </a:sp3d>
                   </pic:spPr>
                 </pic:pic>
               </a:graphicData>
@@ -1196,21 +1407,26 @@
           </wp:inline>
         </w:drawing>
       </w:r>
+      <w:r>
+        <w:br/>
+      </w:r>
     </w:p>
     <w:p>
       <w:pPr>
         <w:pStyle w:val="ListParagraph"/>
         <w:numPr>
           <w:ilvl w:val="0"/>
-          <w:numId w:val="4"/>
+          <w:numId w:val="10"/>
         </w:numPr>
       </w:pPr>
       <w:r>
-        <w:t>The data was then grouped by Store, Type, and Size and weekly sales means were aggregated. From this a scatterplot was created to see the relationship between store size and weekly sales. Points were hued by type.</w:t>
-      </w:r>
-      <w:r>
-        <w:t xml:space="preserve"> </w:t>
-      </w:r>
+        <w:t>A strip plot of aggregate mean weekly sales by store type was made.</w:t>
+      </w:r>
+    </w:p>
+    <w:p>
+      <w:pPr>
+        <w:jc w:val="center"/>
+      </w:pPr>
       <w:r>
         <w:br/>
       </w:r>
@@ -1219,10 +1435,10 @@
           <w:noProof/>
         </w:rPr>
         <w:drawing>
-          <wp:inline distT="0" distB="0" distL="0" distR="0" wp14:anchorId="6D4E8201" wp14:editId="429333E1">
-            <wp:extent cx="8051800" cy="7683500"/>
-            <wp:effectExtent l="0" t="0" r="6350" b="0"/>
-            <wp:docPr id="16" name="Picture 16"/>
+          <wp:inline distT="0" distB="0" distL="0" distR="0" wp14:anchorId="30D77ABB" wp14:editId="0BCF13E9">
+            <wp:extent cx="4971085" cy="4804323"/>
+            <wp:effectExtent l="133350" t="114300" r="153670" b="149225"/>
+            <wp:docPr id="17" name="Picture 17"/>
             <wp:cNvGraphicFramePr>
               <a:graphicFrameLocks xmlns:a="http://schemas.openxmlformats.org/drawingml/2006/main" noChangeAspect="1"/>
             </wp:cNvGraphicFramePr>
@@ -1230,7 +1446,7 @@
               <a:graphicData uri="http://schemas.openxmlformats.org/drawingml/2006/picture">
                 <pic:pic xmlns:pic="http://schemas.openxmlformats.org/drawingml/2006/picture">
                   <pic:nvPicPr>
-                    <pic:cNvPr id="0" name="Picture 19"/>
+                    <pic:cNvPr id="0" name="Picture 21"/>
                     <pic:cNvPicPr>
                       <a:picLocks noChangeAspect="1" noChangeArrowheads="1"/>
                     </pic:cNvPicPr>
@@ -1251,15 +1467,39 @@
                   <pic:spPr bwMode="auto">
                     <a:xfrm>
                       <a:off x="0" y="0"/>
-                      <a:ext cx="8051800" cy="7683500"/>
+                      <a:ext cx="4990361" cy="4822952"/>
                     </a:xfrm>
                     <a:prstGeom prst="rect">
                       <a:avLst/>
                     </a:prstGeom>
-                    <a:noFill/>
-                    <a:ln>
-                      <a:noFill/>
+                    <a:solidFill>
+                      <a:schemeClr val="bg1"/>
+                    </a:solidFill>
+                    <a:ln w="88900" cap="sq">
+                      <a:solidFill>
+                        <a:srgbClr val="FFFFFF"/>
+                      </a:solidFill>
+                      <a:miter lim="800000"/>
                     </a:ln>
+                    <a:effectLst>
+                      <a:outerShdw blurRad="55000" dist="18000" dir="5400000" algn="tl" rotWithShape="0">
+                        <a:srgbClr val="000000">
+                          <a:alpha val="40000"/>
+                        </a:srgbClr>
+                      </a:outerShdw>
+                    </a:effectLst>
+                    <a:scene3d>
+                      <a:camera prst="orthographicFront"/>
+                      <a:lightRig rig="twoPt" dir="t">
+                        <a:rot lat="0" lon="0" rev="7200000"/>
+                      </a:lightRig>
+                    </a:scene3d>
+                    <a:sp3d>
+                      <a:bevelT w="25400" h="19050"/>
+                      <a:contourClr>
+                        <a:srgbClr val="FFFFFF"/>
+                      </a:contourClr>
+                    </a:sp3d>
                   </pic:spPr>
                 </pic:pic>
               </a:graphicData>
@@ -1267,27 +1507,50 @@
           </wp:inline>
         </w:drawing>
       </w:r>
+      <w:r>
+        <w:br/>
+      </w:r>
     </w:p>
     <w:p>
       <w:pPr>
         <w:pStyle w:val="ListParagraph"/>
         <w:numPr>
           <w:ilvl w:val="0"/>
-          <w:numId w:val="4"/>
+          <w:numId w:val="10"/>
         </w:numPr>
       </w:pPr>
       <w:r>
+        <w:t>There is a relationship between size of store, store type, and mean weekly sales.</w:t>
+      </w:r>
+    </w:p>
+    <w:p>
+      <w:pPr>
+        <w:pStyle w:val="ListParagraph"/>
+        <w:numPr>
+          <w:ilvl w:val="0"/>
+          <w:numId w:val="10"/>
+        </w:numPr>
+      </w:pPr>
+      <w:r>
+        <w:t>Line plots of aggregate mean weekly sales by store type were plotted by date as well.</w:t>
+      </w:r>
+      <w:r>
         <w:br/>
       </w:r>
+    </w:p>
+    <w:p>
+      <w:pPr>
+        <w:jc w:val="center"/>
+      </w:pPr>
       <w:r>
         <w:rPr>
           <w:noProof/>
         </w:rPr>
         <w:drawing>
-          <wp:inline distT="0" distB="0" distL="0" distR="0" wp14:anchorId="30D77ABB" wp14:editId="40726147">
-            <wp:extent cx="7950200" cy="7683500"/>
-            <wp:effectExtent l="0" t="0" r="0" b="0"/>
-            <wp:docPr id="17" name="Picture 17"/>
+          <wp:inline distT="0" distB="0" distL="0" distR="0" wp14:anchorId="6A43C7EC" wp14:editId="518A0BF6">
+            <wp:extent cx="5486833" cy="5630280"/>
+            <wp:effectExtent l="133350" t="114300" r="152400" b="161290"/>
+            <wp:docPr id="21" name="Picture 21"/>
             <wp:cNvGraphicFramePr>
               <a:graphicFrameLocks xmlns:a="http://schemas.openxmlformats.org/drawingml/2006/main" noChangeAspect="1"/>
             </wp:cNvGraphicFramePr>
@@ -1295,7 +1558,7 @@
               <a:graphicData uri="http://schemas.openxmlformats.org/drawingml/2006/picture">
                 <pic:pic xmlns:pic="http://schemas.openxmlformats.org/drawingml/2006/picture">
                   <pic:nvPicPr>
-                    <pic:cNvPr id="0" name="Picture 21"/>
+                    <pic:cNvPr id="0" name="Picture 29"/>
                     <pic:cNvPicPr>
                       <a:picLocks noChangeAspect="1" noChangeArrowheads="1"/>
                     </pic:cNvPicPr>
@@ -1316,15 +1579,39 @@
                   <pic:spPr bwMode="auto">
                     <a:xfrm>
                       <a:off x="0" y="0"/>
-                      <a:ext cx="7950200" cy="7683500"/>
+                      <a:ext cx="5496566" cy="5640267"/>
                     </a:xfrm>
                     <a:prstGeom prst="rect">
                       <a:avLst/>
                     </a:prstGeom>
-                    <a:noFill/>
-                    <a:ln>
-                      <a:noFill/>
+                    <a:solidFill>
+                      <a:schemeClr val="bg1"/>
+                    </a:solidFill>
+                    <a:ln w="88900" cap="sq">
+                      <a:solidFill>
+                        <a:srgbClr val="FFFFFF"/>
+                      </a:solidFill>
+                      <a:miter lim="800000"/>
                     </a:ln>
+                    <a:effectLst>
+                      <a:outerShdw blurRad="55000" dist="18000" dir="5400000" algn="tl" rotWithShape="0">
+                        <a:srgbClr val="000000">
+                          <a:alpha val="40000"/>
+                        </a:srgbClr>
+                      </a:outerShdw>
+                    </a:effectLst>
+                    <a:scene3d>
+                      <a:camera prst="orthographicFront"/>
+                      <a:lightRig rig="twoPt" dir="t">
+                        <a:rot lat="0" lon="0" rev="7200000"/>
+                      </a:lightRig>
+                    </a:scene3d>
+                    <a:sp3d>
+                      <a:bevelT w="25400" h="19050"/>
+                      <a:contourClr>
+                        <a:srgbClr val="FFFFFF"/>
+                      </a:contourClr>
+                    </a:sp3d>
                   </pic:spPr>
                 </pic:pic>
               </a:graphicData>
@@ -1332,33 +1619,57 @@
           </wp:inline>
         </w:drawing>
       </w:r>
+      <w:r>
+        <w:br/>
+      </w:r>
     </w:p>
     <w:p>
       <w:pPr>
         <w:pStyle w:val="ListParagraph"/>
-      </w:pPr>
-      <w:r>
-        <w:t>There is a relationship between size of store, store type, and mean weekly sales.</w:t>
-      </w:r>
-    </w:p>
+        <w:numPr>
+          <w:ilvl w:val="0"/>
+          <w:numId w:val="4"/>
+        </w:numPr>
+      </w:pPr>
+      <w:r>
+        <w:t>A correlation coefficient heatmap was made</w:t>
+      </w:r>
+    </w:p>
+    <w:p/>
     <w:p>
       <w:pPr>
         <w:pStyle w:val="ListParagraph"/>
-      </w:pPr>
+        <w:numPr>
+          <w:ilvl w:val="0"/>
+          <w:numId w:val="4"/>
+        </w:numPr>
+      </w:pPr>
+      <w:r>
+        <w:t>To get a sense of department sale spread, a distribution plot for departments was made</w:t>
+      </w:r>
     </w:p>
     <w:p>
       <w:pPr>
         <w:pStyle w:val="ListParagraph"/>
       </w:pPr>
+    </w:p>
+    <w:p>
+      <w:pPr>
+        <w:pStyle w:val="ListParagraph"/>
+        <w:numPr>
+          <w:ilvl w:val="0"/>
+          <w:numId w:val="4"/>
+        </w:numPr>
+      </w:pPr>
       <w:r>
         <w:rPr>
           <w:noProof/>
         </w:rPr>
         <w:drawing>
-          <wp:inline distT="0" distB="0" distL="0" distR="0" wp14:anchorId="6A43C7EC" wp14:editId="42F92F99">
-            <wp:extent cx="7772400" cy="7975600"/>
-            <wp:effectExtent l="0" t="0" r="0" b="0"/>
-            <wp:docPr id="21" name="Picture 21"/>
+          <wp:inline distT="0" distB="0" distL="0" distR="0" wp14:anchorId="2C1AEF78" wp14:editId="6F269AA1">
+            <wp:extent cx="5340752" cy="4014647"/>
+            <wp:effectExtent l="133350" t="114300" r="146050" b="157480"/>
+            <wp:docPr id="22" name="Picture 22"/>
             <wp:cNvGraphicFramePr>
               <a:graphicFrameLocks xmlns:a="http://schemas.openxmlformats.org/drawingml/2006/main" noChangeAspect="1"/>
             </wp:cNvGraphicFramePr>
@@ -1366,7 +1677,7 @@
               <a:graphicData uri="http://schemas.openxmlformats.org/drawingml/2006/picture">
                 <pic:pic xmlns:pic="http://schemas.openxmlformats.org/drawingml/2006/picture">
                   <pic:nvPicPr>
-                    <pic:cNvPr id="0" name="Picture 29"/>
+                    <pic:cNvPr id="0" name="Picture 31"/>
                     <pic:cNvPicPr>
                       <a:picLocks noChangeAspect="1" noChangeArrowheads="1"/>
                     </pic:cNvPicPr>
@@ -1387,15 +1698,39 @@
                   <pic:spPr bwMode="auto">
                     <a:xfrm>
                       <a:off x="0" y="0"/>
-                      <a:ext cx="7772400" cy="7975600"/>
+                      <a:ext cx="5350440" cy="4021929"/>
                     </a:xfrm>
                     <a:prstGeom prst="rect">
                       <a:avLst/>
                     </a:prstGeom>
-                    <a:noFill/>
-                    <a:ln>
-                      <a:noFill/>
+                    <a:solidFill>
+                      <a:schemeClr val="bg1"/>
+                    </a:solidFill>
+                    <a:ln w="88900" cap="sq">
+                      <a:solidFill>
+                        <a:srgbClr val="FFFFFF"/>
+                      </a:solidFill>
+                      <a:miter lim="800000"/>
                     </a:ln>
+                    <a:effectLst>
+                      <a:outerShdw blurRad="55000" dist="18000" dir="5400000" algn="tl" rotWithShape="0">
+                        <a:srgbClr val="000000">
+                          <a:alpha val="40000"/>
+                        </a:srgbClr>
+                      </a:outerShdw>
+                    </a:effectLst>
+                    <a:scene3d>
+                      <a:camera prst="orthographicFront"/>
+                      <a:lightRig rig="twoPt" dir="t">
+                        <a:rot lat="0" lon="0" rev="7200000"/>
+                      </a:lightRig>
+                    </a:scene3d>
+                    <a:sp3d>
+                      <a:bevelT w="25400" h="19050"/>
+                      <a:contourClr>
+                        <a:srgbClr val="FFFFFF"/>
+                      </a:contourClr>
+                    </a:sp3d>
                   </pic:spPr>
                 </pic:pic>
               </a:graphicData>
@@ -1407,50 +1742,22 @@
     <w:p>
       <w:pPr>
         <w:pStyle w:val="ListParagraph"/>
-        <w:numPr>
-          <w:ilvl w:val="0"/>
-          <w:numId w:val="4"/>
-        </w:numPr>
-      </w:pPr>
-      <w:r>
-        <w:t>A correlation coefficient heatmap was made</w:t>
-      </w:r>
-    </w:p>
-    <w:p/>
-    <w:p>
-      <w:pPr>
-        <w:pStyle w:val="ListParagraph"/>
-        <w:numPr>
-          <w:ilvl w:val="0"/>
-          <w:numId w:val="4"/>
-        </w:numPr>
-      </w:pPr>
-      <w:r>
-        <w:t>To get a sense of department sale spread, a distribution plot for departments was made</w:t>
-      </w:r>
-    </w:p>
-    <w:p>
-      <w:pPr>
-        <w:pStyle w:val="ListParagraph"/>
-      </w:pPr>
-    </w:p>
-    <w:p>
-      <w:pPr>
-        <w:pStyle w:val="ListParagraph"/>
-        <w:numPr>
-          <w:ilvl w:val="0"/>
-          <w:numId w:val="4"/>
-        </w:numPr>
-      </w:pPr>
+      </w:pPr>
+      <w:r>
+        <w:t>Most departments company-wide have weekly sales &lt; $20,000. However, there are departments that have upwards to $80,000 in average weekly sales.</w:t>
+      </w:r>
+      <w:r>
+        <w:br/>
+      </w:r>
       <w:r>
         <w:rPr>
           <w:noProof/>
         </w:rPr>
         <w:drawing>
-          <wp:inline distT="0" distB="0" distL="0" distR="0" wp14:anchorId="2C1AEF78" wp14:editId="0A1F894B">
-            <wp:extent cx="7467600" cy="5613400"/>
-            <wp:effectExtent l="0" t="0" r="0" b="0"/>
-            <wp:docPr id="22" name="Picture 22"/>
+          <wp:inline distT="0" distB="0" distL="0" distR="0" wp14:anchorId="6DE1F953" wp14:editId="1094FB46">
+            <wp:extent cx="5285987" cy="4705109"/>
+            <wp:effectExtent l="133350" t="114300" r="143510" b="153035"/>
+            <wp:docPr id="20" name="Picture 20"/>
             <wp:cNvGraphicFramePr>
               <a:graphicFrameLocks xmlns:a="http://schemas.openxmlformats.org/drawingml/2006/main" noChangeAspect="1"/>
             </wp:cNvGraphicFramePr>
@@ -1458,7 +1765,7 @@
               <a:graphicData uri="http://schemas.openxmlformats.org/drawingml/2006/picture">
                 <pic:pic xmlns:pic="http://schemas.openxmlformats.org/drawingml/2006/picture">
                   <pic:nvPicPr>
-                    <pic:cNvPr id="0" name="Picture 31"/>
+                    <pic:cNvPr id="0" name="Picture 27"/>
                     <pic:cNvPicPr>
                       <a:picLocks noChangeAspect="1" noChangeArrowheads="1"/>
                     </pic:cNvPicPr>
@@ -1479,79 +1786,39 @@
                   <pic:spPr bwMode="auto">
                     <a:xfrm>
                       <a:off x="0" y="0"/>
-                      <a:ext cx="7467600" cy="5613400"/>
+                      <a:ext cx="5308676" cy="4725305"/>
                     </a:xfrm>
                     <a:prstGeom prst="rect">
                       <a:avLst/>
                     </a:prstGeom>
-                    <a:noFill/>
-                    <a:ln>
-                      <a:noFill/>
+                    <a:solidFill>
+                      <a:schemeClr val="bg1"/>
+                    </a:solidFill>
+                    <a:ln w="88900" cap="sq">
+                      <a:solidFill>
+                        <a:srgbClr val="FFFFFF"/>
+                      </a:solidFill>
+                      <a:miter lim="800000"/>
                     </a:ln>
-                  </pic:spPr>
-                </pic:pic>
-              </a:graphicData>
-            </a:graphic>
-          </wp:inline>
-        </w:drawing>
-      </w:r>
-    </w:p>
-    <w:p>
-      <w:pPr>
-        <w:pStyle w:val="ListParagraph"/>
-      </w:pPr>
-      <w:r>
-        <w:t>Most departments company-wide have weekly sales &lt; $20,000. However, there are departments that have upwards to $80,000 in average weekly sales.</w:t>
-      </w:r>
-      <w:r>
-        <w:br/>
-      </w:r>
-      <w:r>
-        <w:rPr>
-          <w:noProof/>
-        </w:rPr>
-        <w:drawing>
-          <wp:inline distT="0" distB="0" distL="0" distR="0" wp14:anchorId="6DE1F953" wp14:editId="14448EE5">
-            <wp:extent cx="8089900" cy="7200900"/>
-            <wp:effectExtent l="0" t="0" r="0" b="0"/>
-            <wp:docPr id="20" name="Picture 20"/>
-            <wp:cNvGraphicFramePr>
-              <a:graphicFrameLocks xmlns:a="http://schemas.openxmlformats.org/drawingml/2006/main" noChangeAspect="1"/>
-            </wp:cNvGraphicFramePr>
-            <a:graphic xmlns:a="http://schemas.openxmlformats.org/drawingml/2006/main">
-              <a:graphicData uri="http://schemas.openxmlformats.org/drawingml/2006/picture">
-                <pic:pic xmlns:pic="http://schemas.openxmlformats.org/drawingml/2006/picture">
-                  <pic:nvPicPr>
-                    <pic:cNvPr id="0" name="Picture 27"/>
-                    <pic:cNvPicPr>
-                      <a:picLocks noChangeAspect="1" noChangeArrowheads="1"/>
-                    </pic:cNvPicPr>
-                  </pic:nvPicPr>
-                  <pic:blipFill>
-                    <a:blip r:embed="rId19">
-                      <a:extLst>
-                        <a:ext uri="{28A0092B-C50C-407E-A947-70E740481C1C}">
-                          <a14:useLocalDpi xmlns:a14="http://schemas.microsoft.com/office/drawing/2010/main" val="0"/>
-                        </a:ext>
-                      </a:extLst>
-                    </a:blip>
-                    <a:srcRect/>
-                    <a:stretch>
-                      <a:fillRect/>
-                    </a:stretch>
-                  </pic:blipFill>
-                  <pic:spPr bwMode="auto">
-                    <a:xfrm>
-                      <a:off x="0" y="0"/>
-                      <a:ext cx="8089900" cy="7200900"/>
-                    </a:xfrm>
-                    <a:prstGeom prst="rect">
-                      <a:avLst/>
-                    </a:prstGeom>
-                    <a:noFill/>
-                    <a:ln>
-                      <a:noFill/>
-                    </a:ln>
+                    <a:effectLst>
+                      <a:outerShdw blurRad="55000" dist="18000" dir="5400000" algn="tl" rotWithShape="0">
+                        <a:srgbClr val="000000">
+                          <a:alpha val="40000"/>
+                        </a:srgbClr>
+                      </a:outerShdw>
+                    </a:effectLst>
+                    <a:scene3d>
+                      <a:camera prst="orthographicFront"/>
+                      <a:lightRig rig="twoPt" dir="t">
+                        <a:rot lat="0" lon="0" rev="7200000"/>
+                      </a:lightRig>
+                    </a:scene3d>
+                    <a:sp3d>
+                      <a:bevelT w="25400" h="19050"/>
+                      <a:contourClr>
+                        <a:srgbClr val="FFFFFF"/>
+                      </a:contourClr>
+                    </a:sp3d>
                   </pic:spPr>
                 </pic:pic>
               </a:graphicData>
@@ -1979,6 +2246,119 @@
 <file path=word/numbering.xml><?xml version="1.0" encoding="utf-8"?>
 <w:numbering xmlns:wpc="http://schemas.microsoft.com/office/word/2010/wordprocessingCanvas" xmlns:cx="http://schemas.microsoft.com/office/drawing/2014/chartex" xmlns:cx1="http://schemas.microsoft.com/office/drawing/2015/9/8/chartex" xmlns:cx2="http://schemas.microsoft.com/office/drawing/2015/10/21/chartex" xmlns:cx3="http://schemas.microsoft.com/office/drawing/2016/5/9/chartex" xmlns:cx4="http://schemas.microsoft.com/office/drawing/2016/5/10/chartex" xmlns:cx5="http://schemas.microsoft.com/office/drawing/2016/5/11/chartex" xmlns:cx6="http://schemas.microsoft.com/office/drawing/2016/5/12/chartex" xmlns:cx7="http://schemas.microsoft.com/office/drawing/2016/5/13/chartex" xmlns:cx8="http://schemas.microsoft.com/office/drawing/2016/5/14/chartex" xmlns:mc="http://schemas.openxmlformats.org/markup-compatibility/2006" xmlns:aink="http://schemas.microsoft.com/office/drawing/2016/ink" xmlns:am3d="http://schemas.microsoft.com/office/drawing/2017/model3d" xmlns:o="urn:schemas-microsoft-com:office:office" xmlns:r="http://schemas.openxmlformats.org/officeDocument/2006/relationships" xmlns:m="http://schemas.openxmlformats.org/officeDocument/2006/math" xmlns:v="urn:schemas-microsoft-com:vml" xmlns:wp14="http://schemas.microsoft.com/office/word/2010/wordprocessingDrawing" xmlns:wp="http://schemas.openxmlformats.org/drawingml/2006/wordprocessingDrawing" xmlns:w10="urn:schemas-microsoft-com:office:word" xmlns:w="http://schemas.openxmlformats.org/wordprocessingml/2006/main" xmlns:w14="http://schemas.microsoft.com/office/word/2010/wordml" xmlns:w15="http://schemas.microsoft.com/office/word/2012/wordml" xmlns:w16cex="http://schemas.microsoft.com/office/word/2018/wordml/cex" xmlns:w16cid="http://schemas.microsoft.com/office/word/2016/wordml/cid" xmlns:w16="http://schemas.microsoft.com/office/word/2018/wordml" xmlns:w16se="http://schemas.microsoft.com/office/word/2015/wordml/symex" xmlns:wpg="http://schemas.microsoft.com/office/word/2010/wordprocessingGroup" xmlns:wpi="http://schemas.microsoft.com/office/word/2010/wordprocessingInk" xmlns:wne="http://schemas.microsoft.com/office/word/2006/wordml" xmlns:wps="http://schemas.microsoft.com/office/word/2010/wordprocessingShape" mc:Ignorable="w14 w15 w16se w16cid w16 w16cex wp14">
   <w:abstractNum w:abstractNumId="0" w15:restartNumberingAfterBreak="0">
+    <w:nsid w:val="039F08FB"/>
+    <w:multiLevelType w:val="hybridMultilevel"/>
+    <w:tmpl w:val="3E46527A"/>
+    <w:lvl w:ilvl="0" w:tplc="910E376A">
+      <w:numFmt w:val="bullet"/>
+      <w:lvlText w:val="-"/>
+      <w:lvlJc w:val="left"/>
+      <w:pPr>
+        <w:ind w:left="720" w:hanging="360"/>
+      </w:pPr>
+      <w:rPr>
+        <w:rFonts w:ascii="Calibri" w:eastAsiaTheme="minorHAnsi" w:hAnsi="Calibri" w:cstheme="minorBidi" w:hint="default"/>
+        <w:sz w:val="28"/>
+      </w:rPr>
+    </w:lvl>
+    <w:lvl w:ilvl="1" w:tplc="0409000F">
+      <w:start w:val="1"/>
+      <w:numFmt w:val="decimal"/>
+      <w:lvlText w:val="%2."/>
+      <w:lvlJc w:val="left"/>
+      <w:pPr>
+        <w:ind w:left="1440" w:hanging="360"/>
+      </w:pPr>
+      <w:rPr>
+        <w:rFonts w:hint="default"/>
+      </w:rPr>
+    </w:lvl>
+    <w:lvl w:ilvl="2" w:tplc="04090005" w:tentative="1">
+      <w:start w:val="1"/>
+      <w:numFmt w:val="bullet"/>
+      <w:lvlText w:val=""/>
+      <w:lvlJc w:val="left"/>
+      <w:pPr>
+        <w:ind w:left="2160" w:hanging="360"/>
+      </w:pPr>
+      <w:rPr>
+        <w:rFonts w:ascii="Wingdings" w:hAnsi="Wingdings" w:hint="default"/>
+      </w:rPr>
+    </w:lvl>
+    <w:lvl w:ilvl="3" w:tplc="04090001" w:tentative="1">
+      <w:start w:val="1"/>
+      <w:numFmt w:val="bullet"/>
+      <w:lvlText w:val=""/>
+      <w:lvlJc w:val="left"/>
+      <w:pPr>
+        <w:ind w:left="2880" w:hanging="360"/>
+      </w:pPr>
+      <w:rPr>
+        <w:rFonts w:ascii="Symbol" w:hAnsi="Symbol" w:hint="default"/>
+      </w:rPr>
+    </w:lvl>
+    <w:lvl w:ilvl="4" w:tplc="04090003" w:tentative="1">
+      <w:start w:val="1"/>
+      <w:numFmt w:val="bullet"/>
+      <w:lvlText w:val="o"/>
+      <w:lvlJc w:val="left"/>
+      <w:pPr>
+        <w:ind w:left="3600" w:hanging="360"/>
+      </w:pPr>
+      <w:rPr>
+        <w:rFonts w:ascii="Courier New" w:hAnsi="Courier New" w:cs="Courier New" w:hint="default"/>
+      </w:rPr>
+    </w:lvl>
+    <w:lvl w:ilvl="5" w:tplc="04090005" w:tentative="1">
+      <w:start w:val="1"/>
+      <w:numFmt w:val="bullet"/>
+      <w:lvlText w:val=""/>
+      <w:lvlJc w:val="left"/>
+      <w:pPr>
+        <w:ind w:left="4320" w:hanging="360"/>
+      </w:pPr>
+      <w:rPr>
+        <w:rFonts w:ascii="Wingdings" w:hAnsi="Wingdings" w:hint="default"/>
+      </w:rPr>
+    </w:lvl>
+    <w:lvl w:ilvl="6" w:tplc="04090001" w:tentative="1">
+      <w:start w:val="1"/>
+      <w:numFmt w:val="bullet"/>
+      <w:lvlText w:val=""/>
+      <w:lvlJc w:val="left"/>
+      <w:pPr>
+        <w:ind w:left="5040" w:hanging="360"/>
+      </w:pPr>
+      <w:rPr>
+        <w:rFonts w:ascii="Symbol" w:hAnsi="Symbol" w:hint="default"/>
+      </w:rPr>
+    </w:lvl>
+    <w:lvl w:ilvl="7" w:tplc="04090003" w:tentative="1">
+      <w:start w:val="1"/>
+      <w:numFmt w:val="bullet"/>
+      <w:lvlText w:val="o"/>
+      <w:lvlJc w:val="left"/>
+      <w:pPr>
+        <w:ind w:left="5760" w:hanging="360"/>
+      </w:pPr>
+      <w:rPr>
+        <w:rFonts w:ascii="Courier New" w:hAnsi="Courier New" w:cs="Courier New" w:hint="default"/>
+      </w:rPr>
+    </w:lvl>
+    <w:lvl w:ilvl="8" w:tplc="04090005" w:tentative="1">
+      <w:start w:val="1"/>
+      <w:numFmt w:val="bullet"/>
+      <w:lvlText w:val=""/>
+      <w:lvlJc w:val="left"/>
+      <w:pPr>
+        <w:ind w:left="6480" w:hanging="360"/>
+      </w:pPr>
+      <w:rPr>
+        <w:rFonts w:ascii="Wingdings" w:hAnsi="Wingdings" w:hint="default"/>
+      </w:rPr>
+    </w:lvl>
+  </w:abstractNum>
+  <w:abstractNum w:abstractNumId="1" w15:restartNumberingAfterBreak="0">
     <w:nsid w:val="0C653D64"/>
     <w:multiLevelType w:val="hybridMultilevel"/>
     <w:tmpl w:val="46BE34A6"/>
@@ -1988,7 +2368,7 @@
       <w:lvlText w:val="%1."/>
       <w:lvlJc w:val="left"/>
       <w:pPr>
-        <w:ind w:left="720" w:hanging="360"/>
+        <w:ind w:left="2160" w:hanging="360"/>
       </w:pPr>
     </w:lvl>
     <w:lvl w:ilvl="1" w:tplc="04090019" w:tentative="1">
@@ -1997,7 +2377,7 @@
       <w:lvlText w:val="%2."/>
       <w:lvlJc w:val="left"/>
       <w:pPr>
-        <w:ind w:left="1440" w:hanging="360"/>
+        <w:ind w:left="2880" w:hanging="360"/>
       </w:pPr>
     </w:lvl>
     <w:lvl w:ilvl="2" w:tplc="0409001B" w:tentative="1">
@@ -2006,7 +2386,7 @@
       <w:lvlText w:val="%3."/>
       <w:lvlJc w:val="right"/>
       <w:pPr>
-        <w:ind w:left="2160" w:hanging="180"/>
+        <w:ind w:left="3600" w:hanging="180"/>
       </w:pPr>
     </w:lvl>
     <w:lvl w:ilvl="3" w:tplc="0409000F" w:tentative="1">
@@ -2015,7 +2395,7 @@
       <w:lvlText w:val="%4."/>
       <w:lvlJc w:val="left"/>
       <w:pPr>
-        <w:ind w:left="2880" w:hanging="360"/>
+        <w:ind w:left="4320" w:hanging="360"/>
       </w:pPr>
     </w:lvl>
     <w:lvl w:ilvl="4" w:tplc="04090019" w:tentative="1">
@@ -2024,7 +2404,7 @@
       <w:lvlText w:val="%5."/>
       <w:lvlJc w:val="left"/>
       <w:pPr>
-        <w:ind w:left="3600" w:hanging="360"/>
+        <w:ind w:left="5040" w:hanging="360"/>
       </w:pPr>
     </w:lvl>
     <w:lvl w:ilvl="5" w:tplc="0409001B" w:tentative="1">
@@ -2033,7 +2413,7 @@
       <w:lvlText w:val="%6."/>
       <w:lvlJc w:val="right"/>
       <w:pPr>
-        <w:ind w:left="4320" w:hanging="180"/>
+        <w:ind w:left="5760" w:hanging="180"/>
       </w:pPr>
     </w:lvl>
     <w:lvl w:ilvl="6" w:tplc="0409000F" w:tentative="1">
@@ -2042,7 +2422,7 @@
       <w:lvlText w:val="%7."/>
       <w:lvlJc w:val="left"/>
       <w:pPr>
-        <w:ind w:left="5040" w:hanging="360"/>
+        <w:ind w:left="6480" w:hanging="360"/>
       </w:pPr>
     </w:lvl>
     <w:lvl w:ilvl="7" w:tplc="04090019" w:tentative="1">
@@ -2051,7 +2431,7 @@
       <w:lvlText w:val="%8."/>
       <w:lvlJc w:val="left"/>
       <w:pPr>
-        <w:ind w:left="5760" w:hanging="360"/>
+        <w:ind w:left="7200" w:hanging="360"/>
       </w:pPr>
     </w:lvl>
     <w:lvl w:ilvl="8" w:tplc="0409001B" w:tentative="1">
@@ -2060,11 +2440,11 @@
       <w:lvlText w:val="%9."/>
       <w:lvlJc w:val="right"/>
       <w:pPr>
-        <w:ind w:left="6480" w:hanging="180"/>
+        <w:ind w:left="7920" w:hanging="180"/>
       </w:pPr>
     </w:lvl>
   </w:abstractNum>
-  <w:abstractNum w:abstractNumId="1" w15:restartNumberingAfterBreak="0">
+  <w:abstractNum w:abstractNumId="2" w15:restartNumberingAfterBreak="0">
     <w:nsid w:val="0CC22BC2"/>
     <w:multiLevelType w:val="hybridMultilevel"/>
     <w:tmpl w:val="6B60D9AA"/>
@@ -2176,7 +2556,7 @@
       </w:rPr>
     </w:lvl>
   </w:abstractNum>
-  <w:abstractNum w:abstractNumId="2" w15:restartNumberingAfterBreak="0">
+  <w:abstractNum w:abstractNumId="3" w15:restartNumberingAfterBreak="0">
     <w:nsid w:val="162B29F3"/>
     <w:multiLevelType w:val="hybridMultilevel"/>
     <w:tmpl w:val="3DB483D2"/>
@@ -2287,7 +2667,7 @@
       </w:rPr>
     </w:lvl>
   </w:abstractNum>
-  <w:abstractNum w:abstractNumId="3" w15:restartNumberingAfterBreak="0">
+  <w:abstractNum w:abstractNumId="4" w15:restartNumberingAfterBreak="0">
     <w:nsid w:val="1DD82278"/>
     <w:multiLevelType w:val="hybridMultilevel"/>
     <w:tmpl w:val="4282F2AC"/>
@@ -2373,7 +2753,7 @@
       </w:pPr>
     </w:lvl>
   </w:abstractNum>
-  <w:abstractNum w:abstractNumId="4" w15:restartNumberingAfterBreak="0">
+  <w:abstractNum w:abstractNumId="5" w15:restartNumberingAfterBreak="0">
     <w:nsid w:val="40A77726"/>
     <w:multiLevelType w:val="hybridMultilevel"/>
     <w:tmpl w:val="F82A0D0C"/>
@@ -2485,7 +2865,120 @@
       </w:rPr>
     </w:lvl>
   </w:abstractNum>
-  <w:abstractNum w:abstractNumId="5" w15:restartNumberingAfterBreak="0">
+  <w:abstractNum w:abstractNumId="6" w15:restartNumberingAfterBreak="0">
+    <w:nsid w:val="4C2B4952"/>
+    <w:multiLevelType w:val="hybridMultilevel"/>
+    <w:tmpl w:val="241227A4"/>
+    <w:lvl w:ilvl="0" w:tplc="910E376A">
+      <w:numFmt w:val="bullet"/>
+      <w:lvlText w:val="-"/>
+      <w:lvlJc w:val="left"/>
+      <w:pPr>
+        <w:ind w:left="1440" w:hanging="360"/>
+      </w:pPr>
+      <w:rPr>
+        <w:rFonts w:ascii="Calibri" w:eastAsiaTheme="minorHAnsi" w:hAnsi="Calibri" w:cstheme="minorBidi" w:hint="default"/>
+        <w:sz w:val="28"/>
+      </w:rPr>
+    </w:lvl>
+    <w:lvl w:ilvl="1" w:tplc="04090003" w:tentative="1">
+      <w:start w:val="1"/>
+      <w:numFmt w:val="bullet"/>
+      <w:lvlText w:val="o"/>
+      <w:lvlJc w:val="left"/>
+      <w:pPr>
+        <w:ind w:left="2160" w:hanging="360"/>
+      </w:pPr>
+      <w:rPr>
+        <w:rFonts w:ascii="Courier New" w:hAnsi="Courier New" w:cs="Courier New" w:hint="default"/>
+      </w:rPr>
+    </w:lvl>
+    <w:lvl w:ilvl="2" w:tplc="04090005" w:tentative="1">
+      <w:start w:val="1"/>
+      <w:numFmt w:val="bullet"/>
+      <w:lvlText w:val=""/>
+      <w:lvlJc w:val="left"/>
+      <w:pPr>
+        <w:ind w:left="2880" w:hanging="360"/>
+      </w:pPr>
+      <w:rPr>
+        <w:rFonts w:ascii="Wingdings" w:hAnsi="Wingdings" w:hint="default"/>
+      </w:rPr>
+    </w:lvl>
+    <w:lvl w:ilvl="3" w:tplc="04090001" w:tentative="1">
+      <w:start w:val="1"/>
+      <w:numFmt w:val="bullet"/>
+      <w:lvlText w:val=""/>
+      <w:lvlJc w:val="left"/>
+      <w:pPr>
+        <w:ind w:left="3600" w:hanging="360"/>
+      </w:pPr>
+      <w:rPr>
+        <w:rFonts w:ascii="Symbol" w:hAnsi="Symbol" w:hint="default"/>
+      </w:rPr>
+    </w:lvl>
+    <w:lvl w:ilvl="4" w:tplc="04090003" w:tentative="1">
+      <w:start w:val="1"/>
+      <w:numFmt w:val="bullet"/>
+      <w:lvlText w:val="o"/>
+      <w:lvlJc w:val="left"/>
+      <w:pPr>
+        <w:ind w:left="4320" w:hanging="360"/>
+      </w:pPr>
+      <w:rPr>
+        <w:rFonts w:ascii="Courier New" w:hAnsi="Courier New" w:cs="Courier New" w:hint="default"/>
+      </w:rPr>
+    </w:lvl>
+    <w:lvl w:ilvl="5" w:tplc="04090005" w:tentative="1">
+      <w:start w:val="1"/>
+      <w:numFmt w:val="bullet"/>
+      <w:lvlText w:val=""/>
+      <w:lvlJc w:val="left"/>
+      <w:pPr>
+        <w:ind w:left="5040" w:hanging="360"/>
+      </w:pPr>
+      <w:rPr>
+        <w:rFonts w:ascii="Wingdings" w:hAnsi="Wingdings" w:hint="default"/>
+      </w:rPr>
+    </w:lvl>
+    <w:lvl w:ilvl="6" w:tplc="04090001" w:tentative="1">
+      <w:start w:val="1"/>
+      <w:numFmt w:val="bullet"/>
+      <w:lvlText w:val=""/>
+      <w:lvlJc w:val="left"/>
+      <w:pPr>
+        <w:ind w:left="5760" w:hanging="360"/>
+      </w:pPr>
+      <w:rPr>
+        <w:rFonts w:ascii="Symbol" w:hAnsi="Symbol" w:hint="default"/>
+      </w:rPr>
+    </w:lvl>
+    <w:lvl w:ilvl="7" w:tplc="04090003" w:tentative="1">
+      <w:start w:val="1"/>
+      <w:numFmt w:val="bullet"/>
+      <w:lvlText w:val="o"/>
+      <w:lvlJc w:val="left"/>
+      <w:pPr>
+        <w:ind w:left="6480" w:hanging="360"/>
+      </w:pPr>
+      <w:rPr>
+        <w:rFonts w:ascii="Courier New" w:hAnsi="Courier New" w:cs="Courier New" w:hint="default"/>
+      </w:rPr>
+    </w:lvl>
+    <w:lvl w:ilvl="8" w:tplc="04090005" w:tentative="1">
+      <w:start w:val="1"/>
+      <w:numFmt w:val="bullet"/>
+      <w:lvlText w:val=""/>
+      <w:lvlJc w:val="left"/>
+      <w:pPr>
+        <w:ind w:left="7200" w:hanging="360"/>
+      </w:pPr>
+      <w:rPr>
+        <w:rFonts w:ascii="Wingdings" w:hAnsi="Wingdings" w:hint="default"/>
+      </w:rPr>
+    </w:lvl>
+  </w:abstractNum>
+  <w:abstractNum w:abstractNumId="7" w15:restartNumberingAfterBreak="0">
     <w:nsid w:val="55E448C7"/>
     <w:multiLevelType w:val="hybridMultilevel"/>
     <w:tmpl w:val="9F04EBB6"/>
@@ -2597,23 +3090,350 @@
       </w:rPr>
     </w:lvl>
   </w:abstractNum>
+  <w:abstractNum w:abstractNumId="8" w15:restartNumberingAfterBreak="0">
+    <w:nsid w:val="56943ECD"/>
+    <w:multiLevelType w:val="hybridMultilevel"/>
+    <w:tmpl w:val="B1B2A3BC"/>
+    <w:lvl w:ilvl="0" w:tplc="910E376A">
+      <w:numFmt w:val="bullet"/>
+      <w:lvlText w:val="-"/>
+      <w:lvlJc w:val="left"/>
+      <w:pPr>
+        <w:ind w:left="720" w:hanging="360"/>
+      </w:pPr>
+      <w:rPr>
+        <w:rFonts w:ascii="Calibri" w:eastAsiaTheme="minorHAnsi" w:hAnsi="Calibri" w:cstheme="minorBidi" w:hint="default"/>
+        <w:sz w:val="28"/>
+      </w:rPr>
+    </w:lvl>
+    <w:lvl w:ilvl="1" w:tplc="04090003" w:tentative="1">
+      <w:start w:val="1"/>
+      <w:numFmt w:val="bullet"/>
+      <w:lvlText w:val="o"/>
+      <w:lvlJc w:val="left"/>
+      <w:pPr>
+        <w:ind w:left="1440" w:hanging="360"/>
+      </w:pPr>
+      <w:rPr>
+        <w:rFonts w:ascii="Courier New" w:hAnsi="Courier New" w:cs="Courier New" w:hint="default"/>
+      </w:rPr>
+    </w:lvl>
+    <w:lvl w:ilvl="2" w:tplc="04090005" w:tentative="1">
+      <w:start w:val="1"/>
+      <w:numFmt w:val="bullet"/>
+      <w:lvlText w:val=""/>
+      <w:lvlJc w:val="left"/>
+      <w:pPr>
+        <w:ind w:left="2160" w:hanging="360"/>
+      </w:pPr>
+      <w:rPr>
+        <w:rFonts w:ascii="Wingdings" w:hAnsi="Wingdings" w:hint="default"/>
+      </w:rPr>
+    </w:lvl>
+    <w:lvl w:ilvl="3" w:tplc="04090001" w:tentative="1">
+      <w:start w:val="1"/>
+      <w:numFmt w:val="bullet"/>
+      <w:lvlText w:val=""/>
+      <w:lvlJc w:val="left"/>
+      <w:pPr>
+        <w:ind w:left="2880" w:hanging="360"/>
+      </w:pPr>
+      <w:rPr>
+        <w:rFonts w:ascii="Symbol" w:hAnsi="Symbol" w:hint="default"/>
+      </w:rPr>
+    </w:lvl>
+    <w:lvl w:ilvl="4" w:tplc="04090003" w:tentative="1">
+      <w:start w:val="1"/>
+      <w:numFmt w:val="bullet"/>
+      <w:lvlText w:val="o"/>
+      <w:lvlJc w:val="left"/>
+      <w:pPr>
+        <w:ind w:left="3600" w:hanging="360"/>
+      </w:pPr>
+      <w:rPr>
+        <w:rFonts w:ascii="Courier New" w:hAnsi="Courier New" w:cs="Courier New" w:hint="default"/>
+      </w:rPr>
+    </w:lvl>
+    <w:lvl w:ilvl="5" w:tplc="04090005" w:tentative="1">
+      <w:start w:val="1"/>
+      <w:numFmt w:val="bullet"/>
+      <w:lvlText w:val=""/>
+      <w:lvlJc w:val="left"/>
+      <w:pPr>
+        <w:ind w:left="4320" w:hanging="360"/>
+      </w:pPr>
+      <w:rPr>
+        <w:rFonts w:ascii="Wingdings" w:hAnsi="Wingdings" w:hint="default"/>
+      </w:rPr>
+    </w:lvl>
+    <w:lvl w:ilvl="6" w:tplc="04090001" w:tentative="1">
+      <w:start w:val="1"/>
+      <w:numFmt w:val="bullet"/>
+      <w:lvlText w:val=""/>
+      <w:lvlJc w:val="left"/>
+      <w:pPr>
+        <w:ind w:left="5040" w:hanging="360"/>
+      </w:pPr>
+      <w:rPr>
+        <w:rFonts w:ascii="Symbol" w:hAnsi="Symbol" w:hint="default"/>
+      </w:rPr>
+    </w:lvl>
+    <w:lvl w:ilvl="7" w:tplc="04090003" w:tentative="1">
+      <w:start w:val="1"/>
+      <w:numFmt w:val="bullet"/>
+      <w:lvlText w:val="o"/>
+      <w:lvlJc w:val="left"/>
+      <w:pPr>
+        <w:ind w:left="5760" w:hanging="360"/>
+      </w:pPr>
+      <w:rPr>
+        <w:rFonts w:ascii="Courier New" w:hAnsi="Courier New" w:cs="Courier New" w:hint="default"/>
+      </w:rPr>
+    </w:lvl>
+    <w:lvl w:ilvl="8" w:tplc="04090005" w:tentative="1">
+      <w:start w:val="1"/>
+      <w:numFmt w:val="bullet"/>
+      <w:lvlText w:val=""/>
+      <w:lvlJc w:val="left"/>
+      <w:pPr>
+        <w:ind w:left="6480" w:hanging="360"/>
+      </w:pPr>
+      <w:rPr>
+        <w:rFonts w:ascii="Wingdings" w:hAnsi="Wingdings" w:hint="default"/>
+      </w:rPr>
+    </w:lvl>
+  </w:abstractNum>
+  <w:abstractNum w:abstractNumId="9" w15:restartNumberingAfterBreak="0">
+    <w:nsid w:val="71C26EC0"/>
+    <w:multiLevelType w:val="hybridMultilevel"/>
+    <w:tmpl w:val="F7D8DE60"/>
+    <w:lvl w:ilvl="0" w:tplc="910E376A">
+      <w:numFmt w:val="bullet"/>
+      <w:lvlText w:val="-"/>
+      <w:lvlJc w:val="left"/>
+      <w:pPr>
+        <w:ind w:left="720" w:hanging="360"/>
+      </w:pPr>
+      <w:rPr>
+        <w:rFonts w:ascii="Calibri" w:eastAsiaTheme="minorHAnsi" w:hAnsi="Calibri" w:cstheme="minorBidi" w:hint="default"/>
+        <w:sz w:val="28"/>
+      </w:rPr>
+    </w:lvl>
+    <w:lvl w:ilvl="1" w:tplc="04090003" w:tentative="1">
+      <w:start w:val="1"/>
+      <w:numFmt w:val="bullet"/>
+      <w:lvlText w:val="o"/>
+      <w:lvlJc w:val="left"/>
+      <w:pPr>
+        <w:ind w:left="1440" w:hanging="360"/>
+      </w:pPr>
+      <w:rPr>
+        <w:rFonts w:ascii="Courier New" w:hAnsi="Courier New" w:cs="Courier New" w:hint="default"/>
+      </w:rPr>
+    </w:lvl>
+    <w:lvl w:ilvl="2" w:tplc="04090005" w:tentative="1">
+      <w:start w:val="1"/>
+      <w:numFmt w:val="bullet"/>
+      <w:lvlText w:val=""/>
+      <w:lvlJc w:val="left"/>
+      <w:pPr>
+        <w:ind w:left="2160" w:hanging="360"/>
+      </w:pPr>
+      <w:rPr>
+        <w:rFonts w:ascii="Wingdings" w:hAnsi="Wingdings" w:hint="default"/>
+      </w:rPr>
+    </w:lvl>
+    <w:lvl w:ilvl="3" w:tplc="04090001" w:tentative="1">
+      <w:start w:val="1"/>
+      <w:numFmt w:val="bullet"/>
+      <w:lvlText w:val=""/>
+      <w:lvlJc w:val="left"/>
+      <w:pPr>
+        <w:ind w:left="2880" w:hanging="360"/>
+      </w:pPr>
+      <w:rPr>
+        <w:rFonts w:ascii="Symbol" w:hAnsi="Symbol" w:hint="default"/>
+      </w:rPr>
+    </w:lvl>
+    <w:lvl w:ilvl="4" w:tplc="04090003" w:tentative="1">
+      <w:start w:val="1"/>
+      <w:numFmt w:val="bullet"/>
+      <w:lvlText w:val="o"/>
+      <w:lvlJc w:val="left"/>
+      <w:pPr>
+        <w:ind w:left="3600" w:hanging="360"/>
+      </w:pPr>
+      <w:rPr>
+        <w:rFonts w:ascii="Courier New" w:hAnsi="Courier New" w:cs="Courier New" w:hint="default"/>
+      </w:rPr>
+    </w:lvl>
+    <w:lvl w:ilvl="5" w:tplc="04090005" w:tentative="1">
+      <w:start w:val="1"/>
+      <w:numFmt w:val="bullet"/>
+      <w:lvlText w:val=""/>
+      <w:lvlJc w:val="left"/>
+      <w:pPr>
+        <w:ind w:left="4320" w:hanging="360"/>
+      </w:pPr>
+      <w:rPr>
+        <w:rFonts w:ascii="Wingdings" w:hAnsi="Wingdings" w:hint="default"/>
+      </w:rPr>
+    </w:lvl>
+    <w:lvl w:ilvl="6" w:tplc="04090001" w:tentative="1">
+      <w:start w:val="1"/>
+      <w:numFmt w:val="bullet"/>
+      <w:lvlText w:val=""/>
+      <w:lvlJc w:val="left"/>
+      <w:pPr>
+        <w:ind w:left="5040" w:hanging="360"/>
+      </w:pPr>
+      <w:rPr>
+        <w:rFonts w:ascii="Symbol" w:hAnsi="Symbol" w:hint="default"/>
+      </w:rPr>
+    </w:lvl>
+    <w:lvl w:ilvl="7" w:tplc="04090003" w:tentative="1">
+      <w:start w:val="1"/>
+      <w:numFmt w:val="bullet"/>
+      <w:lvlText w:val="o"/>
+      <w:lvlJc w:val="left"/>
+      <w:pPr>
+        <w:ind w:left="5760" w:hanging="360"/>
+      </w:pPr>
+      <w:rPr>
+        <w:rFonts w:ascii="Courier New" w:hAnsi="Courier New" w:cs="Courier New" w:hint="default"/>
+      </w:rPr>
+    </w:lvl>
+    <w:lvl w:ilvl="8" w:tplc="04090005" w:tentative="1">
+      <w:start w:val="1"/>
+      <w:numFmt w:val="bullet"/>
+      <w:lvlText w:val=""/>
+      <w:lvlJc w:val="left"/>
+      <w:pPr>
+        <w:ind w:left="6480" w:hanging="360"/>
+      </w:pPr>
+      <w:rPr>
+        <w:rFonts w:ascii="Wingdings" w:hAnsi="Wingdings" w:hint="default"/>
+      </w:rPr>
+    </w:lvl>
+  </w:abstractNum>
+  <w:abstractNum w:abstractNumId="10" w15:restartNumberingAfterBreak="0">
+    <w:nsid w:val="7231253E"/>
+    <w:multiLevelType w:val="hybridMultilevel"/>
+    <w:tmpl w:val="F4646586"/>
+    <w:lvl w:ilvl="0" w:tplc="0409000F">
+      <w:start w:val="1"/>
+      <w:numFmt w:val="decimal"/>
+      <w:lvlText w:val="%1."/>
+      <w:lvlJc w:val="left"/>
+      <w:pPr>
+        <w:ind w:left="1440" w:hanging="360"/>
+      </w:pPr>
+    </w:lvl>
+    <w:lvl w:ilvl="1" w:tplc="04090019" w:tentative="1">
+      <w:start w:val="1"/>
+      <w:numFmt w:val="lowerLetter"/>
+      <w:lvlText w:val="%2."/>
+      <w:lvlJc w:val="left"/>
+      <w:pPr>
+        <w:ind w:left="2160" w:hanging="360"/>
+      </w:pPr>
+    </w:lvl>
+    <w:lvl w:ilvl="2" w:tplc="0409001B" w:tentative="1">
+      <w:start w:val="1"/>
+      <w:numFmt w:val="lowerRoman"/>
+      <w:lvlText w:val="%3."/>
+      <w:lvlJc w:val="right"/>
+      <w:pPr>
+        <w:ind w:left="2880" w:hanging="180"/>
+      </w:pPr>
+    </w:lvl>
+    <w:lvl w:ilvl="3" w:tplc="0409000F" w:tentative="1">
+      <w:start w:val="1"/>
+      <w:numFmt w:val="decimal"/>
+      <w:lvlText w:val="%4."/>
+      <w:lvlJc w:val="left"/>
+      <w:pPr>
+        <w:ind w:left="3600" w:hanging="360"/>
+      </w:pPr>
+    </w:lvl>
+    <w:lvl w:ilvl="4" w:tplc="04090019" w:tentative="1">
+      <w:start w:val="1"/>
+      <w:numFmt w:val="lowerLetter"/>
+      <w:lvlText w:val="%5."/>
+      <w:lvlJc w:val="left"/>
+      <w:pPr>
+        <w:ind w:left="4320" w:hanging="360"/>
+      </w:pPr>
+    </w:lvl>
+    <w:lvl w:ilvl="5" w:tplc="0409001B" w:tentative="1">
+      <w:start w:val="1"/>
+      <w:numFmt w:val="lowerRoman"/>
+      <w:lvlText w:val="%6."/>
+      <w:lvlJc w:val="right"/>
+      <w:pPr>
+        <w:ind w:left="5040" w:hanging="180"/>
+      </w:pPr>
+    </w:lvl>
+    <w:lvl w:ilvl="6" w:tplc="0409000F" w:tentative="1">
+      <w:start w:val="1"/>
+      <w:numFmt w:val="decimal"/>
+      <w:lvlText w:val="%7."/>
+      <w:lvlJc w:val="left"/>
+      <w:pPr>
+        <w:ind w:left="5760" w:hanging="360"/>
+      </w:pPr>
+    </w:lvl>
+    <w:lvl w:ilvl="7" w:tplc="04090019" w:tentative="1">
+      <w:start w:val="1"/>
+      <w:numFmt w:val="lowerLetter"/>
+      <w:lvlText w:val="%8."/>
+      <w:lvlJc w:val="left"/>
+      <w:pPr>
+        <w:ind w:left="6480" w:hanging="360"/>
+      </w:pPr>
+    </w:lvl>
+    <w:lvl w:ilvl="8" w:tplc="0409001B" w:tentative="1">
+      <w:start w:val="1"/>
+      <w:numFmt w:val="lowerRoman"/>
+      <w:lvlText w:val="%9."/>
+      <w:lvlJc w:val="right"/>
+      <w:pPr>
+        <w:ind w:left="7200" w:hanging="180"/>
+      </w:pPr>
+    </w:lvl>
+  </w:abstractNum>
   <w:num w:numId="1">
+    <w:abstractNumId w:val="5"/>
+  </w:num>
+  <w:num w:numId="2">
+    <w:abstractNumId w:val="7"/>
+  </w:num>
+  <w:num w:numId="3">
+    <w:abstractNumId w:val="2"/>
+  </w:num>
+  <w:num w:numId="4">
+    <w:abstractNumId w:val="3"/>
+  </w:num>
+  <w:num w:numId="5">
     <w:abstractNumId w:val="4"/>
   </w:num>
-  <w:num w:numId="2">
-    <w:abstractNumId w:val="5"/>
-  </w:num>
-  <w:num w:numId="3">
+  <w:num w:numId="6">
     <w:abstractNumId w:val="1"/>
   </w:num>
-  <w:num w:numId="4">
-    <w:abstractNumId w:val="2"/>
+  <w:num w:numId="7">
+    <w:abstractNumId w:val="0"/>
   </w:num>
-  <w:num w:numId="5">
-    <w:abstractNumId w:val="3"/>
+  <w:num w:numId="8">
+    <w:abstractNumId w:val="10"/>
   </w:num>
-  <w:num w:numId="6">
-    <w:abstractNumId w:val="0"/>
+  <w:num w:numId="9">
+    <w:abstractNumId w:val="6"/>
+  </w:num>
+  <w:num w:numId="10">
+    <w:abstractNumId w:val="8"/>
+  </w:num>
+  <w:num w:numId="11">
+    <w:abstractNumId w:val="9"/>
   </w:num>
 </w:numbering>
 </file>
@@ -3059,60 +3879,93 @@
 </file>
 
 <file path=word/theme/theme1.xml><?xml version="1.0" encoding="utf-8"?>
-<a:theme xmlns:a="http://schemas.openxmlformats.org/drawingml/2006/main" name="Integral">
+<a:theme xmlns:a="http://schemas.openxmlformats.org/drawingml/2006/main" name="Retrospect">
   <a:themeElements>
-    <a:clrScheme name="Integral">
+    <a:clrScheme name="Retrospect">
       <a:dk1>
-        <a:sysClr val="windowText" lastClr="000000"/>
+        <a:srgbClr val="000000"/>
       </a:dk1>
       <a:lt1>
         <a:sysClr val="window" lastClr="FFFFFF"/>
       </a:lt1>
       <a:dk2>
-        <a:srgbClr val="335B74"/>
+        <a:srgbClr val="637052"/>
       </a:dk2>
       <a:lt2>
-        <a:srgbClr val="DFE3E5"/>
+        <a:srgbClr val="CCDDEA"/>
       </a:lt2>
       <a:accent1>
-        <a:srgbClr val="1CADE4"/>
+        <a:srgbClr val="E48312"/>
       </a:accent1>
       <a:accent2>
-        <a:srgbClr val="2683C6"/>
+        <a:srgbClr val="BD582C"/>
       </a:accent2>
       <a:accent3>
-        <a:srgbClr val="27CED7"/>
+        <a:srgbClr val="865640"/>
       </a:accent3>
       <a:accent4>
-        <a:srgbClr val="42BA97"/>
+        <a:srgbClr val="9B8357"/>
       </a:accent4>
       <a:accent5>
-        <a:srgbClr val="3E8853"/>
+        <a:srgbClr val="C2BC80"/>
       </a:accent5>
       <a:accent6>
-        <a:srgbClr val="62A39F"/>
+        <a:srgbClr val="94A088"/>
       </a:accent6>
       <a:hlink>
-        <a:srgbClr val="6B9F25"/>
+        <a:srgbClr val="2998E3"/>
       </a:hlink>
       <a:folHlink>
-        <a:srgbClr val="B26B02"/>
+        <a:srgbClr val="8C8C8C"/>
       </a:folHlink>
     </a:clrScheme>
-    <a:fontScheme name="Integral">
+    <a:fontScheme name="Retrospect">
       <a:majorFont>
-        <a:latin typeface="Tw Cen MT Condensed" panose="020B0606020104020203"/>
+        <a:latin typeface="Calibri Light" panose="020F0302020204030204"/>
         <a:ea typeface=""/>
         <a:cs typeface=""/>
-        <a:font script="Grek" typeface="Calibri"/>
-        <a:font script="Cyrl" typeface="Calibri"/>
-        <a:font script="Jpan" typeface="メイリオ"/>
-        <a:font script="Hang" typeface="HY얕은샘물M"/>
-        <a:font script="Hans" typeface="华文仿宋"/>
-        <a:font script="Hant" typeface="微軟正黑體"/>
+        <a:font script="Jpan" typeface="ＭＳ Ｐゴシック"/>
+        <a:font script="Hang" typeface="맑은 고딕"/>
+        <a:font script="Hans" typeface="宋体"/>
+        <a:font script="Hant" typeface="新細明體"/>
+        <a:font script="Arab" typeface="Times New Roman"/>
+        <a:font script="Hebr" typeface="Times New Roman"/>
+        <a:font script="Thai" typeface="Angsana New"/>
+        <a:font script="Ethi" typeface="Nyala"/>
+        <a:font script="Beng" typeface="Vrinda"/>
+        <a:font script="Gujr" typeface="Shruti"/>
+        <a:font script="Khmr" typeface="MoolBoran"/>
+        <a:font script="Knda" typeface="Tunga"/>
+        <a:font script="Guru" typeface="Raavi"/>
+        <a:font script="Cans" typeface="Euphemia"/>
+        <a:font script="Cher" typeface="Plantagenet Cherokee"/>
+        <a:font script="Yiii" typeface="Microsoft Yi Baiti"/>
+        <a:font script="Tibt" typeface="Microsoft Himalaya"/>
+        <a:font script="Thaa" typeface="MV Boli"/>
+        <a:font script="Deva" typeface="Mangal"/>
+        <a:font script="Telu" typeface="Gautami"/>
+        <a:font script="Taml" typeface="Latha"/>
+        <a:font script="Syrc" typeface="Estrangelo Edessa"/>
+        <a:font script="Orya" typeface="Kalinga"/>
+        <a:font script="Mlym" typeface="Kartika"/>
+        <a:font script="Laoo" typeface="DokChampa"/>
+        <a:font script="Sinh" typeface="Iskoola Pota"/>
+        <a:font script="Mong" typeface="Mongolian Baiti"/>
+        <a:font script="Viet" typeface="Times New Roman"/>
+        <a:font script="Uigh" typeface="Microsoft Uighur"/>
+        <a:font script="Geor" typeface="Sylfaen"/>
+      </a:majorFont>
+      <a:minorFont>
+        <a:latin typeface="Calibri" panose="020F0502020204030204"/>
+        <a:ea typeface=""/>
+        <a:cs typeface=""/>
+        <a:font script="Jpan" typeface="ＭＳ Ｐゴシック"/>
+        <a:font script="Hang" typeface="맑은 고딕"/>
+        <a:font script="Hans" typeface="宋体"/>
+        <a:font script="Hant" typeface="新細明體"/>
         <a:font script="Arab" typeface="Arial"/>
-        <a:font script="Hebr" typeface="Levenim MT"/>
-        <a:font script="Thai" typeface="FreesiaUPC"/>
+        <a:font script="Hebr" typeface="Arial"/>
+        <a:font script="Thai" typeface="Cordia New"/>
         <a:font script="Ethi" typeface="Nyala"/>
         <a:font script="Beng" typeface="Vrinda"/>
         <a:font script="Gujr" typeface="Shruti"/>
@@ -3133,49 +3986,12 @@
         <a:font script="Laoo" typeface="DokChampa"/>
         <a:font script="Sinh" typeface="Iskoola Pota"/>
         <a:font script="Mong" typeface="Mongolian Baiti"/>
-        <a:font script="Viet" typeface="Tahoma"/>
-        <a:font script="Uigh" typeface="Microsoft Uighur"/>
-        <a:font script="Geor" typeface="Sylfaen"/>
-      </a:majorFont>
-      <a:minorFont>
-        <a:latin typeface="Tw Cen MT" panose="020B0602020104020603"/>
-        <a:ea typeface=""/>
-        <a:cs typeface=""/>
-        <a:font script="Grek" typeface="Calibri"/>
-        <a:font script="Cyrl" typeface="Calibri"/>
-        <a:font script="Jpan" typeface="メイリオ"/>
-        <a:font script="Hang" typeface="HY얕은샘물M"/>
-        <a:font script="Hans" typeface="华文仿宋"/>
-        <a:font script="Hant" typeface="微軟正黑體"/>
-        <a:font script="Arab" typeface="Arial"/>
-        <a:font script="Hebr" typeface="Levenim MT"/>
-        <a:font script="Thai" typeface="FreesiaUPC"/>
-        <a:font script="Ethi" typeface="Nyala"/>
-        <a:font script="Beng" typeface="Vrinda"/>
-        <a:font script="Gujr" typeface="Shruti"/>
-        <a:font script="Khmr" typeface="DaunPenh"/>
-        <a:font script="Knda" typeface="Tunga"/>
-        <a:font script="Guru" typeface="Raavi"/>
-        <a:font script="Cans" typeface="Euphemia"/>
-        <a:font script="Cher" typeface="Plantagenet Cherokee"/>
-        <a:font script="Yiii" typeface="Microsoft Yi Baiti"/>
-        <a:font script="Tibt" typeface="Microsoft Himalaya"/>
-        <a:font script="Thaa" typeface="MV Boli"/>
-        <a:font script="Deva" typeface="Mangal"/>
-        <a:font script="Telu" typeface="Gautami"/>
-        <a:font script="Taml" typeface="Latha"/>
-        <a:font script="Syrc" typeface="Estrangelo Edessa"/>
-        <a:font script="Orya" typeface="Kalinga"/>
-        <a:font script="Mlym" typeface="Kartika"/>
-        <a:font script="Laoo" typeface="DokChampa"/>
-        <a:font script="Sinh" typeface="Iskoola Pota"/>
-        <a:font script="Mong" typeface="Mongolian Baiti"/>
-        <a:font script="Viet" typeface="Tahoma"/>
+        <a:font script="Viet" typeface="Arial"/>
         <a:font script="Uigh" typeface="Microsoft Uighur"/>
         <a:font script="Geor" typeface="Sylfaen"/>
       </a:minorFont>
     </a:fontScheme>
-    <a:fmtScheme name="Integral">
+    <a:fmtScheme name="Retrospect">
       <a:fillStyleLst>
         <a:solidFill>
           <a:schemeClr val="phClr"/>
@@ -3184,16 +4000,22 @@
           <a:gsLst>
             <a:gs pos="0">
               <a:schemeClr val="phClr">
-                <a:tint val="83000"/>
-                <a:satMod val="100000"/>
-                <a:lumMod val="100000"/>
+                <a:tint val="65000"/>
+                <a:shade val="92000"/>
+                <a:satMod val="130000"/>
+              </a:schemeClr>
+            </a:gs>
+            <a:gs pos="45000">
+              <a:schemeClr val="phClr">
+                <a:tint val="60000"/>
+                <a:shade val="99000"/>
+                <a:satMod val="120000"/>
               </a:schemeClr>
             </a:gs>
             <a:gs pos="100000">
               <a:schemeClr val="phClr">
-                <a:tint val="61000"/>
-                <a:satMod val="150000"/>
-                <a:lumMod val="100000"/>
+                <a:tint val="55000"/>
+                <a:satMod val="140000"/>
               </a:schemeClr>
             </a:gs>
           </a:gsLst>
@@ -3205,18 +4027,28 @@
           <a:gsLst>
             <a:gs pos="0">
               <a:schemeClr val="phClr">
+                <a:shade val="85000"/>
+                <a:satMod val="130000"/>
+              </a:schemeClr>
+            </a:gs>
+            <a:gs pos="34000">
+              <a:schemeClr val="phClr">
+                <a:shade val="87000"/>
+                <a:satMod val="125000"/>
+              </a:schemeClr>
+            </a:gs>
+            <a:gs pos="70000">
+              <a:schemeClr val="phClr">
                 <a:tint val="100000"/>
-                <a:shade val="85000"/>
-                <a:satMod val="100000"/>
-                <a:lumMod val="100000"/>
+                <a:shade val="90000"/>
+                <a:satMod val="130000"/>
               </a:schemeClr>
             </a:gs>
             <a:gs pos="100000">
               <a:schemeClr val="phClr">
-                <a:tint val="90000"/>
+                <a:tint val="100000"/>
                 <a:shade val="100000"/>
-                <a:satMod val="150000"/>
-                <a:lumMod val="100000"/>
+                <a:satMod val="110000"/>
               </a:schemeClr>
             </a:gs>
           </a:gsLst>
@@ -3226,7 +4058,7 @@
         </a:gradFill>
       </a:fillStyleLst>
       <a:lnStyleLst>
-        <a:ln w="9525" cap="flat" cmpd="sng" algn="ctr">
+        <a:ln w="12700" cap="flat" cmpd="sng" algn="ctr">
           <a:solidFill>
             <a:schemeClr val="phClr"/>
           </a:solidFill>
@@ -3238,7 +4070,7 @@
           </a:solidFill>
           <a:prstDash val="solid"/>
         </a:ln>
-        <a:ln w="19050" cap="flat" cmpd="sng" algn="ctr">
+        <a:ln w="25400" cap="flat" cmpd="sng" algn="ctr">
           <a:solidFill>
             <a:schemeClr val="phClr"/>
           </a:solidFill>
@@ -3251,16 +4083,16 @@
         </a:effectStyle>
         <a:effectStyle>
           <a:effectLst>
-            <a:outerShdw blurRad="50800" dist="12700" dir="5400000" algn="ctr" rotWithShape="0">
+            <a:outerShdw blurRad="38100" dist="25400" dir="2700000" algn="br" rotWithShape="0">
               <a:srgbClr val="000000">
-                <a:alpha val="50000"/>
+                <a:alpha val="60000"/>
               </a:srgbClr>
             </a:outerShdw>
           </a:effectLst>
         </a:effectStyle>
         <a:effectStyle>
           <a:effectLst>
-            <a:outerShdw blurRad="76200" dist="25400" dir="5400000" algn="ctr" rotWithShape="0">
+            <a:outerShdw blurRad="44450" dist="25400" dir="2700000" algn="br" rotWithShape="0">
               <a:srgbClr val="000000">
                 <a:alpha val="60000"/>
               </a:srgbClr>
@@ -3270,18 +4102,12 @@
             <a:camera prst="orthographicFront">
               <a:rot lat="0" lon="0" rev="0"/>
             </a:camera>
-            <a:lightRig rig="flat" dir="t">
-              <a:rot lat="0" lon="0" rev="3600000"/>
+            <a:lightRig rig="threePt" dir="t">
+              <a:rot lat="0" lon="0" rev="19800000"/>
             </a:lightRig>
           </a:scene3d>
-          <a:sp3d contourW="12700" prstMaterial="flat">
-            <a:bevelT w="38100" h="44450" prst="angle"/>
-            <a:contourClr>
-              <a:schemeClr val="phClr">
-                <a:shade val="35000"/>
-                <a:satMod val="160000"/>
-              </a:schemeClr>
-            </a:contourClr>
+          <a:sp3d prstMaterial="flat">
+            <a:bevelT w="25400" h="31750"/>
           </a:sp3d>
         </a:effectStyle>
       </a:effectStyleLst>
@@ -3291,28 +4117,37 @@
         </a:solidFill>
         <a:solidFill>
           <a:schemeClr val="phClr">
-            <a:tint val="95000"/>
-            <a:shade val="85000"/>
-            <a:satMod val="125000"/>
+            <a:tint val="90000"/>
+            <a:shade val="97000"/>
+            <a:satMod val="130000"/>
           </a:schemeClr>
         </a:solidFill>
-        <a:blipFill rotWithShape="1">
-          <a:blip xmlns:r="http://schemas.openxmlformats.org/officeDocument/2006/relationships" r:embed="rId1">
-            <a:duotone>
+        <a:gradFill rotWithShape="1">
+          <a:gsLst>
+            <a:gs pos="0">
               <a:schemeClr val="phClr">
-                <a:tint val="95000"/>
-                <a:shade val="74000"/>
-                <a:satMod val="230000"/>
+                <a:tint val="96000"/>
+                <a:shade val="99000"/>
+                <a:satMod val="140000"/>
               </a:schemeClr>
+            </a:gs>
+            <a:gs pos="65000">
               <a:schemeClr val="phClr">
-                <a:tint val="92000"/>
-                <a:shade val="69000"/>
-                <a:satMod val="250000"/>
+                <a:tint val="100000"/>
+                <a:shade val="80000"/>
+                <a:satMod val="130000"/>
               </a:schemeClr>
-            </a:duotone>
-          </a:blip>
-          <a:tile tx="0" ty="0" sx="40000" sy="40000" flip="none" algn="tl"/>
-        </a:blipFill>
+            </a:gs>
+            <a:gs pos="100000">
+              <a:schemeClr val="phClr">
+                <a:tint val="100000"/>
+                <a:shade val="48000"/>
+                <a:satMod val="120000"/>
+              </a:schemeClr>
+            </a:gs>
+          </a:gsLst>
+          <a:lin ang="16200000" scaled="0"/>
+        </a:gradFill>
       </a:bgFillStyleLst>
     </a:fmtScheme>
   </a:themeElements>
@@ -3320,7 +4155,7 @@
   <a:extraClrSchemeLst/>
   <a:extLst>
     <a:ext uri="{05A4C25C-085E-4340-85A3-A5531E510DB2}">
-      <thm15:themeFamily xmlns:thm15="http://schemas.microsoft.com/office/thememl/2012/main" name="Integral" id="{3577F8C9-A904-41D8-97D2-FD898F53F20E}" vid="{682D6EBE-8D36-4FF2-9DB3-F3D8D7B6715D}"/>
+      <thm15:themeFamily xmlns:thm15="http://schemas.microsoft.com/office/thememl/2012/main" name="Retrospect" id="{5F128B03-DCCA-4EEB-AB3B-CF2899314A46}" vid="{3F1AAB62-24C6-49D2-8E01-B56FAC9A3DCD}"/>
     </a:ext>
   </a:extLst>
 </a:theme>

</xml_diff>